<commit_message>
added sequence diagrams and contracts to docs
</commit_message>
<xml_diff>
--- a/InternetProgramerskiAlatiProjekatDavid1118.docx
+++ b/InternetProgramerskiAlatiProjekatDavid1118.docx
@@ -177,70 +177,70 @@
           <w:sz w:val="28"/>
           <w:szCs w:val="28"/>
         </w:rPr>
-        <w:t xml:space="preserve">Internet </w:t>
-      </w:r>
-      <w:proofErr w:type="spellStart"/>
-      <w:r>
+        <w:t>Internet programerski alati</w:t>
+      </w:r>
+    </w:p>
+    <w:p>
+      <w:pPr>
+        <w:spacing w:before="120" w:after="120"/>
+        <w:jc w:val="center"/>
         <w:rPr>
           <w:b/>
           <w:bCs/>
           <w:sz w:val="28"/>
           <w:szCs w:val="28"/>
         </w:rPr>
-        <w:t>programerski</w:t>
-      </w:r>
-      <w:proofErr w:type="spellEnd"/>
-      <w:r>
-        <w:rPr>
-          <w:b/>
-          <w:bCs/>
-          <w:sz w:val="28"/>
-          <w:szCs w:val="28"/>
-        </w:rPr>
-        <w:t xml:space="preserve"> </w:t>
-      </w:r>
-      <w:proofErr w:type="spellStart"/>
-      <w:r>
-        <w:rPr>
-          <w:b/>
-          <w:bCs/>
-          <w:sz w:val="28"/>
-          <w:szCs w:val="28"/>
-        </w:rPr>
-        <w:t>alati</w:t>
-      </w:r>
-      <w:proofErr w:type="spellEnd"/>
+      </w:pPr>
     </w:p>
     <w:p>
       <w:pPr>
         <w:spacing w:before="120" w:after="120"/>
         <w:jc w:val="center"/>
         <w:rPr>
-          <w:b/>
-          <w:bCs/>
-          <w:sz w:val="28"/>
-          <w:szCs w:val="28"/>
-        </w:rPr>
-      </w:pPr>
+          <w:sz w:val="30"/>
+          <w:szCs w:val="30"/>
+        </w:rPr>
+      </w:pPr>
+      <w:r>
+        <w:rPr>
+          <w:sz w:val="30"/>
+          <w:szCs w:val="30"/>
+        </w:rPr>
+        <w:t>Projekat</w:t>
+      </w:r>
     </w:p>
     <w:p>
       <w:pPr>
         <w:spacing w:before="120" w:after="120"/>
         <w:jc w:val="center"/>
         <w:rPr>
-          <w:sz w:val="30"/>
-          <w:szCs w:val="30"/>
-        </w:rPr>
-      </w:pPr>
-      <w:proofErr w:type="spellStart"/>
-      <w:r>
-        <w:rPr>
-          <w:sz w:val="30"/>
-          <w:szCs w:val="30"/>
-        </w:rPr>
-        <w:t>Projekat</w:t>
-      </w:r>
-      <w:proofErr w:type="spellEnd"/>
+          <w:b/>
+          <w:bCs/>
+          <w:sz w:val="36"/>
+          <w:szCs w:val="36"/>
+          <w:lang w:val="sr-Latn-BA"/>
+        </w:rPr>
+      </w:pPr>
+      <w:r>
+        <w:rPr>
+          <w:b/>
+          <w:bCs/>
+          <w:sz w:val="36"/>
+          <w:szCs w:val="36"/>
+          <w:lang w:val="sr-Latn-BA"/>
+        </w:rPr>
+        <w:t>Projektovanj</w:t>
+      </w:r>
+      <w:r>
+        <w:rPr>
+          <w:b/>
+          <w:bCs/>
+          <w:sz w:val="36"/>
+          <w:szCs w:val="36"/>
+          <w:lang w:val="sr-Latn-BA"/>
+        </w:rPr>
+        <w:t>e i razvoj Java Web aplikacije za ketering službu</w:t>
+      </w:r>
     </w:p>
     <w:p>
       <w:pPr>
@@ -254,7 +254,10 @@
           <w:lang w:val="sr-Latn-BA"/>
         </w:rPr>
       </w:pPr>
-      <w:r>
+    </w:p>
+    <w:p>
+      <w:pPr>
+        <w:spacing w:before="120" w:after="120"/>
         <w:rPr>
           <w:b/>
           <w:bCs/>
@@ -262,9 +265,12 @@
           <w:szCs w:val="36"/>
           <w:lang w:val="sr-Latn-BA"/>
         </w:rPr>
-        <w:t>Projektovanj</w:t>
-      </w:r>
-      <w:r>
+      </w:pPr>
+    </w:p>
+    <w:p>
+      <w:pPr>
+        <w:spacing w:before="120" w:after="120"/>
+        <w:jc w:val="center"/>
         <w:rPr>
           <w:b/>
           <w:bCs/>
@@ -272,7 +278,82 @@
           <w:szCs w:val="36"/>
           <w:lang w:val="sr-Latn-BA"/>
         </w:rPr>
-        <w:t>e i razvoj Java Web aplikacije za ketering službu</w:t>
+      </w:pPr>
+    </w:p>
+    <w:p>
+      <w:pPr>
+        <w:spacing w:before="120" w:after="120"/>
+        <w:rPr>
+          <w:szCs w:val="20"/>
+          <w:lang w:val="sr-Latn-BA"/>
+        </w:rPr>
+      </w:pPr>
+      <w:r>
+        <w:rPr>
+          <w:szCs w:val="20"/>
+          <w:lang w:val="sr-Latn-BA"/>
+        </w:rPr>
+        <w:t>Predmetni nastavnik:                                                                   Student:</w:t>
+      </w:r>
+    </w:p>
+    <w:p>
+      <w:pPr>
+        <w:spacing w:before="120" w:after="120"/>
+        <w:rPr>
+          <w:szCs w:val="20"/>
+          <w:lang w:val="sr-Latn-BA"/>
+        </w:rPr>
+      </w:pPr>
+      <w:r>
+        <w:rPr>
+          <w:szCs w:val="20"/>
+          <w:lang w:val="sr-Latn-BA"/>
+        </w:rPr>
+        <w:t xml:space="preserve">Prof. Dr. </w:t>
+      </w:r>
+      <w:r>
+        <w:rPr>
+          <w:szCs w:val="20"/>
+          <w:lang w:val="sr-Latn-BA"/>
+        </w:rPr>
+        <w:t>Svetlana Jevremović</w:t>
+      </w:r>
+      <w:r>
+        <w:rPr>
+          <w:szCs w:val="20"/>
+          <w:lang w:val="sr-Latn-BA"/>
+        </w:rPr>
+        <w:t xml:space="preserve">                                                      </w:t>
+      </w:r>
+      <w:r>
+        <w:rPr>
+          <w:szCs w:val="20"/>
+          <w:lang w:val="sr-Latn-BA"/>
+        </w:rPr>
+        <w:t xml:space="preserve"> </w:t>
+      </w:r>
+      <w:r>
+        <w:rPr>
+          <w:szCs w:val="20"/>
+          <w:lang w:val="sr-Latn-BA"/>
+        </w:rPr>
+        <w:t>David Gudović   11/18</w:t>
+      </w:r>
+    </w:p>
+    <w:p>
+      <w:pPr>
+        <w:spacing w:before="120" w:after="120"/>
+        <w:rPr>
+          <w:szCs w:val="20"/>
+          <w:lang w:val="sr-Latn-BA"/>
+        </w:rPr>
+      </w:pPr>
+      <w:r>
+        <w:rPr>
+          <w:szCs w:val="20"/>
+          <w:lang w:val="sr-Latn-BA"/>
+        </w:rPr>
+        <w:t xml:space="preserve">                                                                                                 Datum predaje: x.06.2022</w:t>
       </w:r>
     </w:p>
     <w:p>
@@ -282,8 +363,7 @@
         <w:rPr>
           <w:b/>
           <w:bCs/>
-          <w:sz w:val="36"/>
-          <w:szCs w:val="36"/>
+          <w:szCs w:val="20"/>
           <w:lang w:val="sr-Latn-BA"/>
         </w:rPr>
       </w:pPr>
@@ -294,8 +374,7 @@
         <w:rPr>
           <w:b/>
           <w:bCs/>
-          <w:sz w:val="36"/>
-          <w:szCs w:val="36"/>
+          <w:szCs w:val="20"/>
           <w:lang w:val="sr-Latn-BA"/>
         </w:rPr>
       </w:pPr>
@@ -307,87 +386,10 @@
         <w:rPr>
           <w:b/>
           <w:bCs/>
-          <w:sz w:val="36"/>
-          <w:szCs w:val="36"/>
-          <w:lang w:val="sr-Latn-BA"/>
-        </w:rPr>
-      </w:pPr>
-    </w:p>
-    <w:p>
-      <w:pPr>
-        <w:spacing w:before="120" w:after="120"/>
-        <w:rPr>
           <w:szCs w:val="20"/>
           <w:lang w:val="sr-Latn-BA"/>
         </w:rPr>
       </w:pPr>
-      <w:r>
-        <w:rPr>
-          <w:szCs w:val="20"/>
-          <w:lang w:val="sr-Latn-BA"/>
-        </w:rPr>
-        <w:t>Predmetni nastavnik:                                                                   Student:</w:t>
-      </w:r>
-    </w:p>
-    <w:p>
-      <w:pPr>
-        <w:spacing w:before="120" w:after="120"/>
-        <w:rPr>
-          <w:szCs w:val="20"/>
-          <w:lang w:val="sr-Latn-BA"/>
-        </w:rPr>
-      </w:pPr>
-      <w:r>
-        <w:rPr>
-          <w:szCs w:val="20"/>
-          <w:lang w:val="sr-Latn-BA"/>
-        </w:rPr>
-        <w:t xml:space="preserve">Prof. Dr. </w:t>
-      </w:r>
-      <w:r>
-        <w:rPr>
-          <w:szCs w:val="20"/>
-          <w:lang w:val="sr-Latn-BA"/>
-        </w:rPr>
-        <w:t>Svetlana Jevremović</w:t>
-      </w:r>
-      <w:r>
-        <w:rPr>
-          <w:szCs w:val="20"/>
-          <w:lang w:val="sr-Latn-BA"/>
-        </w:rPr>
-        <w:t xml:space="preserve">                                                      </w:t>
-      </w:r>
-      <w:r>
-        <w:rPr>
-          <w:szCs w:val="20"/>
-          <w:lang w:val="sr-Latn-BA"/>
-        </w:rPr>
-        <w:t xml:space="preserve"> </w:t>
-      </w:r>
-      <w:r>
-        <w:rPr>
-          <w:szCs w:val="20"/>
-          <w:lang w:val="sr-Latn-BA"/>
-        </w:rPr>
-        <w:t>David Gudović   11/18</w:t>
-      </w:r>
-    </w:p>
-    <w:p>
-      <w:pPr>
-        <w:spacing w:before="120" w:after="120"/>
-        <w:rPr>
-          <w:szCs w:val="20"/>
-          <w:lang w:val="sr-Latn-BA"/>
-        </w:rPr>
-      </w:pPr>
-      <w:r>
-        <w:rPr>
-          <w:szCs w:val="20"/>
-          <w:lang w:val="sr-Latn-BA"/>
-        </w:rPr>
-        <w:t xml:space="preserve">                                                                                                 Datum predaje: x.06.2022</w:t>
-      </w:r>
     </w:p>
     <w:p>
       <w:pPr>
@@ -404,6 +406,7 @@
     <w:p>
       <w:pPr>
         <w:spacing w:before="120" w:after="120"/>
+        <w:jc w:val="center"/>
         <w:rPr>
           <w:b/>
           <w:bCs/>
@@ -423,6 +426,15 @@
           <w:lang w:val="sr-Latn-BA"/>
         </w:rPr>
       </w:pPr>
+      <w:r>
+        <w:rPr>
+          <w:b/>
+          <w:bCs/>
+          <w:szCs w:val="20"/>
+          <w:lang w:val="sr-Latn-BA"/>
+        </w:rPr>
+        <w:t>Beograd</w:t>
+      </w:r>
     </w:p>
     <w:p>
       <w:pPr>
@@ -435,51 +447,6 @@
           <w:lang w:val="sr-Latn-BA"/>
         </w:rPr>
       </w:pPr>
-    </w:p>
-    <w:p>
-      <w:pPr>
-        <w:spacing w:before="120" w:after="120"/>
-        <w:jc w:val="center"/>
-        <w:rPr>
-          <w:b/>
-          <w:bCs/>
-          <w:szCs w:val="20"/>
-          <w:lang w:val="sr-Latn-BA"/>
-        </w:rPr>
-      </w:pPr>
-    </w:p>
-    <w:p>
-      <w:pPr>
-        <w:spacing w:before="120" w:after="120"/>
-        <w:jc w:val="center"/>
-        <w:rPr>
-          <w:b/>
-          <w:bCs/>
-          <w:szCs w:val="20"/>
-          <w:lang w:val="sr-Latn-BA"/>
-        </w:rPr>
-      </w:pPr>
-      <w:r>
-        <w:rPr>
-          <w:b/>
-          <w:bCs/>
-          <w:szCs w:val="20"/>
-          <w:lang w:val="sr-Latn-BA"/>
-        </w:rPr>
-        <w:t>Beograd</w:t>
-      </w:r>
-    </w:p>
-    <w:p>
-      <w:pPr>
-        <w:spacing w:before="120" w:after="120"/>
-        <w:jc w:val="center"/>
-        <w:rPr>
-          <w:b/>
-          <w:bCs/>
-          <w:szCs w:val="20"/>
-          <w:lang w:val="sr-Latn-BA"/>
-        </w:rPr>
-      </w:pPr>
       <w:r>
         <w:rPr>
           <w:b/>
@@ -492,6 +459,12 @@
     </w:p>
     <w:sdt>
       <w:sdtPr>
+        <w:rPr>
+          <w:rFonts w:eastAsiaTheme="minorHAnsi" w:cstheme="minorBidi"/>
+          <w:b w:val="0"/>
+          <w:sz w:val="20"/>
+          <w:szCs w:val="22"/>
+        </w:rPr>
         <w:id w:val="-773865276"/>
         <w:docPartObj>
           <w:docPartGallery w:val="Table of Contents"/>
@@ -500,11 +473,8 @@
       </w:sdtPr>
       <w:sdtEndPr>
         <w:rPr>
-          <w:rFonts w:eastAsiaTheme="minorHAnsi" w:cstheme="minorBidi"/>
           <w:bCs/>
           <w:noProof/>
-          <w:sz w:val="20"/>
-          <w:szCs w:val="22"/>
         </w:rPr>
       </w:sdtEndPr>
       <w:sdtContent>
@@ -547,7 +517,7 @@
           <w:r>
             <w:fldChar w:fldCharType="separate"/>
           </w:r>
-          <w:hyperlink w:anchor="_Toc108209177" w:history="1">
+          <w:hyperlink w:anchor="_Toc108293782" w:history="1">
             <w:r>
               <w:rPr>
                 <w:rStyle w:val="Hyperlink"/>
@@ -591,7 +561,7 @@
                 <w:noProof/>
                 <w:webHidden/>
               </w:rPr>
-              <w:instrText xml:space="preserve"> PAGEREF _Toc108209177 \h </w:instrText>
+              <w:instrText xml:space="preserve"> PAGEREF _Toc108293782 \h </w:instrText>
             </w:r>
             <w:r>
               <w:rPr>
@@ -635,7 +605,7 @@
               <w:sz w:val="22"/>
             </w:rPr>
           </w:pPr>
-          <w:hyperlink w:anchor="_Toc108209178" w:history="1">
+          <w:hyperlink w:anchor="_Toc108293783" w:history="1">
             <w:r>
               <w:rPr>
                 <w:rStyle w:val="Hyperlink"/>
@@ -679,7 +649,7 @@
                 <w:noProof/>
                 <w:webHidden/>
               </w:rPr>
-              <w:instrText xml:space="preserve"> PAGEREF _Toc108209178 \h </w:instrText>
+              <w:instrText xml:space="preserve"> PAGEREF _Toc108293783 \h </w:instrText>
             </w:r>
             <w:r>
               <w:rPr>
@@ -723,7 +693,7 @@
               <w:sz w:val="22"/>
             </w:rPr>
           </w:pPr>
-          <w:hyperlink w:anchor="_Toc108209179" w:history="1">
+          <w:hyperlink w:anchor="_Toc108293784" w:history="1">
             <w:r>
               <w:rPr>
                 <w:rStyle w:val="Hyperlink"/>
@@ -767,7 +737,7 @@
                 <w:noProof/>
                 <w:webHidden/>
               </w:rPr>
-              <w:instrText xml:space="preserve"> PAGEREF _Toc108209179 \h </w:instrText>
+              <w:instrText xml:space="preserve"> PAGEREF _Toc108293784 \h </w:instrText>
             </w:r>
             <w:r>
               <w:rPr>
@@ -811,7 +781,7 @@
               <w:sz w:val="22"/>
             </w:rPr>
           </w:pPr>
-          <w:hyperlink w:anchor="_Toc108209180" w:history="1">
+          <w:hyperlink w:anchor="_Toc108293785" w:history="1">
             <w:r>
               <w:rPr>
                 <w:rStyle w:val="Hyperlink"/>
@@ -855,7 +825,7 @@
                 <w:noProof/>
                 <w:webHidden/>
               </w:rPr>
-              <w:instrText xml:space="preserve"> PAGEREF _Toc108209180 \h </w:instrText>
+              <w:instrText xml:space="preserve"> PAGEREF _Toc108293785 \h </w:instrText>
             </w:r>
             <w:r>
               <w:rPr>
@@ -899,7 +869,7 @@
               <w:sz w:val="22"/>
             </w:rPr>
           </w:pPr>
-          <w:hyperlink w:anchor="_Toc108209181" w:history="1">
+          <w:hyperlink w:anchor="_Toc108293786" w:history="1">
             <w:r>
               <w:rPr>
                 <w:rStyle w:val="Hyperlink"/>
@@ -943,7 +913,7 @@
                 <w:noProof/>
                 <w:webHidden/>
               </w:rPr>
-              <w:instrText xml:space="preserve"> PAGEREF _Toc108209181 \h </w:instrText>
+              <w:instrText xml:space="preserve"> PAGEREF _Toc108293786 \h </w:instrText>
             </w:r>
             <w:r>
               <w:rPr>
@@ -987,7 +957,7 @@
               <w:sz w:val="22"/>
             </w:rPr>
           </w:pPr>
-          <w:hyperlink w:anchor="_Toc108209182" w:history="1">
+          <w:hyperlink w:anchor="_Toc108293787" w:history="1">
             <w:r>
               <w:rPr>
                 <w:rStyle w:val="Hyperlink"/>
@@ -1031,7 +1001,7 @@
                 <w:noProof/>
                 <w:webHidden/>
               </w:rPr>
-              <w:instrText xml:space="preserve"> PAGEREF _Toc108209182 \h </w:instrText>
+              <w:instrText xml:space="preserve"> PAGEREF _Toc108293787 \h </w:instrText>
             </w:r>
             <w:r>
               <w:rPr>
@@ -1075,7 +1045,7 @@
               <w:sz w:val="22"/>
             </w:rPr>
           </w:pPr>
-          <w:hyperlink w:anchor="_Toc108209183" w:history="1">
+          <w:hyperlink w:anchor="_Toc108293788" w:history="1">
             <w:r>
               <w:rPr>
                 <w:rStyle w:val="Hyperlink"/>
@@ -1098,7 +1068,7 @@
                 <w:noProof/>
                 <w:lang w:val="sr-Latn-BA"/>
               </w:rPr>
-              <w:t>DIJAGRAMI SEKVENCI</w:t>
+              <w:t>DIJAGRAMI SEKVENCI I UGOVORI</w:t>
             </w:r>
             <w:r>
               <w:rPr>
@@ -1119,7 +1089,7 @@
                 <w:noProof/>
                 <w:webHidden/>
               </w:rPr>
-              <w:instrText xml:space="preserve"> PAGEREF _Toc108209183 \h </w:instrText>
+              <w:instrText xml:space="preserve"> PAGEREF _Toc108293788 \h </w:instrText>
             </w:r>
             <w:r>
               <w:rPr>
@@ -1163,7 +1133,7 @@
               <w:sz w:val="22"/>
             </w:rPr>
           </w:pPr>
-          <w:hyperlink w:anchor="_Toc108209184" w:history="1">
+          <w:hyperlink w:anchor="_Toc108293789" w:history="1">
             <w:r>
               <w:rPr>
                 <w:rStyle w:val="Hyperlink"/>
@@ -1207,7 +1177,7 @@
                 <w:noProof/>
                 <w:webHidden/>
               </w:rPr>
-              <w:instrText xml:space="preserve"> PAGEREF _Toc108209184 \h </w:instrText>
+              <w:instrText xml:space="preserve"> PAGEREF _Toc108293789 \h </w:instrText>
             </w:r>
             <w:r>
               <w:rPr>
@@ -1227,7 +1197,7 @@
                 <w:noProof/>
                 <w:webHidden/>
               </w:rPr>
-              <w:t>10</w:t>
+              <w:t>23</w:t>
             </w:r>
             <w:r>
               <w:rPr>
@@ -1251,7 +1221,7 @@
               <w:sz w:val="22"/>
             </w:rPr>
           </w:pPr>
-          <w:hyperlink w:anchor="_Toc108209185" w:history="1">
+          <w:hyperlink w:anchor="_Toc108293790" w:history="1">
             <w:r>
               <w:rPr>
                 <w:rStyle w:val="Hyperlink"/>
@@ -1295,7 +1265,7 @@
                 <w:noProof/>
                 <w:webHidden/>
               </w:rPr>
-              <w:instrText xml:space="preserve"> PAGEREF _Toc108209185 \h </w:instrText>
+              <w:instrText xml:space="preserve"> PAGEREF _Toc108293790 \h </w:instrText>
             </w:r>
             <w:r>
               <w:rPr>
@@ -1315,7 +1285,7 @@
                 <w:noProof/>
                 <w:webHidden/>
               </w:rPr>
-              <w:t>10</w:t>
+              <w:t>23</w:t>
             </w:r>
             <w:r>
               <w:rPr>
@@ -1339,7 +1309,7 @@
               <w:sz w:val="22"/>
             </w:rPr>
           </w:pPr>
-          <w:hyperlink w:anchor="_Toc108209186" w:history="1">
+          <w:hyperlink w:anchor="_Toc108293791" w:history="1">
             <w:r>
               <w:rPr>
                 <w:rStyle w:val="Hyperlink"/>
@@ -1383,7 +1353,7 @@
                 <w:noProof/>
                 <w:webHidden/>
               </w:rPr>
-              <w:instrText xml:space="preserve"> PAGEREF _Toc108209186 \h </w:instrText>
+              <w:instrText xml:space="preserve"> PAGEREF _Toc108293791 \h </w:instrText>
             </w:r>
             <w:r>
               <w:rPr>
@@ -1403,7 +1373,7 @@
                 <w:noProof/>
                 <w:webHidden/>
               </w:rPr>
-              <w:t>10</w:t>
+              <w:t>23</w:t>
             </w:r>
             <w:r>
               <w:rPr>
@@ -1427,7 +1397,7 @@
               <w:sz w:val="22"/>
             </w:rPr>
           </w:pPr>
-          <w:hyperlink w:anchor="_Toc108209187" w:history="1">
+          <w:hyperlink w:anchor="_Toc108293792" w:history="1">
             <w:r>
               <w:rPr>
                 <w:rStyle w:val="Hyperlink"/>
@@ -1471,7 +1441,7 @@
                 <w:noProof/>
                 <w:webHidden/>
               </w:rPr>
-              <w:instrText xml:space="preserve"> PAGEREF _Toc108209187 \h </w:instrText>
+              <w:instrText xml:space="preserve"> PAGEREF _Toc108293792 \h </w:instrText>
             </w:r>
             <w:r>
               <w:rPr>
@@ -1491,7 +1461,7 @@
                 <w:noProof/>
                 <w:webHidden/>
               </w:rPr>
-              <w:t>10</w:t>
+              <w:t>23</w:t>
             </w:r>
             <w:r>
               <w:rPr>
@@ -1515,7 +1485,7 @@
               <w:sz w:val="22"/>
             </w:rPr>
           </w:pPr>
-          <w:hyperlink w:anchor="_Toc108209188" w:history="1">
+          <w:hyperlink w:anchor="_Toc108293793" w:history="1">
             <w:r>
               <w:rPr>
                 <w:rStyle w:val="Hyperlink"/>
@@ -1559,7 +1529,7 @@
                 <w:noProof/>
                 <w:webHidden/>
               </w:rPr>
-              <w:instrText xml:space="preserve"> PAGEREF _Toc108209188 \h </w:instrText>
+              <w:instrText xml:space="preserve"> PAGEREF _Toc108293793 \h </w:instrText>
             </w:r>
             <w:r>
               <w:rPr>
@@ -1579,7 +1549,7 @@
                 <w:noProof/>
                 <w:webHidden/>
               </w:rPr>
-              <w:t>10</w:t>
+              <w:t>23</w:t>
             </w:r>
             <w:r>
               <w:rPr>
@@ -1603,7 +1573,7 @@
               <w:sz w:val="22"/>
             </w:rPr>
           </w:pPr>
-          <w:hyperlink w:anchor="_Toc108209189" w:history="1">
+          <w:hyperlink w:anchor="_Toc108293794" w:history="1">
             <w:r>
               <w:rPr>
                 <w:rStyle w:val="Hyperlink"/>
@@ -1647,7 +1617,7 @@
                 <w:noProof/>
                 <w:webHidden/>
               </w:rPr>
-              <w:instrText xml:space="preserve"> PAGEREF _Toc108209189 \h </w:instrText>
+              <w:instrText xml:space="preserve"> PAGEREF _Toc108293794 \h </w:instrText>
             </w:r>
             <w:r>
               <w:rPr>
@@ -1667,7 +1637,7 @@
                 <w:noProof/>
                 <w:webHidden/>
               </w:rPr>
-              <w:t>10</w:t>
+              <w:t>23</w:t>
             </w:r>
             <w:r>
               <w:rPr>
@@ -1719,7 +1689,7 @@
         </w:rPr>
         <w:br w:type="page"/>
       </w:r>
-      <w:bookmarkStart w:id="0" w:name="_Toc108209177"/>
+      <w:bookmarkStart w:id="0" w:name="_Toc108293782"/>
       <w:r>
         <w:rPr>
           <w:lang w:val="sr-Latn-BA"/>
@@ -1801,7 +1771,7 @@
           <w:lang w:val="sr-Latn-BA"/>
         </w:rPr>
       </w:pPr>
-      <w:bookmarkStart w:id="1" w:name="_Toc108209178"/>
+      <w:bookmarkStart w:id="1" w:name="_Toc108293783"/>
       <w:r>
         <w:rPr>
           <w:lang w:val="sr-Latn-BA"/>
@@ -1821,7 +1791,7 @@
           <w:lang w:val="sr-Latn-BA"/>
         </w:rPr>
       </w:pPr>
-      <w:bookmarkStart w:id="2" w:name="_Toc108209179"/>
+      <w:bookmarkStart w:id="2" w:name="_Toc108293784"/>
       <w:r>
         <w:rPr>
           <w:lang w:val="sr-Latn-BA"/>
@@ -1854,7 +1824,7 @@
           <w:lang w:val="sr-Latn-BA"/>
         </w:rPr>
       </w:pPr>
-      <w:bookmarkStart w:id="3" w:name="_Toc108209180"/>
+      <w:bookmarkStart w:id="3" w:name="_Toc108293785"/>
       <w:r>
         <w:rPr>
           <w:lang w:val="sr-Latn-BA"/>
@@ -1924,29 +1894,8 @@
         </w:rPr>
       </w:pPr>
       <w:r>
-        <w:t>(</w:t>
-      </w:r>
-      <w:proofErr w:type="spellStart"/>
-      <w:r>
-        <w:t>Slika</w:t>
-      </w:r>
-      <w:proofErr w:type="spellEnd"/>
-      <w:r>
-        <w:t xml:space="preserve"> 1) Use case </w:t>
-      </w:r>
-      <w:proofErr w:type="spellStart"/>
-      <w:r>
-        <w:t>dijagram</w:t>
-      </w:r>
-      <w:proofErr w:type="spellEnd"/>
-      <w:r>
-        <w:t xml:space="preserve"> </w:t>
-      </w:r>
-      <w:proofErr w:type="spellStart"/>
-      <w:r>
-        <w:t>Klijenta</w:t>
-      </w:r>
-      <w:proofErr w:type="spellEnd"/>
+        <w:t>(Slika 1) Use case dijagram Klijenta</w:t>
+      </w:r>
     </w:p>
     <w:p>
       <w:pPr>
@@ -2094,7 +2043,7 @@
         <w:rPr>
           <w:lang w:val="sr-Latn-BA"/>
         </w:rPr>
-        <w:t>Sistem proverava validnost podataka (SO)</w:t>
+        <w:t xml:space="preserve">Sistem unosi novog korisnika u bazu podataka (SO) </w:t>
       </w:r>
     </w:p>
     <w:p>
@@ -2112,25 +2061,19 @@
         <w:rPr>
           <w:lang w:val="sr-Latn-BA"/>
         </w:rPr>
-        <w:t xml:space="preserve">Sistem unosi novog korisnika u bazu podataka (SO) </w:t>
-      </w:r>
-    </w:p>
-    <w:p>
-      <w:pPr>
-        <w:pStyle w:val="ListParagraph"/>
-        <w:numPr>
-          <w:ilvl w:val="0"/>
-          <w:numId w:val="2"/>
-        </w:numPr>
-        <w:rPr>
-          <w:lang w:val="sr-Latn-BA"/>
-        </w:rPr>
-      </w:pPr>
-      <w:r>
-        <w:rPr>
-          <w:lang w:val="sr-Latn-BA"/>
-        </w:rPr>
-        <w:t>Korisniku se prikazuje poruka o uspehu (IO)</w:t>
+        <w:t>Korisniku se prikazuje poruka o uspehu (I</w:t>
+      </w:r>
+      <w:r>
+        <w:rPr>
+          <w:lang w:val="sr-Latn-BA"/>
+        </w:rPr>
+        <w:t>A</w:t>
+      </w:r>
+      <w:r>
+        <w:rPr>
+          <w:lang w:val="sr-Latn-BA"/>
+        </w:rPr>
+        <w:t>)</w:t>
       </w:r>
     </w:p>
     <w:p>
@@ -2306,7 +2249,7 @@
         <w:rPr>
           <w:lang w:val="sr-Latn-BA"/>
         </w:rPr>
-        <w:t>Sistem proverava validnost podataka (SO)</w:t>
+        <w:t>Sistem započinje sesiju korisnika (SO)</w:t>
       </w:r>
     </w:p>
     <w:p>
@@ -2324,24 +2267,6 @@
         <w:rPr>
           <w:lang w:val="sr-Latn-BA"/>
         </w:rPr>
-        <w:t>Sistem započinje sesiju korisnika (SO)</w:t>
-      </w:r>
-    </w:p>
-    <w:p>
-      <w:pPr>
-        <w:pStyle w:val="ListParagraph"/>
-        <w:numPr>
-          <w:ilvl w:val="0"/>
-          <w:numId w:val="3"/>
-        </w:numPr>
-        <w:rPr>
-          <w:lang w:val="sr-Latn-BA"/>
-        </w:rPr>
-      </w:pPr>
-      <w:r>
-        <w:rPr>
-          <w:lang w:val="sr-Latn-BA"/>
-        </w:rPr>
         <w:t>Korisniku je umesto opcije za Login i Registraciju prikazano dugme profila (IA)</w:t>
       </w:r>
     </w:p>
@@ -2509,16 +2434,30 @@
     </w:p>
     <w:p>
       <w:pPr>
-        <w:rPr>
-          <w:lang w:val="sr-Latn-BA"/>
-        </w:rPr>
-      </w:pPr>
-      <w:r>
-        <w:rPr>
-          <w:lang w:val="sr-Latn-BA"/>
-        </w:rPr>
-        <w:t xml:space="preserve">     3.1 Nema rezultata pa sistem prikazuje poruku o greški (IA)</w:t>
-      </w:r>
+        <w:pStyle w:val="ListParagraph"/>
+        <w:numPr>
+          <w:ilvl w:val="1"/>
+          <w:numId w:val="4"/>
+        </w:numPr>
+        <w:rPr>
+          <w:lang w:val="sr-Latn-BA"/>
+        </w:rPr>
+      </w:pPr>
+      <w:r>
+        <w:rPr>
+          <w:lang w:val="sr-Latn-BA"/>
+        </w:rPr>
+        <w:t>Nema rezultata pa sistem prikazuje poruku o greški (IA)</w:t>
+      </w:r>
+    </w:p>
+    <w:p>
+      <w:pPr>
+        <w:pStyle w:val="ListParagraph"/>
+        <w:ind w:left="1080"/>
+        <w:rPr>
+          <w:lang w:val="sr-Latn-RS"/>
+        </w:rPr>
+      </w:pPr>
     </w:p>
     <w:p>
       <w:pPr>
@@ -3344,7 +3283,7 @@
           <w:lang w:val="sr-Latn-BA"/>
         </w:rPr>
       </w:pPr>
-      <w:bookmarkStart w:id="4" w:name="_Toc108209181"/>
+      <w:bookmarkStart w:id="4" w:name="_Toc108293786"/>
       <w:r>
         <w:rPr>
           <w:lang w:val="sr-Latn-BA"/>
@@ -3412,21 +3351,8 @@
         <w:jc w:val="center"/>
       </w:pPr>
       <w:r>
-        <w:t>(</w:t>
-      </w:r>
-      <w:proofErr w:type="spellStart"/>
-      <w:r>
-        <w:t>Slika</w:t>
-      </w:r>
-      <w:proofErr w:type="spellEnd"/>
-      <w:r>
-        <w:t xml:space="preserve"> 2) Use Case </w:t>
-      </w:r>
-      <w:proofErr w:type="spellStart"/>
-      <w:r>
-        <w:t>Menadžera</w:t>
-      </w:r>
-      <w:proofErr w:type="spellEnd"/>
+        <w:t>(Slika 2) Use Case Menadžera</w:t>
+      </w:r>
     </w:p>
     <w:p>
       <w:pPr>
@@ -3459,13 +3385,7 @@
         <w:rPr>
           <w:lang w:val="sr-Latn-BA"/>
         </w:rPr>
-        <w:t>Korisnik je ulogovan sa rolom menadžer ili administrator</w:t>
-      </w:r>
-      <w:r>
-        <w:rPr>
-          <w:lang w:val="sr-Latn-BA"/>
-        </w:rPr>
-        <w:t>.</w:t>
+        <w:t>Korisnik je ulogovan sa rolom menadžer ili administrator.</w:t>
       </w:r>
     </w:p>
     <w:p>
@@ -4585,7 +4505,7 @@
           <w:lang w:val="sr-Latn-BA"/>
         </w:rPr>
       </w:pPr>
-      <w:bookmarkStart w:id="5" w:name="_Toc108209182"/>
+      <w:bookmarkStart w:id="5" w:name="_Toc108293787"/>
       <w:r>
         <w:rPr>
           <w:lang w:val="sr-Latn-BA"/>
@@ -4652,21 +4572,8 @@
         <w:jc w:val="center"/>
       </w:pPr>
       <w:r>
-        <w:t>(</w:t>
-      </w:r>
-      <w:proofErr w:type="spellStart"/>
-      <w:r>
-        <w:t>Slika</w:t>
-      </w:r>
-      <w:proofErr w:type="spellEnd"/>
-      <w:r>
-        <w:t xml:space="preserve"> 3) Use Case </w:t>
-      </w:r>
-      <w:proofErr w:type="spellStart"/>
-      <w:r>
-        <w:t>Administratora</w:t>
-      </w:r>
-      <w:proofErr w:type="spellEnd"/>
+        <w:t>(Slika 3) Use Case Administratora</w:t>
+      </w:r>
     </w:p>
     <w:p>
       <w:pPr>
@@ -4732,19 +4639,7 @@
         <w:rPr>
           <w:lang w:val="sr-Latn-BA"/>
         </w:rPr>
-        <w:t>Administrator</w:t>
-      </w:r>
-      <w:r>
-        <w:rPr>
-          <w:lang w:val="sr-Latn-BA"/>
-        </w:rPr>
-        <w:t xml:space="preserve"> nasleđuje sve use case-ove Klijenta</w:t>
-      </w:r>
-      <w:r>
-        <w:rPr>
-          <w:lang w:val="sr-Latn-BA"/>
-        </w:rPr>
-        <w:t xml:space="preserve"> i Menadžera</w:t>
+        <w:t>Administrator nasleđuje sve use case-ove Klijenta i Menadžera</w:t>
       </w:r>
     </w:p>
     <w:p>
@@ -4960,15 +4855,7 @@
           <w:bCs/>
           <w:lang w:val="sr-Latn-BA"/>
         </w:rPr>
-        <w:t>SK1</w:t>
-      </w:r>
-      <w:r>
-        <w:rPr>
-          <w:b/>
-          <w:bCs/>
-          <w:lang w:val="sr-Latn-BA"/>
-        </w:rPr>
-        <w:t>5</w:t>
+        <w:t>SK15</w:t>
       </w:r>
     </w:p>
     <w:p>
@@ -5158,15 +5045,7 @@
           <w:bCs/>
           <w:lang w:val="sr-Latn-BA"/>
         </w:rPr>
-        <w:t>SK1</w:t>
-      </w:r>
-      <w:r>
-        <w:rPr>
-          <w:b/>
-          <w:bCs/>
-          <w:lang w:val="sr-Latn-BA"/>
-        </w:rPr>
-        <w:t>6</w:t>
+        <w:t>SK16</w:t>
       </w:r>
     </w:p>
     <w:p>
@@ -5332,6 +5211,79 @@
     </w:p>
     <w:p>
       <w:pPr>
+        <w:ind w:left="1080"/>
+        <w:rPr>
+          <w:lang w:val="sr-Latn-BA"/>
+        </w:rPr>
+      </w:pPr>
+    </w:p>
+    <w:p>
+      <w:pPr>
+        <w:ind w:left="1080"/>
+        <w:rPr>
+          <w:lang w:val="sr-Latn-BA"/>
+        </w:rPr>
+      </w:pPr>
+    </w:p>
+    <w:p>
+      <w:pPr>
+        <w:ind w:left="1080"/>
+        <w:rPr>
+          <w:lang w:val="sr-Latn-BA"/>
+        </w:rPr>
+      </w:pPr>
+    </w:p>
+    <w:p>
+      <w:pPr>
+        <w:ind w:left="1080"/>
+        <w:rPr>
+          <w:lang w:val="sr-Latn-BA"/>
+        </w:rPr>
+      </w:pPr>
+    </w:p>
+    <w:p>
+      <w:pPr>
+        <w:ind w:left="1080"/>
+        <w:rPr>
+          <w:lang w:val="sr-Latn-BA"/>
+        </w:rPr>
+      </w:pPr>
+    </w:p>
+    <w:p>
+      <w:pPr>
+        <w:ind w:left="1080"/>
+        <w:rPr>
+          <w:lang w:val="sr-Latn-BA"/>
+        </w:rPr>
+      </w:pPr>
+    </w:p>
+    <w:p>
+      <w:pPr>
+        <w:ind w:left="1080"/>
+        <w:rPr>
+          <w:lang w:val="sr-Latn-BA"/>
+        </w:rPr>
+      </w:pPr>
+    </w:p>
+    <w:p>
+      <w:pPr>
+        <w:ind w:left="1080"/>
+        <w:rPr>
+          <w:lang w:val="sr-Latn-BA"/>
+        </w:rPr>
+      </w:pPr>
+    </w:p>
+    <w:p>
+      <w:pPr>
+        <w:ind w:left="1080"/>
+        <w:rPr>
+          <w:lang w:val="sr-Latn-BA"/>
+        </w:rPr>
+      </w:pPr>
+    </w:p>
+    <w:p>
+      <w:pPr>
+        <w:ind w:left="1080"/>
         <w:rPr>
           <w:lang w:val="sr-Latn-BA"/>
         </w:rPr>
@@ -5348,7 +5300,7 @@
           <w:lang w:val="sr-Latn-BA"/>
         </w:rPr>
       </w:pPr>
-      <w:bookmarkStart w:id="6" w:name="_Toc108209183"/>
+      <w:bookmarkStart w:id="6" w:name="_Toc108293788"/>
       <w:r>
         <w:rPr>
           <w:lang w:val="sr-Latn-BA"/>
@@ -5356,7 +5308,3045 @@
         <w:lastRenderedPageBreak/>
         <w:t>DIJAGRAMI SEKVENCI</w:t>
       </w:r>
+      <w:r>
+        <w:rPr>
+          <w:lang w:val="sr-Latn-BA"/>
+        </w:rPr>
+        <w:t xml:space="preserve"> I UGOVORI</w:t>
+      </w:r>
       <w:bookmarkEnd w:id="6"/>
+    </w:p>
+    <w:p>
+      <w:pPr>
+        <w:rPr>
+          <w:lang w:val="sr-Latn-BA"/>
+        </w:rPr>
+      </w:pPr>
+    </w:p>
+    <w:p>
+      <w:pPr>
+        <w:keepNext/>
+      </w:pPr>
+      <w:r>
+        <w:rPr>
+          <w:noProof/>
+          <w:lang w:val="sr-Latn-BA"/>
+        </w:rPr>
+        <w:drawing>
+          <wp:inline distT="0" distB="0" distL="0" distR="0" wp14:anchorId="7AA0B116" wp14:editId="25264526">
+            <wp:extent cx="5736772" cy="2457090"/>
+            <wp:effectExtent l="0" t="0" r="0" b="635"/>
+            <wp:docPr id="34" name="Picture 34"/>
+            <wp:cNvGraphicFramePr>
+              <a:graphicFrameLocks xmlns:a="http://schemas.openxmlformats.org/drawingml/2006/main" noChangeAspect="1"/>
+            </wp:cNvGraphicFramePr>
+            <a:graphic xmlns:a="http://schemas.openxmlformats.org/drawingml/2006/main">
+              <a:graphicData uri="http://schemas.openxmlformats.org/drawingml/2006/picture">
+                <pic:pic xmlns:pic="http://schemas.openxmlformats.org/drawingml/2006/picture">
+                  <pic:nvPicPr>
+                    <pic:cNvPr id="34" name="Picture 34"/>
+                    <pic:cNvPicPr/>
+                  </pic:nvPicPr>
+                  <pic:blipFill>
+                    <a:blip r:embed="rId12">
+                      <a:extLst>
+                        <a:ext uri="{28A0092B-C50C-407E-A947-70E740481C1C}">
+                          <a14:useLocalDpi xmlns:a14="http://schemas.microsoft.com/office/drawing/2010/main" val="0"/>
+                        </a:ext>
+                      </a:extLst>
+                    </a:blip>
+                    <a:stretch>
+                      <a:fillRect/>
+                    </a:stretch>
+                  </pic:blipFill>
+                  <pic:spPr>
+                    <a:xfrm>
+                      <a:off x="0" y="0"/>
+                      <a:ext cx="5742897" cy="2459713"/>
+                    </a:xfrm>
+                    <a:prstGeom prst="rect">
+                      <a:avLst/>
+                    </a:prstGeom>
+                  </pic:spPr>
+                </pic:pic>
+              </a:graphicData>
+            </a:graphic>
+          </wp:inline>
+        </w:drawing>
+      </w:r>
+    </w:p>
+    <w:p>
+      <w:pPr>
+        <w:pStyle w:val="Caption"/>
+        <w:jc w:val="center"/>
+      </w:pPr>
+      <w:r>
+        <w:t>(Slika 4) Dijagram sekvenci SK1</w:t>
+      </w:r>
+    </w:p>
+    <w:p>
+      <w:pPr>
+        <w:keepNext/>
+      </w:pPr>
+      <w:r>
+        <w:rPr>
+          <w:noProof/>
+          <w:lang w:val="sr-Latn-BA"/>
+        </w:rPr>
+        <w:drawing>
+          <wp:inline distT="0" distB="0" distL="0" distR="0" wp14:anchorId="0123801B" wp14:editId="54960958">
+            <wp:extent cx="5694926" cy="2351314"/>
+            <wp:effectExtent l="0" t="0" r="1270" b="0"/>
+            <wp:docPr id="35" name="Picture 35"/>
+            <wp:cNvGraphicFramePr>
+              <a:graphicFrameLocks xmlns:a="http://schemas.openxmlformats.org/drawingml/2006/main" noChangeAspect="1"/>
+            </wp:cNvGraphicFramePr>
+            <a:graphic xmlns:a="http://schemas.openxmlformats.org/drawingml/2006/main">
+              <a:graphicData uri="http://schemas.openxmlformats.org/drawingml/2006/picture">
+                <pic:pic xmlns:pic="http://schemas.openxmlformats.org/drawingml/2006/picture">
+                  <pic:nvPicPr>
+                    <pic:cNvPr id="35" name="Picture 35"/>
+                    <pic:cNvPicPr/>
+                  </pic:nvPicPr>
+                  <pic:blipFill>
+                    <a:blip r:embed="rId13">
+                      <a:extLst>
+                        <a:ext uri="{28A0092B-C50C-407E-A947-70E740481C1C}">
+                          <a14:useLocalDpi xmlns:a14="http://schemas.microsoft.com/office/drawing/2010/main" val="0"/>
+                        </a:ext>
+                      </a:extLst>
+                    </a:blip>
+                    <a:stretch>
+                      <a:fillRect/>
+                    </a:stretch>
+                  </pic:blipFill>
+                  <pic:spPr>
+                    <a:xfrm>
+                      <a:off x="0" y="0"/>
+                      <a:ext cx="5715130" cy="2359656"/>
+                    </a:xfrm>
+                    <a:prstGeom prst="rect">
+                      <a:avLst/>
+                    </a:prstGeom>
+                  </pic:spPr>
+                </pic:pic>
+              </a:graphicData>
+            </a:graphic>
+          </wp:inline>
+        </w:drawing>
+      </w:r>
+    </w:p>
+    <w:p>
+      <w:pPr>
+        <w:pStyle w:val="Caption"/>
+        <w:jc w:val="center"/>
+      </w:pPr>
+      <w:r>
+        <w:t>(Slika 5) Dijagram sekvenci SK1 alternativni scenario</w:t>
+      </w:r>
+    </w:p>
+    <w:p>
+      <w:r>
+        <w:rPr>
+          <w:b/>
+          <w:bCs/>
+        </w:rPr>
+        <w:t xml:space="preserve">Ugovor UG1: </w:t>
+      </w:r>
+    </w:p>
+    <w:p>
+      <w:r>
+        <w:t xml:space="preserve">Operacija: </w:t>
+      </w:r>
+      <w:r>
+        <w:t>registracija(korisnickoIme, ime, prezime, adresa, password) : void</w:t>
+      </w:r>
+    </w:p>
+    <w:p>
+      <w:r>
+        <w:t xml:space="preserve">Veza sa SK: </w:t>
+      </w:r>
+      <w:r>
+        <w:t>SK1</w:t>
+      </w:r>
+    </w:p>
+    <w:p>
+      <w:r>
+        <w:t>Preduslov:</w:t>
+      </w:r>
+      <w:r>
+        <w:t xml:space="preserve"> Korisnik je uneo validne podatke u formu za registraciju</w:t>
+      </w:r>
+    </w:p>
+    <w:p>
+      <w:r>
+        <w:t xml:space="preserve">Postuslov: </w:t>
+      </w:r>
+      <w:r>
+        <w:t>Kreiran je nov korisnik u bazi.</w:t>
+      </w:r>
+    </w:p>
+    <w:p>
+      <w:pPr>
+        <w:keepNext/>
+      </w:pPr>
+    </w:p>
+    <w:p>
+      <w:pPr>
+        <w:keepNext/>
+      </w:pPr>
+      <w:r>
+        <w:rPr>
+          <w:noProof/>
+          <w:lang w:val="sr-Latn-BA"/>
+        </w:rPr>
+        <w:drawing>
+          <wp:inline distT="0" distB="0" distL="0" distR="0" wp14:anchorId="3E20233A" wp14:editId="6D271739">
+            <wp:extent cx="5569423" cy="2307772"/>
+            <wp:effectExtent l="0" t="0" r="0" b="0"/>
+            <wp:docPr id="36" name="Picture 36"/>
+            <wp:cNvGraphicFramePr>
+              <a:graphicFrameLocks xmlns:a="http://schemas.openxmlformats.org/drawingml/2006/main" noChangeAspect="1"/>
+            </wp:cNvGraphicFramePr>
+            <a:graphic xmlns:a="http://schemas.openxmlformats.org/drawingml/2006/main">
+              <a:graphicData uri="http://schemas.openxmlformats.org/drawingml/2006/picture">
+                <pic:pic xmlns:pic="http://schemas.openxmlformats.org/drawingml/2006/picture">
+                  <pic:nvPicPr>
+                    <pic:cNvPr id="36" name="Picture 36"/>
+                    <pic:cNvPicPr/>
+                  </pic:nvPicPr>
+                  <pic:blipFill>
+                    <a:blip r:embed="rId14">
+                      <a:extLst>
+                        <a:ext uri="{28A0092B-C50C-407E-A947-70E740481C1C}">
+                          <a14:useLocalDpi xmlns:a14="http://schemas.microsoft.com/office/drawing/2010/main" val="0"/>
+                        </a:ext>
+                      </a:extLst>
+                    </a:blip>
+                    <a:stretch>
+                      <a:fillRect/>
+                    </a:stretch>
+                  </pic:blipFill>
+                  <pic:spPr>
+                    <a:xfrm>
+                      <a:off x="0" y="0"/>
+                      <a:ext cx="5598869" cy="2319973"/>
+                    </a:xfrm>
+                    <a:prstGeom prst="rect">
+                      <a:avLst/>
+                    </a:prstGeom>
+                  </pic:spPr>
+                </pic:pic>
+              </a:graphicData>
+            </a:graphic>
+          </wp:inline>
+        </w:drawing>
+      </w:r>
+    </w:p>
+    <w:p>
+      <w:pPr>
+        <w:pStyle w:val="Caption"/>
+        <w:jc w:val="center"/>
+      </w:pPr>
+      <w:r>
+        <w:t xml:space="preserve">(Slika </w:t>
+      </w:r>
+      <w:r>
+        <w:t>6</w:t>
+      </w:r>
+      <w:r>
+        <w:t>) Dijagram sekvenci SK</w:t>
+      </w:r>
+      <w:r>
+        <w:t>2</w:t>
+      </w:r>
+      <w:r>
+        <w:t xml:space="preserve"> </w:t>
+      </w:r>
+    </w:p>
+    <w:p>
+      <w:pPr>
+        <w:pStyle w:val="Caption"/>
+        <w:jc w:val="center"/>
+      </w:pPr>
+    </w:p>
+    <w:p>
+      <w:pPr>
+        <w:keepNext/>
+      </w:pPr>
+      <w:r>
+        <w:rPr>
+          <w:noProof/>
+          <w:lang w:val="sr-Latn-BA"/>
+        </w:rPr>
+        <w:drawing>
+          <wp:inline distT="0" distB="0" distL="0" distR="0" wp14:anchorId="12874E6F" wp14:editId="64FC20A6">
+            <wp:extent cx="5797319" cy="2612572"/>
+            <wp:effectExtent l="0" t="0" r="0" b="0"/>
+            <wp:docPr id="37" name="Picture 37"/>
+            <wp:cNvGraphicFramePr>
+              <a:graphicFrameLocks xmlns:a="http://schemas.openxmlformats.org/drawingml/2006/main" noChangeAspect="1"/>
+            </wp:cNvGraphicFramePr>
+            <a:graphic xmlns:a="http://schemas.openxmlformats.org/drawingml/2006/main">
+              <a:graphicData uri="http://schemas.openxmlformats.org/drawingml/2006/picture">
+                <pic:pic xmlns:pic="http://schemas.openxmlformats.org/drawingml/2006/picture">
+                  <pic:nvPicPr>
+                    <pic:cNvPr id="37" name="Picture 37"/>
+                    <pic:cNvPicPr/>
+                  </pic:nvPicPr>
+                  <pic:blipFill>
+                    <a:blip r:embed="rId15">
+                      <a:extLst>
+                        <a:ext uri="{28A0092B-C50C-407E-A947-70E740481C1C}">
+                          <a14:useLocalDpi xmlns:a14="http://schemas.microsoft.com/office/drawing/2010/main" val="0"/>
+                        </a:ext>
+                      </a:extLst>
+                    </a:blip>
+                    <a:stretch>
+                      <a:fillRect/>
+                    </a:stretch>
+                  </pic:blipFill>
+                  <pic:spPr>
+                    <a:xfrm>
+                      <a:off x="0" y="0"/>
+                      <a:ext cx="5805862" cy="2616422"/>
+                    </a:xfrm>
+                    <a:prstGeom prst="rect">
+                      <a:avLst/>
+                    </a:prstGeom>
+                  </pic:spPr>
+                </pic:pic>
+              </a:graphicData>
+            </a:graphic>
+          </wp:inline>
+        </w:drawing>
+      </w:r>
+    </w:p>
+    <w:p>
+      <w:pPr>
+        <w:pStyle w:val="Caption"/>
+        <w:jc w:val="center"/>
+      </w:pPr>
+      <w:r>
+        <w:t xml:space="preserve">(Slika </w:t>
+      </w:r>
+      <w:r>
+        <w:t>7</w:t>
+      </w:r>
+      <w:r>
+        <w:t>) Dijagram sekvenci SK</w:t>
+      </w:r>
+      <w:r>
+        <w:t>2</w:t>
+      </w:r>
+      <w:r>
+        <w:t xml:space="preserve"> alternativni scenario</w:t>
+      </w:r>
+    </w:p>
+    <w:p>
+      <w:pPr>
+        <w:rPr>
+          <w:b/>
+          <w:bCs/>
+        </w:rPr>
+      </w:pPr>
+      <w:r>
+        <w:rPr>
+          <w:b/>
+          <w:bCs/>
+        </w:rPr>
+        <w:t>Ugovor UG</w:t>
+      </w:r>
+      <w:r>
+        <w:rPr>
+          <w:b/>
+          <w:bCs/>
+        </w:rPr>
+        <w:t>2</w:t>
+      </w:r>
+      <w:r>
+        <w:rPr>
+          <w:b/>
+          <w:bCs/>
+        </w:rPr>
+        <w:t xml:space="preserve">: </w:t>
+      </w:r>
+    </w:p>
+    <w:p>
+      <w:r>
+        <w:t xml:space="preserve">Operacija: </w:t>
+      </w:r>
+      <w:r>
+        <w:t>login(password, korisnickoIme): void</w:t>
+      </w:r>
+    </w:p>
+    <w:p>
+      <w:r>
+        <w:t xml:space="preserve">Veza sa SK: </w:t>
+      </w:r>
+      <w:r>
+        <w:t>SK2</w:t>
+      </w:r>
+    </w:p>
+    <w:p>
+      <w:r>
+        <w:t>Preduslov:</w:t>
+      </w:r>
+      <w:r>
+        <w:t xml:space="preserve"> Korisnik je uneo validne podatke u formu za login</w:t>
+      </w:r>
+    </w:p>
+    <w:p>
+      <w:r>
+        <w:t xml:space="preserve">Postuslov: </w:t>
+      </w:r>
+      <w:r>
+        <w:t>Započeta je sesija odgovarajuceg korisnika i postavljeni atributi korisnik I rola sesije.</w:t>
+      </w:r>
+    </w:p>
+    <w:p>
+      <w:pPr>
+        <w:keepNext/>
+        <w:rPr>
+          <w:noProof/>
+          <w:lang w:val="sr-Latn-BA"/>
+        </w:rPr>
+      </w:pPr>
+    </w:p>
+    <w:p>
+      <w:pPr>
+        <w:keepNext/>
+      </w:pPr>
+      <w:r>
+        <w:rPr>
+          <w:noProof/>
+          <w:lang w:val="sr-Latn-BA"/>
+        </w:rPr>
+        <w:drawing>
+          <wp:inline distT="0" distB="0" distL="0" distR="0" wp14:anchorId="186DA36F" wp14:editId="4D42308E">
+            <wp:extent cx="5861632" cy="2373086"/>
+            <wp:effectExtent l="0" t="0" r="6350" b="8255"/>
+            <wp:docPr id="38" name="Picture 38"/>
+            <wp:cNvGraphicFramePr>
+              <a:graphicFrameLocks xmlns:a="http://schemas.openxmlformats.org/drawingml/2006/main" noChangeAspect="1"/>
+            </wp:cNvGraphicFramePr>
+            <a:graphic xmlns:a="http://schemas.openxmlformats.org/drawingml/2006/main">
+              <a:graphicData uri="http://schemas.openxmlformats.org/drawingml/2006/picture">
+                <pic:pic xmlns:pic="http://schemas.openxmlformats.org/drawingml/2006/picture">
+                  <pic:nvPicPr>
+                    <pic:cNvPr id="38" name="Picture 38"/>
+                    <pic:cNvPicPr/>
+                  </pic:nvPicPr>
+                  <pic:blipFill>
+                    <a:blip r:embed="rId16">
+                      <a:extLst>
+                        <a:ext uri="{28A0092B-C50C-407E-A947-70E740481C1C}">
+                          <a14:useLocalDpi xmlns:a14="http://schemas.microsoft.com/office/drawing/2010/main" val="0"/>
+                        </a:ext>
+                      </a:extLst>
+                    </a:blip>
+                    <a:stretch>
+                      <a:fillRect/>
+                    </a:stretch>
+                  </pic:blipFill>
+                  <pic:spPr>
+                    <a:xfrm>
+                      <a:off x="0" y="0"/>
+                      <a:ext cx="5876428" cy="2379076"/>
+                    </a:xfrm>
+                    <a:prstGeom prst="rect">
+                      <a:avLst/>
+                    </a:prstGeom>
+                  </pic:spPr>
+                </pic:pic>
+              </a:graphicData>
+            </a:graphic>
+          </wp:inline>
+        </w:drawing>
+      </w:r>
+    </w:p>
+    <w:p>
+      <w:pPr>
+        <w:pStyle w:val="Caption"/>
+        <w:jc w:val="center"/>
+      </w:pPr>
+      <w:r>
+        <w:t xml:space="preserve">(Slika </w:t>
+      </w:r>
+      <w:r>
+        <w:t>8</w:t>
+      </w:r>
+      <w:r>
+        <w:t>) Dijagram sekvenci SK</w:t>
+      </w:r>
+      <w:r>
+        <w:t>3</w:t>
+      </w:r>
+    </w:p>
+    <w:p>
+      <w:pPr>
+        <w:keepNext/>
+      </w:pPr>
+      <w:r>
+        <w:rPr>
+          <w:noProof/>
+          <w:lang w:val="sr-Latn-BA"/>
+        </w:rPr>
+        <w:drawing>
+          <wp:inline distT="0" distB="0" distL="0" distR="0" wp14:anchorId="15A9E719" wp14:editId="43BFF3FE">
+            <wp:extent cx="5769429" cy="2609176"/>
+            <wp:effectExtent l="0" t="0" r="3175" b="1270"/>
+            <wp:docPr id="39" name="Picture 39"/>
+            <wp:cNvGraphicFramePr>
+              <a:graphicFrameLocks xmlns:a="http://schemas.openxmlformats.org/drawingml/2006/main" noChangeAspect="1"/>
+            </wp:cNvGraphicFramePr>
+            <a:graphic xmlns:a="http://schemas.openxmlformats.org/drawingml/2006/main">
+              <a:graphicData uri="http://schemas.openxmlformats.org/drawingml/2006/picture">
+                <pic:pic xmlns:pic="http://schemas.openxmlformats.org/drawingml/2006/picture">
+                  <pic:nvPicPr>
+                    <pic:cNvPr id="39" name="Picture 39"/>
+                    <pic:cNvPicPr/>
+                  </pic:nvPicPr>
+                  <pic:blipFill>
+                    <a:blip r:embed="rId17">
+                      <a:extLst>
+                        <a:ext uri="{28A0092B-C50C-407E-A947-70E740481C1C}">
+                          <a14:useLocalDpi xmlns:a14="http://schemas.microsoft.com/office/drawing/2010/main" val="0"/>
+                        </a:ext>
+                      </a:extLst>
+                    </a:blip>
+                    <a:stretch>
+                      <a:fillRect/>
+                    </a:stretch>
+                  </pic:blipFill>
+                  <pic:spPr>
+                    <a:xfrm>
+                      <a:off x="0" y="0"/>
+                      <a:ext cx="5790277" cy="2618604"/>
+                    </a:xfrm>
+                    <a:prstGeom prst="rect">
+                      <a:avLst/>
+                    </a:prstGeom>
+                  </pic:spPr>
+                </pic:pic>
+              </a:graphicData>
+            </a:graphic>
+          </wp:inline>
+        </w:drawing>
+      </w:r>
+    </w:p>
+    <w:p>
+      <w:pPr>
+        <w:pStyle w:val="Caption"/>
+        <w:jc w:val="center"/>
+      </w:pPr>
+      <w:r>
+        <w:t xml:space="preserve">(Slika </w:t>
+      </w:r>
+      <w:r>
+        <w:t>9</w:t>
+      </w:r>
+      <w:r>
+        <w:t>) Dijagram sekvenci SK</w:t>
+      </w:r>
+      <w:r>
+        <w:t>3</w:t>
+      </w:r>
+      <w:r>
+        <w:t xml:space="preserve"> alternativni scenario</w:t>
+      </w:r>
+    </w:p>
+    <w:p>
+      <w:pPr>
+        <w:rPr>
+          <w:b/>
+          <w:bCs/>
+        </w:rPr>
+      </w:pPr>
+      <w:r>
+        <w:rPr>
+          <w:b/>
+          <w:bCs/>
+        </w:rPr>
+        <w:t>Ugovor UG</w:t>
+      </w:r>
+      <w:r>
+        <w:rPr>
+          <w:b/>
+          <w:bCs/>
+        </w:rPr>
+        <w:t>3</w:t>
+      </w:r>
+      <w:r>
+        <w:rPr>
+          <w:b/>
+          <w:bCs/>
+        </w:rPr>
+        <w:t xml:space="preserve">: </w:t>
+      </w:r>
+    </w:p>
+    <w:p>
+      <w:r>
+        <w:t xml:space="preserve">Operacija: </w:t>
+      </w:r>
+      <w:r>
+        <w:t>filtrirajPonudu(program, kategorije[]) : List&lt;Proizvod&gt;</w:t>
+      </w:r>
+    </w:p>
+    <w:p>
+      <w:r>
+        <w:t xml:space="preserve">Veza sa SK: </w:t>
+      </w:r>
+      <w:r>
+        <w:t>SK3</w:t>
+      </w:r>
+    </w:p>
+    <w:p>
+      <w:r>
+        <w:t>Preduslov:</w:t>
+      </w:r>
+      <w:r>
+        <w:t xml:space="preserve"> Korisnik je uneo validan program i/ili kategorije</w:t>
+      </w:r>
+    </w:p>
+    <w:p>
+      <w:r>
+        <w:t xml:space="preserve">Postuslov: </w:t>
+      </w:r>
+      <w:r>
+        <w:t>prikazana je lista proizvoda</w:t>
+      </w:r>
+    </w:p>
+    <w:p/>
+    <w:p>
+      <w:pPr>
+        <w:keepNext/>
+      </w:pPr>
+      <w:r>
+        <w:rPr>
+          <w:noProof/>
+          <w:lang w:val="sr-Latn-BA"/>
+        </w:rPr>
+        <w:lastRenderedPageBreak/>
+        <w:drawing>
+          <wp:inline distT="0" distB="0" distL="0" distR="0" wp14:anchorId="26CA655E" wp14:editId="2E5C1A61">
+            <wp:extent cx="5976955" cy="2895600"/>
+            <wp:effectExtent l="0" t="0" r="5080" b="0"/>
+            <wp:docPr id="40" name="Picture 40"/>
+            <wp:cNvGraphicFramePr>
+              <a:graphicFrameLocks xmlns:a="http://schemas.openxmlformats.org/drawingml/2006/main" noChangeAspect="1"/>
+            </wp:cNvGraphicFramePr>
+            <a:graphic xmlns:a="http://schemas.openxmlformats.org/drawingml/2006/main">
+              <a:graphicData uri="http://schemas.openxmlformats.org/drawingml/2006/picture">
+                <pic:pic xmlns:pic="http://schemas.openxmlformats.org/drawingml/2006/picture">
+                  <pic:nvPicPr>
+                    <pic:cNvPr id="40" name="Picture 40"/>
+                    <pic:cNvPicPr/>
+                  </pic:nvPicPr>
+                  <pic:blipFill>
+                    <a:blip r:embed="rId18">
+                      <a:extLst>
+                        <a:ext uri="{28A0092B-C50C-407E-A947-70E740481C1C}">
+                          <a14:useLocalDpi xmlns:a14="http://schemas.microsoft.com/office/drawing/2010/main" val="0"/>
+                        </a:ext>
+                      </a:extLst>
+                    </a:blip>
+                    <a:stretch>
+                      <a:fillRect/>
+                    </a:stretch>
+                  </pic:blipFill>
+                  <pic:spPr>
+                    <a:xfrm>
+                      <a:off x="0" y="0"/>
+                      <a:ext cx="5987363" cy="2900642"/>
+                    </a:xfrm>
+                    <a:prstGeom prst="rect">
+                      <a:avLst/>
+                    </a:prstGeom>
+                  </pic:spPr>
+                </pic:pic>
+              </a:graphicData>
+            </a:graphic>
+          </wp:inline>
+        </w:drawing>
+      </w:r>
+    </w:p>
+    <w:p>
+      <w:pPr>
+        <w:pStyle w:val="Caption"/>
+        <w:jc w:val="center"/>
+      </w:pPr>
+      <w:r>
+        <w:t xml:space="preserve">(Slika </w:t>
+      </w:r>
+      <w:r>
+        <w:t>10</w:t>
+      </w:r>
+      <w:r>
+        <w:t>) Dijagram sekvenci SK</w:t>
+      </w:r>
+      <w:r>
+        <w:t>4</w:t>
+      </w:r>
+    </w:p>
+    <w:p>
+      <w:pPr>
+        <w:keepNext/>
+      </w:pPr>
+      <w:r>
+        <w:rPr>
+          <w:noProof/>
+          <w:lang w:val="sr-Latn-BA"/>
+        </w:rPr>
+        <w:drawing>
+          <wp:inline distT="0" distB="0" distL="0" distR="0" wp14:anchorId="3B9F587B" wp14:editId="6D0F24AE">
+            <wp:extent cx="6047163" cy="2405743"/>
+            <wp:effectExtent l="0" t="0" r="0" b="0"/>
+            <wp:docPr id="41" name="Picture 41"/>
+            <wp:cNvGraphicFramePr>
+              <a:graphicFrameLocks xmlns:a="http://schemas.openxmlformats.org/drawingml/2006/main" noChangeAspect="1"/>
+            </wp:cNvGraphicFramePr>
+            <a:graphic xmlns:a="http://schemas.openxmlformats.org/drawingml/2006/main">
+              <a:graphicData uri="http://schemas.openxmlformats.org/drawingml/2006/picture">
+                <pic:pic xmlns:pic="http://schemas.openxmlformats.org/drawingml/2006/picture">
+                  <pic:nvPicPr>
+                    <pic:cNvPr id="41" name="Picture 41"/>
+                    <pic:cNvPicPr/>
+                  </pic:nvPicPr>
+                  <pic:blipFill>
+                    <a:blip r:embed="rId19">
+                      <a:extLst>
+                        <a:ext uri="{28A0092B-C50C-407E-A947-70E740481C1C}">
+                          <a14:useLocalDpi xmlns:a14="http://schemas.microsoft.com/office/drawing/2010/main" val="0"/>
+                        </a:ext>
+                      </a:extLst>
+                    </a:blip>
+                    <a:stretch>
+                      <a:fillRect/>
+                    </a:stretch>
+                  </pic:blipFill>
+                  <pic:spPr>
+                    <a:xfrm>
+                      <a:off x="0" y="0"/>
+                      <a:ext cx="6067479" cy="2413825"/>
+                    </a:xfrm>
+                    <a:prstGeom prst="rect">
+                      <a:avLst/>
+                    </a:prstGeom>
+                  </pic:spPr>
+                </pic:pic>
+              </a:graphicData>
+            </a:graphic>
+          </wp:inline>
+        </w:drawing>
+      </w:r>
+    </w:p>
+    <w:p>
+      <w:pPr>
+        <w:pStyle w:val="Caption"/>
+        <w:jc w:val="center"/>
+        <w:rPr>
+          <w:noProof/>
+          <w:lang w:val="sr-Latn-BA"/>
+        </w:rPr>
+      </w:pPr>
+      <w:r>
+        <w:t xml:space="preserve">(Slika </w:t>
+      </w:r>
+      <w:r>
+        <w:t>11</w:t>
+      </w:r>
+      <w:r>
+        <w:t>) Dijagram sekvenci SK</w:t>
+      </w:r>
+      <w:r>
+        <w:t>4 alternativni scenario</w:t>
+      </w:r>
+    </w:p>
+    <w:p>
+      <w:pPr>
+        <w:rPr>
+          <w:b/>
+          <w:bCs/>
+        </w:rPr>
+      </w:pPr>
+      <w:r>
+        <w:rPr>
+          <w:b/>
+          <w:bCs/>
+        </w:rPr>
+        <w:t>Ugovor UG</w:t>
+      </w:r>
+      <w:r>
+        <w:rPr>
+          <w:b/>
+          <w:bCs/>
+        </w:rPr>
+        <w:t>4</w:t>
+      </w:r>
+      <w:r>
+        <w:rPr>
+          <w:b/>
+          <w:bCs/>
+        </w:rPr>
+        <w:t xml:space="preserve">: </w:t>
+      </w:r>
+    </w:p>
+    <w:p>
+      <w:r>
+        <w:t xml:space="preserve">Operacija: </w:t>
+      </w:r>
+      <w:r>
+        <w:t>prikazNarudzbiKorisnika() : void</w:t>
+      </w:r>
+    </w:p>
+    <w:p>
+      <w:r>
+        <w:t xml:space="preserve">Veza sa SK: </w:t>
+      </w:r>
+      <w:r>
+        <w:t>SK4</w:t>
+      </w:r>
+    </w:p>
+    <w:p>
+      <w:r>
+        <w:t>Preduslov:</w:t>
+      </w:r>
+      <w:r>
+        <w:t xml:space="preserve"> postoji sesija sa korisnikom</w:t>
+      </w:r>
+    </w:p>
+    <w:p>
+      <w:r>
+        <w:t xml:space="preserve">Postuslov: </w:t>
+      </w:r>
+      <w:r>
+        <w:t>prikazane su sve narudzbe korisnika iz trenutne sesije</w:t>
+      </w:r>
+    </w:p>
+    <w:p>
+      <w:pPr>
+        <w:keepNext/>
+      </w:pPr>
+      <w:r>
+        <w:rPr>
+          <w:noProof/>
+          <w:lang w:val="sr-Latn-BA"/>
+        </w:rPr>
+        <w:lastRenderedPageBreak/>
+        <w:drawing>
+          <wp:inline distT="0" distB="0" distL="0" distR="0" wp14:anchorId="0301A2F7" wp14:editId="0F2642DA">
+            <wp:extent cx="5938949" cy="2558143"/>
+            <wp:effectExtent l="0" t="0" r="5080" b="0"/>
+            <wp:docPr id="42" name="Picture 42"/>
+            <wp:cNvGraphicFramePr>
+              <a:graphicFrameLocks xmlns:a="http://schemas.openxmlformats.org/drawingml/2006/main" noChangeAspect="1"/>
+            </wp:cNvGraphicFramePr>
+            <a:graphic xmlns:a="http://schemas.openxmlformats.org/drawingml/2006/main">
+              <a:graphicData uri="http://schemas.openxmlformats.org/drawingml/2006/picture">
+                <pic:pic xmlns:pic="http://schemas.openxmlformats.org/drawingml/2006/picture">
+                  <pic:nvPicPr>
+                    <pic:cNvPr id="42" name="Picture 42"/>
+                    <pic:cNvPicPr/>
+                  </pic:nvPicPr>
+                  <pic:blipFill>
+                    <a:blip r:embed="rId20">
+                      <a:extLst>
+                        <a:ext uri="{28A0092B-C50C-407E-A947-70E740481C1C}">
+                          <a14:useLocalDpi xmlns:a14="http://schemas.microsoft.com/office/drawing/2010/main" val="0"/>
+                        </a:ext>
+                      </a:extLst>
+                    </a:blip>
+                    <a:stretch>
+                      <a:fillRect/>
+                    </a:stretch>
+                  </pic:blipFill>
+                  <pic:spPr>
+                    <a:xfrm>
+                      <a:off x="0" y="0"/>
+                      <a:ext cx="5953693" cy="2564494"/>
+                    </a:xfrm>
+                    <a:prstGeom prst="rect">
+                      <a:avLst/>
+                    </a:prstGeom>
+                  </pic:spPr>
+                </pic:pic>
+              </a:graphicData>
+            </a:graphic>
+          </wp:inline>
+        </w:drawing>
+      </w:r>
+    </w:p>
+    <w:p>
+      <w:pPr>
+        <w:pStyle w:val="Caption"/>
+        <w:jc w:val="center"/>
+      </w:pPr>
+      <w:r>
+        <w:t>(Slika 1</w:t>
+      </w:r>
+      <w:r>
+        <w:t>2</w:t>
+      </w:r>
+      <w:r>
+        <w:t>) Dijagram sekvenci SK</w:t>
+      </w:r>
+      <w:r>
+        <w:t>5</w:t>
+      </w:r>
+    </w:p>
+    <w:p>
+      <w:pPr>
+        <w:keepNext/>
+        <w:jc w:val="center"/>
+      </w:pPr>
+      <w:r>
+        <w:rPr>
+          <w:noProof/>
+          <w:lang w:val="sr-Latn-BA"/>
+        </w:rPr>
+        <w:drawing>
+          <wp:inline distT="0" distB="0" distL="0" distR="0" wp14:anchorId="188AD443" wp14:editId="22410446">
+            <wp:extent cx="5981236" cy="2579914"/>
+            <wp:effectExtent l="0" t="0" r="635" b="0"/>
+            <wp:docPr id="43" name="Picture 43"/>
+            <wp:cNvGraphicFramePr>
+              <a:graphicFrameLocks xmlns:a="http://schemas.openxmlformats.org/drawingml/2006/main" noChangeAspect="1"/>
+            </wp:cNvGraphicFramePr>
+            <a:graphic xmlns:a="http://schemas.openxmlformats.org/drawingml/2006/main">
+              <a:graphicData uri="http://schemas.openxmlformats.org/drawingml/2006/picture">
+                <pic:pic xmlns:pic="http://schemas.openxmlformats.org/drawingml/2006/picture">
+                  <pic:nvPicPr>
+                    <pic:cNvPr id="43" name="Picture 43"/>
+                    <pic:cNvPicPr/>
+                  </pic:nvPicPr>
+                  <pic:blipFill>
+                    <a:blip r:embed="rId21">
+                      <a:extLst>
+                        <a:ext uri="{28A0092B-C50C-407E-A947-70E740481C1C}">
+                          <a14:useLocalDpi xmlns:a14="http://schemas.microsoft.com/office/drawing/2010/main" val="0"/>
+                        </a:ext>
+                      </a:extLst>
+                    </a:blip>
+                    <a:stretch>
+                      <a:fillRect/>
+                    </a:stretch>
+                  </pic:blipFill>
+                  <pic:spPr>
+                    <a:xfrm>
+                      <a:off x="0" y="0"/>
+                      <a:ext cx="5994423" cy="2585602"/>
+                    </a:xfrm>
+                    <a:prstGeom prst="rect">
+                      <a:avLst/>
+                    </a:prstGeom>
+                  </pic:spPr>
+                </pic:pic>
+              </a:graphicData>
+            </a:graphic>
+          </wp:inline>
+        </w:drawing>
+      </w:r>
+    </w:p>
+    <w:p>
+      <w:pPr>
+        <w:pStyle w:val="Caption"/>
+        <w:jc w:val="center"/>
+        <w:rPr>
+          <w:lang w:val="sr-Latn-BA"/>
+        </w:rPr>
+      </w:pPr>
+      <w:r>
+        <w:t>(Slika 13) Dijagram sekvenci SK5 alternativni scenario</w:t>
+      </w:r>
+    </w:p>
+    <w:p>
+      <w:pPr>
+        <w:rPr>
+          <w:b/>
+          <w:bCs/>
+        </w:rPr>
+      </w:pPr>
+      <w:r>
+        <w:rPr>
+          <w:b/>
+          <w:bCs/>
+        </w:rPr>
+        <w:t>Ugovor UG</w:t>
+      </w:r>
+      <w:r>
+        <w:rPr>
+          <w:b/>
+          <w:bCs/>
+        </w:rPr>
+        <w:t>5</w:t>
+      </w:r>
+      <w:r>
+        <w:rPr>
+          <w:b/>
+          <w:bCs/>
+        </w:rPr>
+        <w:t xml:space="preserve">: </w:t>
+      </w:r>
+    </w:p>
+    <w:p>
+      <w:r>
+        <w:t xml:space="preserve">Operacija: </w:t>
+      </w:r>
+      <w:r>
+        <w:t>dodajProizvod(proizvod, kolicina) : void</w:t>
+      </w:r>
+    </w:p>
+    <w:p>
+      <w:r>
+        <w:t xml:space="preserve">Veza sa SK: </w:t>
+      </w:r>
+      <w:r>
+        <w:t>SK5</w:t>
+      </w:r>
+    </w:p>
+    <w:p>
+      <w:pPr>
+        <w:rPr>
+          <w:lang w:val="sr-Latn-RS"/>
+        </w:rPr>
+      </w:pPr>
+      <w:r>
+        <w:t>Preduslov:</w:t>
+      </w:r>
+      <w:r>
+        <w:t xml:space="preserve"> korisnik je uneo koli</w:t>
+      </w:r>
+      <w:r>
+        <w:rPr>
+          <w:lang w:val="sr-Latn-RS"/>
+        </w:rPr>
+        <w:t>činu u interfejsu</w:t>
+      </w:r>
+    </w:p>
+    <w:p>
+      <w:r>
+        <w:t xml:space="preserve">Postuslov: </w:t>
+      </w:r>
+      <w:r>
+        <w:t>dodat je proizvod narudžbini</w:t>
+      </w:r>
+    </w:p>
+    <w:p>
+      <w:pPr>
+        <w:keepNext/>
+      </w:pPr>
+      <w:r>
+        <w:rPr>
+          <w:noProof/>
+          <w:lang w:val="sr-Latn-BA"/>
+        </w:rPr>
+        <w:lastRenderedPageBreak/>
+        <w:drawing>
+          <wp:inline distT="0" distB="0" distL="0" distR="0" wp14:anchorId="7D961CFF" wp14:editId="1CE7F784">
+            <wp:extent cx="5998128" cy="2394857"/>
+            <wp:effectExtent l="0" t="0" r="3175" b="5715"/>
+            <wp:docPr id="44" name="Picture 44"/>
+            <wp:cNvGraphicFramePr>
+              <a:graphicFrameLocks xmlns:a="http://schemas.openxmlformats.org/drawingml/2006/main" noChangeAspect="1"/>
+            </wp:cNvGraphicFramePr>
+            <a:graphic xmlns:a="http://schemas.openxmlformats.org/drawingml/2006/main">
+              <a:graphicData uri="http://schemas.openxmlformats.org/drawingml/2006/picture">
+                <pic:pic xmlns:pic="http://schemas.openxmlformats.org/drawingml/2006/picture">
+                  <pic:nvPicPr>
+                    <pic:cNvPr id="44" name="Picture 44"/>
+                    <pic:cNvPicPr/>
+                  </pic:nvPicPr>
+                  <pic:blipFill>
+                    <a:blip r:embed="rId22">
+                      <a:extLst>
+                        <a:ext uri="{28A0092B-C50C-407E-A947-70E740481C1C}">
+                          <a14:useLocalDpi xmlns:a14="http://schemas.microsoft.com/office/drawing/2010/main" val="0"/>
+                        </a:ext>
+                      </a:extLst>
+                    </a:blip>
+                    <a:stretch>
+                      <a:fillRect/>
+                    </a:stretch>
+                  </pic:blipFill>
+                  <pic:spPr>
+                    <a:xfrm>
+                      <a:off x="0" y="0"/>
+                      <a:ext cx="6011677" cy="2400267"/>
+                    </a:xfrm>
+                    <a:prstGeom prst="rect">
+                      <a:avLst/>
+                    </a:prstGeom>
+                  </pic:spPr>
+                </pic:pic>
+              </a:graphicData>
+            </a:graphic>
+          </wp:inline>
+        </w:drawing>
+      </w:r>
+    </w:p>
+    <w:p>
+      <w:pPr>
+        <w:pStyle w:val="Caption"/>
+        <w:jc w:val="center"/>
+      </w:pPr>
+      <w:r>
+        <w:t>(Slika 1</w:t>
+      </w:r>
+      <w:r>
+        <w:t>4</w:t>
+      </w:r>
+      <w:r>
+        <w:t>) Dijagram sekvenci SK</w:t>
+      </w:r>
+      <w:r>
+        <w:t>6</w:t>
+      </w:r>
+    </w:p>
+    <w:p>
+      <w:pPr>
+        <w:keepNext/>
+      </w:pPr>
+      <w:r>
+        <w:rPr>
+          <w:noProof/>
+          <w:lang w:val="sr-Latn-BA"/>
+        </w:rPr>
+        <w:drawing>
+          <wp:inline distT="0" distB="0" distL="0" distR="0" wp14:anchorId="1B1ABB96" wp14:editId="762104ED">
+            <wp:extent cx="5848364" cy="2373086"/>
+            <wp:effectExtent l="0" t="0" r="0" b="8255"/>
+            <wp:docPr id="45" name="Picture 45"/>
+            <wp:cNvGraphicFramePr>
+              <a:graphicFrameLocks xmlns:a="http://schemas.openxmlformats.org/drawingml/2006/main" noChangeAspect="1"/>
+            </wp:cNvGraphicFramePr>
+            <a:graphic xmlns:a="http://schemas.openxmlformats.org/drawingml/2006/main">
+              <a:graphicData uri="http://schemas.openxmlformats.org/drawingml/2006/picture">
+                <pic:pic xmlns:pic="http://schemas.openxmlformats.org/drawingml/2006/picture">
+                  <pic:nvPicPr>
+                    <pic:cNvPr id="45" name="Picture 45"/>
+                    <pic:cNvPicPr/>
+                  </pic:nvPicPr>
+                  <pic:blipFill>
+                    <a:blip r:embed="rId23">
+                      <a:extLst>
+                        <a:ext uri="{28A0092B-C50C-407E-A947-70E740481C1C}">
+                          <a14:useLocalDpi xmlns:a14="http://schemas.microsoft.com/office/drawing/2010/main" val="0"/>
+                        </a:ext>
+                      </a:extLst>
+                    </a:blip>
+                    <a:stretch>
+                      <a:fillRect/>
+                    </a:stretch>
+                  </pic:blipFill>
+                  <pic:spPr>
+                    <a:xfrm>
+                      <a:off x="0" y="0"/>
+                      <a:ext cx="5854493" cy="2375573"/>
+                    </a:xfrm>
+                    <a:prstGeom prst="rect">
+                      <a:avLst/>
+                    </a:prstGeom>
+                  </pic:spPr>
+                </pic:pic>
+              </a:graphicData>
+            </a:graphic>
+          </wp:inline>
+        </w:drawing>
+      </w:r>
+    </w:p>
+    <w:p>
+      <w:pPr>
+        <w:pStyle w:val="Caption"/>
+        <w:jc w:val="center"/>
+      </w:pPr>
+      <w:r>
+        <w:t>(Slika 1</w:t>
+      </w:r>
+      <w:r>
+        <w:t>5</w:t>
+      </w:r>
+      <w:r>
+        <w:t>) Dijagram sekvenci SK6</w:t>
+      </w:r>
+      <w:r>
+        <w:t xml:space="preserve"> alternativni scenario</w:t>
+      </w:r>
+    </w:p>
+    <w:p>
+      <w:pPr>
+        <w:rPr>
+          <w:b/>
+          <w:bCs/>
+        </w:rPr>
+      </w:pPr>
+      <w:r>
+        <w:rPr>
+          <w:b/>
+          <w:bCs/>
+        </w:rPr>
+        <w:t>Ugovor UG</w:t>
+      </w:r>
+      <w:r>
+        <w:rPr>
+          <w:b/>
+          <w:bCs/>
+        </w:rPr>
+        <w:t>6</w:t>
+      </w:r>
+      <w:r>
+        <w:rPr>
+          <w:b/>
+          <w:bCs/>
+        </w:rPr>
+        <w:t xml:space="preserve">: </w:t>
+      </w:r>
+    </w:p>
+    <w:p>
+      <w:r>
+        <w:t xml:space="preserve">Operacija: </w:t>
+      </w:r>
+      <w:r>
+        <w:t>naruci(nacinPlacanja) : void</w:t>
+      </w:r>
+    </w:p>
+    <w:p>
+      <w:r>
+        <w:t xml:space="preserve">Veza sa SK: </w:t>
+      </w:r>
+      <w:r>
+        <w:t>SK6</w:t>
+      </w:r>
+    </w:p>
+    <w:p>
+      <w:r>
+        <w:t>Preduslov:</w:t>
+      </w:r>
+      <w:r>
+        <w:t xml:space="preserve"> korisnik je kreirao narudžbinu</w:t>
+      </w:r>
+    </w:p>
+    <w:p>
+      <w:r>
+        <w:t xml:space="preserve">Postuslov: </w:t>
+      </w:r>
+      <w:r>
+        <w:t>narudžbina je dodata u bazu podataka</w:t>
+      </w:r>
+    </w:p>
+    <w:p/>
+    <w:p/>
+    <w:p>
+      <w:pPr>
+        <w:rPr>
+          <w:b/>
+          <w:bCs/>
+        </w:rPr>
+      </w:pPr>
+      <w:r>
+        <w:rPr>
+          <w:b/>
+          <w:bCs/>
+        </w:rPr>
+        <w:t>Ugovor UG</w:t>
+      </w:r>
+      <w:r>
+        <w:rPr>
+          <w:b/>
+          <w:bCs/>
+        </w:rPr>
+        <w:t>7</w:t>
+      </w:r>
+      <w:r>
+        <w:rPr>
+          <w:b/>
+          <w:bCs/>
+        </w:rPr>
+        <w:t xml:space="preserve">: </w:t>
+      </w:r>
+    </w:p>
+    <w:p>
+      <w:r>
+        <w:t xml:space="preserve">Operacija: </w:t>
+      </w:r>
+      <w:r>
+        <w:t>otkazi()</w:t>
+      </w:r>
+    </w:p>
+    <w:p>
+      <w:r>
+        <w:t xml:space="preserve">Veza sa SK: </w:t>
+      </w:r>
+      <w:r>
+        <w:t>Sk7</w:t>
+      </w:r>
+    </w:p>
+    <w:p>
+      <w:r>
+        <w:t>Preduslov:</w:t>
+      </w:r>
+      <w:r>
+        <w:t xml:space="preserve"> korisnik je kreirao narudžbinu</w:t>
+      </w:r>
+    </w:p>
+    <w:p>
+      <w:r>
+        <w:t xml:space="preserve">Postuslov: </w:t>
+      </w:r>
+      <w:r>
+        <w:t>Objekat narudžbine miče se iz sesije</w:t>
+      </w:r>
+    </w:p>
+    <w:p>
+      <w:pPr>
+        <w:rPr>
+          <w:lang w:val="sr-Latn-BA"/>
+        </w:rPr>
+      </w:pPr>
+    </w:p>
+    <w:p>
+      <w:pPr>
+        <w:keepNext/>
+      </w:pPr>
+      <w:r>
+        <w:rPr>
+          <w:noProof/>
+          <w:lang w:val="sr-Latn-BA"/>
+        </w:rPr>
+        <w:drawing>
+          <wp:inline distT="0" distB="0" distL="0" distR="0" wp14:anchorId="0E48283B" wp14:editId="65E2CDEB">
+            <wp:extent cx="6003698" cy="2656115"/>
+            <wp:effectExtent l="0" t="0" r="0" b="0"/>
+            <wp:docPr id="46" name="Picture 46"/>
+            <wp:cNvGraphicFramePr>
+              <a:graphicFrameLocks xmlns:a="http://schemas.openxmlformats.org/drawingml/2006/main" noChangeAspect="1"/>
+            </wp:cNvGraphicFramePr>
+            <a:graphic xmlns:a="http://schemas.openxmlformats.org/drawingml/2006/main">
+              <a:graphicData uri="http://schemas.openxmlformats.org/drawingml/2006/picture">
+                <pic:pic xmlns:pic="http://schemas.openxmlformats.org/drawingml/2006/picture">
+                  <pic:nvPicPr>
+                    <pic:cNvPr id="46" name="Picture 46"/>
+                    <pic:cNvPicPr/>
+                  </pic:nvPicPr>
+                  <pic:blipFill>
+                    <a:blip r:embed="rId24">
+                      <a:extLst>
+                        <a:ext uri="{28A0092B-C50C-407E-A947-70E740481C1C}">
+                          <a14:useLocalDpi xmlns:a14="http://schemas.microsoft.com/office/drawing/2010/main" val="0"/>
+                        </a:ext>
+                      </a:extLst>
+                    </a:blip>
+                    <a:stretch>
+                      <a:fillRect/>
+                    </a:stretch>
+                  </pic:blipFill>
+                  <pic:spPr>
+                    <a:xfrm>
+                      <a:off x="0" y="0"/>
+                      <a:ext cx="6015870" cy="2661500"/>
+                    </a:xfrm>
+                    <a:prstGeom prst="rect">
+                      <a:avLst/>
+                    </a:prstGeom>
+                  </pic:spPr>
+                </pic:pic>
+              </a:graphicData>
+            </a:graphic>
+          </wp:inline>
+        </w:drawing>
+      </w:r>
+    </w:p>
+    <w:p>
+      <w:pPr>
+        <w:pStyle w:val="Caption"/>
+        <w:jc w:val="center"/>
+      </w:pPr>
+      <w:r>
+        <w:t>(Slika 1</w:t>
+      </w:r>
+      <w:r>
+        <w:t>6</w:t>
+      </w:r>
+      <w:r>
+        <w:t>) Dijagram sekvenci SK</w:t>
+      </w:r>
+      <w:r>
+        <w:t>7</w:t>
+      </w:r>
+    </w:p>
+    <w:p>
+      <w:pPr>
+        <w:keepNext/>
+      </w:pPr>
+      <w:r>
+        <w:rPr>
+          <w:noProof/>
+          <w:lang w:val="sr-Latn-BA"/>
+        </w:rPr>
+        <w:drawing>
+          <wp:inline distT="0" distB="0" distL="0" distR="0" wp14:anchorId="407D4458" wp14:editId="319378DD">
+            <wp:extent cx="6117772" cy="2677886"/>
+            <wp:effectExtent l="0" t="0" r="0" b="8255"/>
+            <wp:docPr id="47" name="Picture 47"/>
+            <wp:cNvGraphicFramePr>
+              <a:graphicFrameLocks xmlns:a="http://schemas.openxmlformats.org/drawingml/2006/main" noChangeAspect="1"/>
+            </wp:cNvGraphicFramePr>
+            <a:graphic xmlns:a="http://schemas.openxmlformats.org/drawingml/2006/main">
+              <a:graphicData uri="http://schemas.openxmlformats.org/drawingml/2006/picture">
+                <pic:pic xmlns:pic="http://schemas.openxmlformats.org/drawingml/2006/picture">
+                  <pic:nvPicPr>
+                    <pic:cNvPr id="47" name="Picture 47"/>
+                    <pic:cNvPicPr/>
+                  </pic:nvPicPr>
+                  <pic:blipFill>
+                    <a:blip r:embed="rId25">
+                      <a:extLst>
+                        <a:ext uri="{28A0092B-C50C-407E-A947-70E740481C1C}">
+                          <a14:useLocalDpi xmlns:a14="http://schemas.microsoft.com/office/drawing/2010/main" val="0"/>
+                        </a:ext>
+                      </a:extLst>
+                    </a:blip>
+                    <a:stretch>
+                      <a:fillRect/>
+                    </a:stretch>
+                  </pic:blipFill>
+                  <pic:spPr>
+                    <a:xfrm>
+                      <a:off x="0" y="0"/>
+                      <a:ext cx="6126301" cy="2681619"/>
+                    </a:xfrm>
+                    <a:prstGeom prst="rect">
+                      <a:avLst/>
+                    </a:prstGeom>
+                  </pic:spPr>
+                </pic:pic>
+              </a:graphicData>
+            </a:graphic>
+          </wp:inline>
+        </w:drawing>
+      </w:r>
+    </w:p>
+    <w:p>
+      <w:pPr>
+        <w:pStyle w:val="Caption"/>
+        <w:jc w:val="center"/>
+      </w:pPr>
+      <w:r>
+        <w:t>(Slika 1</w:t>
+      </w:r>
+      <w:r>
+        <w:t>7</w:t>
+      </w:r>
+      <w:r>
+        <w:t>) Dijagram sekvenci SK7</w:t>
+      </w:r>
+      <w:r>
+        <w:t xml:space="preserve"> alternativni scenario</w:t>
+      </w:r>
+    </w:p>
+    <w:p>
+      <w:pPr>
+        <w:pStyle w:val="Caption"/>
+        <w:rPr>
+          <w:lang w:val="sr-Latn-BA"/>
+        </w:rPr>
+      </w:pPr>
+    </w:p>
+    <w:p>
+      <w:pPr>
+        <w:rPr>
+          <w:b/>
+          <w:bCs/>
+        </w:rPr>
+      </w:pPr>
+      <w:r>
+        <w:rPr>
+          <w:b/>
+          <w:bCs/>
+        </w:rPr>
+        <w:t>Ugovor UG</w:t>
+      </w:r>
+      <w:r>
+        <w:rPr>
+          <w:b/>
+          <w:bCs/>
+        </w:rPr>
+        <w:t>8</w:t>
+      </w:r>
+      <w:r>
+        <w:rPr>
+          <w:b/>
+          <w:bCs/>
+        </w:rPr>
+        <w:t xml:space="preserve">: </w:t>
+      </w:r>
+    </w:p>
+    <w:p>
+      <w:r>
+        <w:t xml:space="preserve">Operacija: </w:t>
+      </w:r>
+      <w:r>
+        <w:t>izmeniInformacije(korisnickoIme, ime, prezime, adresa, password)</w:t>
+      </w:r>
+    </w:p>
+    <w:p>
+      <w:r>
+        <w:t xml:space="preserve">Veza sa SK: </w:t>
+      </w:r>
+      <w:r>
+        <w:t>SK7</w:t>
+      </w:r>
+    </w:p>
+    <w:p>
+      <w:r>
+        <w:t>Preduslov:</w:t>
+      </w:r>
+      <w:r>
+        <w:t xml:space="preserve"> Korisnik je uneo validne nove podatke</w:t>
+      </w:r>
+    </w:p>
+    <w:p>
+      <w:r>
+        <w:t xml:space="preserve">Postuslov: </w:t>
+      </w:r>
+      <w:r>
+        <w:t>Korisnikovi podaci su izmenjeni u bazi podataka</w:t>
+      </w:r>
+    </w:p>
+    <w:p>
+      <w:pPr>
+        <w:rPr>
+          <w:lang w:val="sr-Latn-BA"/>
+        </w:rPr>
+      </w:pPr>
+    </w:p>
+    <w:p>
+      <w:pPr>
+        <w:keepNext/>
+      </w:pPr>
+      <w:r>
+        <w:rPr>
+          <w:noProof/>
+          <w:lang w:val="sr-Latn-BA"/>
+        </w:rPr>
+        <w:lastRenderedPageBreak/>
+        <w:drawing>
+          <wp:inline distT="0" distB="0" distL="0" distR="0" wp14:anchorId="7839E515" wp14:editId="03222EDB">
+            <wp:extent cx="6189306" cy="2166257"/>
+            <wp:effectExtent l="0" t="0" r="2540" b="5715"/>
+            <wp:docPr id="48" name="Picture 48"/>
+            <wp:cNvGraphicFramePr>
+              <a:graphicFrameLocks xmlns:a="http://schemas.openxmlformats.org/drawingml/2006/main" noChangeAspect="1"/>
+            </wp:cNvGraphicFramePr>
+            <a:graphic xmlns:a="http://schemas.openxmlformats.org/drawingml/2006/main">
+              <a:graphicData uri="http://schemas.openxmlformats.org/drawingml/2006/picture">
+                <pic:pic xmlns:pic="http://schemas.openxmlformats.org/drawingml/2006/picture">
+                  <pic:nvPicPr>
+                    <pic:cNvPr id="48" name="Picture 48"/>
+                    <pic:cNvPicPr/>
+                  </pic:nvPicPr>
+                  <pic:blipFill>
+                    <a:blip r:embed="rId26">
+                      <a:extLst>
+                        <a:ext uri="{28A0092B-C50C-407E-A947-70E740481C1C}">
+                          <a14:useLocalDpi xmlns:a14="http://schemas.microsoft.com/office/drawing/2010/main" val="0"/>
+                        </a:ext>
+                      </a:extLst>
+                    </a:blip>
+                    <a:stretch>
+                      <a:fillRect/>
+                    </a:stretch>
+                  </pic:blipFill>
+                  <pic:spPr>
+                    <a:xfrm>
+                      <a:off x="0" y="0"/>
+                      <a:ext cx="6202019" cy="2170707"/>
+                    </a:xfrm>
+                    <a:prstGeom prst="rect">
+                      <a:avLst/>
+                    </a:prstGeom>
+                  </pic:spPr>
+                </pic:pic>
+              </a:graphicData>
+            </a:graphic>
+          </wp:inline>
+        </w:drawing>
+      </w:r>
+    </w:p>
+    <w:p>
+      <w:pPr>
+        <w:pStyle w:val="Caption"/>
+        <w:jc w:val="center"/>
+      </w:pPr>
+      <w:r>
+        <w:t>(Slika 1</w:t>
+      </w:r>
+      <w:r>
+        <w:t>8</w:t>
+      </w:r>
+      <w:r>
+        <w:t>) Dijagram sekvenci SK</w:t>
+      </w:r>
+      <w:r>
+        <w:t>8</w:t>
+      </w:r>
+    </w:p>
+    <w:p>
+      <w:pPr>
+        <w:pStyle w:val="Caption"/>
+      </w:pPr>
+    </w:p>
+    <w:p>
+      <w:pPr>
+        <w:keepNext/>
+      </w:pPr>
+      <w:r>
+        <w:rPr>
+          <w:noProof/>
+          <w:lang w:val="sr-Latn-BA"/>
+        </w:rPr>
+        <w:drawing>
+          <wp:inline distT="0" distB="0" distL="0" distR="0" wp14:anchorId="00131A83" wp14:editId="1DDCE826">
+            <wp:extent cx="6157196" cy="2373086"/>
+            <wp:effectExtent l="0" t="0" r="0" b="8255"/>
+            <wp:docPr id="49" name="Picture 49"/>
+            <wp:cNvGraphicFramePr>
+              <a:graphicFrameLocks xmlns:a="http://schemas.openxmlformats.org/drawingml/2006/main" noChangeAspect="1"/>
+            </wp:cNvGraphicFramePr>
+            <a:graphic xmlns:a="http://schemas.openxmlformats.org/drawingml/2006/main">
+              <a:graphicData uri="http://schemas.openxmlformats.org/drawingml/2006/picture">
+                <pic:pic xmlns:pic="http://schemas.openxmlformats.org/drawingml/2006/picture">
+                  <pic:nvPicPr>
+                    <pic:cNvPr id="49" name="Picture 49"/>
+                    <pic:cNvPicPr/>
+                  </pic:nvPicPr>
+                  <pic:blipFill>
+                    <a:blip r:embed="rId27">
+                      <a:extLst>
+                        <a:ext uri="{28A0092B-C50C-407E-A947-70E740481C1C}">
+                          <a14:useLocalDpi xmlns:a14="http://schemas.microsoft.com/office/drawing/2010/main" val="0"/>
+                        </a:ext>
+                      </a:extLst>
+                    </a:blip>
+                    <a:stretch>
+                      <a:fillRect/>
+                    </a:stretch>
+                  </pic:blipFill>
+                  <pic:spPr>
+                    <a:xfrm>
+                      <a:off x="0" y="0"/>
+                      <a:ext cx="6167220" cy="2376950"/>
+                    </a:xfrm>
+                    <a:prstGeom prst="rect">
+                      <a:avLst/>
+                    </a:prstGeom>
+                  </pic:spPr>
+                </pic:pic>
+              </a:graphicData>
+            </a:graphic>
+          </wp:inline>
+        </w:drawing>
+      </w:r>
+    </w:p>
+    <w:p>
+      <w:pPr>
+        <w:pStyle w:val="Caption"/>
+        <w:jc w:val="center"/>
+      </w:pPr>
+      <w:r>
+        <w:t>(Slika 1</w:t>
+      </w:r>
+      <w:r>
+        <w:t>9</w:t>
+      </w:r>
+      <w:r>
+        <w:t>) Dijagram sekvenci SK8</w:t>
+      </w:r>
+      <w:r>
+        <w:t xml:space="preserve"> alternativni scenario</w:t>
+      </w:r>
+    </w:p>
+    <w:p>
+      <w:pPr>
+        <w:rPr>
+          <w:b/>
+          <w:bCs/>
+        </w:rPr>
+      </w:pPr>
+      <w:r>
+        <w:rPr>
+          <w:b/>
+          <w:bCs/>
+        </w:rPr>
+        <w:t>Ugovor UG</w:t>
+      </w:r>
+      <w:r>
+        <w:rPr>
+          <w:b/>
+          <w:bCs/>
+        </w:rPr>
+        <w:t>9</w:t>
+      </w:r>
+      <w:r>
+        <w:rPr>
+          <w:b/>
+          <w:bCs/>
+        </w:rPr>
+        <w:t xml:space="preserve">: </w:t>
+      </w:r>
+    </w:p>
+    <w:p>
+      <w:r>
+        <w:t xml:space="preserve">Operacija: </w:t>
+      </w:r>
+      <w:r>
+        <w:t>noviProizvod(naziv, cenaPoGramu, slika, opis, kategorija, program) : void</w:t>
+      </w:r>
+    </w:p>
+    <w:p>
+      <w:r>
+        <w:t xml:space="preserve">Veza sa SK: </w:t>
+      </w:r>
+      <w:r>
+        <w:t>SK8</w:t>
+      </w:r>
+    </w:p>
+    <w:p>
+      <w:r>
+        <w:t>Preduslov:</w:t>
+      </w:r>
+      <w:r>
+        <w:t xml:space="preserve"> Korisnik je uneo validne podatke na formi za nov proizvod</w:t>
+      </w:r>
+    </w:p>
+    <w:p>
+      <w:r>
+        <w:t xml:space="preserve">Postuslov: </w:t>
+      </w:r>
+      <w:r>
+        <w:t xml:space="preserve"> </w:t>
+      </w:r>
+      <w:r>
+        <w:t>Dodat je nov proizvod u bazu podataka</w:t>
+      </w:r>
+    </w:p>
+    <w:p>
+      <w:pPr>
+        <w:keepNext/>
+      </w:pPr>
+      <w:r>
+        <w:rPr>
+          <w:noProof/>
+          <w:lang w:val="sr-Latn-BA"/>
+        </w:rPr>
+        <w:lastRenderedPageBreak/>
+        <w:drawing>
+          <wp:inline distT="0" distB="0" distL="0" distR="0" wp14:anchorId="42542BE8" wp14:editId="38F50A38">
+            <wp:extent cx="6261782" cy="2394857"/>
+            <wp:effectExtent l="0" t="0" r="5715" b="5715"/>
+            <wp:docPr id="50" name="Picture 50"/>
+            <wp:cNvGraphicFramePr>
+              <a:graphicFrameLocks xmlns:a="http://schemas.openxmlformats.org/drawingml/2006/main" noChangeAspect="1"/>
+            </wp:cNvGraphicFramePr>
+            <a:graphic xmlns:a="http://schemas.openxmlformats.org/drawingml/2006/main">
+              <a:graphicData uri="http://schemas.openxmlformats.org/drawingml/2006/picture">
+                <pic:pic xmlns:pic="http://schemas.openxmlformats.org/drawingml/2006/picture">
+                  <pic:nvPicPr>
+                    <pic:cNvPr id="50" name="Picture 50"/>
+                    <pic:cNvPicPr/>
+                  </pic:nvPicPr>
+                  <pic:blipFill>
+                    <a:blip r:embed="rId28">
+                      <a:extLst>
+                        <a:ext uri="{28A0092B-C50C-407E-A947-70E740481C1C}">
+                          <a14:useLocalDpi xmlns:a14="http://schemas.microsoft.com/office/drawing/2010/main" val="0"/>
+                        </a:ext>
+                      </a:extLst>
+                    </a:blip>
+                    <a:stretch>
+                      <a:fillRect/>
+                    </a:stretch>
+                  </pic:blipFill>
+                  <pic:spPr>
+                    <a:xfrm>
+                      <a:off x="0" y="0"/>
+                      <a:ext cx="6272195" cy="2398839"/>
+                    </a:xfrm>
+                    <a:prstGeom prst="rect">
+                      <a:avLst/>
+                    </a:prstGeom>
+                  </pic:spPr>
+                </pic:pic>
+              </a:graphicData>
+            </a:graphic>
+          </wp:inline>
+        </w:drawing>
+      </w:r>
+    </w:p>
+    <w:p>
+      <w:pPr>
+        <w:pStyle w:val="Caption"/>
+        <w:jc w:val="center"/>
+      </w:pPr>
+      <w:r>
+        <w:t xml:space="preserve">(Slika </w:t>
+      </w:r>
+      <w:r>
+        <w:t>20</w:t>
+      </w:r>
+      <w:r>
+        <w:t>) Dijagram sekvenci SK</w:t>
+      </w:r>
+      <w:r>
+        <w:t>9</w:t>
+      </w:r>
+    </w:p>
+    <w:p>
+      <w:pPr>
+        <w:pStyle w:val="Caption"/>
+      </w:pPr>
+    </w:p>
+    <w:p>
+      <w:pPr>
+        <w:keepNext/>
+      </w:pPr>
+      <w:r>
+        <w:rPr>
+          <w:noProof/>
+          <w:lang w:val="sr-Latn-BA"/>
+        </w:rPr>
+        <w:drawing>
+          <wp:inline distT="0" distB="0" distL="0" distR="0" wp14:anchorId="4A74D014" wp14:editId="166036F2">
+            <wp:extent cx="6196786" cy="2623457"/>
+            <wp:effectExtent l="0" t="0" r="0" b="5715"/>
+            <wp:docPr id="51" name="Picture 51"/>
+            <wp:cNvGraphicFramePr>
+              <a:graphicFrameLocks xmlns:a="http://schemas.openxmlformats.org/drawingml/2006/main" noChangeAspect="1"/>
+            </wp:cNvGraphicFramePr>
+            <a:graphic xmlns:a="http://schemas.openxmlformats.org/drawingml/2006/main">
+              <a:graphicData uri="http://schemas.openxmlformats.org/drawingml/2006/picture">
+                <pic:pic xmlns:pic="http://schemas.openxmlformats.org/drawingml/2006/picture">
+                  <pic:nvPicPr>
+                    <pic:cNvPr id="51" name="Picture 51"/>
+                    <pic:cNvPicPr/>
+                  </pic:nvPicPr>
+                  <pic:blipFill>
+                    <a:blip r:embed="rId29">
+                      <a:extLst>
+                        <a:ext uri="{28A0092B-C50C-407E-A947-70E740481C1C}">
+                          <a14:useLocalDpi xmlns:a14="http://schemas.microsoft.com/office/drawing/2010/main" val="0"/>
+                        </a:ext>
+                      </a:extLst>
+                    </a:blip>
+                    <a:stretch>
+                      <a:fillRect/>
+                    </a:stretch>
+                  </pic:blipFill>
+                  <pic:spPr>
+                    <a:xfrm>
+                      <a:off x="0" y="0"/>
+                      <a:ext cx="6214229" cy="2630842"/>
+                    </a:xfrm>
+                    <a:prstGeom prst="rect">
+                      <a:avLst/>
+                    </a:prstGeom>
+                  </pic:spPr>
+                </pic:pic>
+              </a:graphicData>
+            </a:graphic>
+          </wp:inline>
+        </w:drawing>
+      </w:r>
+    </w:p>
+    <w:p>
+      <w:pPr>
+        <w:pStyle w:val="Caption"/>
+        <w:jc w:val="center"/>
+      </w:pPr>
+      <w:r>
+        <w:t>(Slika 2</w:t>
+      </w:r>
+      <w:r>
+        <w:t>1</w:t>
+      </w:r>
+      <w:r>
+        <w:t>) Dijagram sekvenci SK9</w:t>
+      </w:r>
+      <w:r>
+        <w:t xml:space="preserve"> alternativni scenario</w:t>
+      </w:r>
+    </w:p>
+    <w:p>
+      <w:pPr>
+        <w:rPr>
+          <w:b/>
+          <w:bCs/>
+        </w:rPr>
+      </w:pPr>
+      <w:r>
+        <w:rPr>
+          <w:b/>
+          <w:bCs/>
+        </w:rPr>
+        <w:t>Ugovor UG</w:t>
+      </w:r>
+      <w:r>
+        <w:rPr>
+          <w:b/>
+          <w:bCs/>
+        </w:rPr>
+        <w:t>10</w:t>
+      </w:r>
+      <w:r>
+        <w:rPr>
+          <w:b/>
+          <w:bCs/>
+        </w:rPr>
+        <w:t xml:space="preserve">: </w:t>
+      </w:r>
+    </w:p>
+    <w:p>
+      <w:r>
+        <w:t xml:space="preserve">Operacija: </w:t>
+      </w:r>
+      <w:r>
+        <w:t>izmeniProizvod(naziv, cenaPoGramu, slika, opis, kategorija, program) : void</w:t>
+      </w:r>
+    </w:p>
+    <w:p>
+      <w:r>
+        <w:t xml:space="preserve">Veza sa SK: </w:t>
+      </w:r>
+      <w:r>
+        <w:t>SK9</w:t>
+      </w:r>
+    </w:p>
+    <w:p>
+      <w:r>
+        <w:t>Preduslov: Korisnik je uneo validne podatke na formi za nov proizvod</w:t>
+      </w:r>
+    </w:p>
+    <w:p>
+      <w:r>
+        <w:t xml:space="preserve">Postuslov:  </w:t>
+      </w:r>
+      <w:r>
+        <w:t>Izmenjen je proizvod u bazi podataka.</w:t>
+      </w:r>
+    </w:p>
+    <w:p>
+      <w:pPr>
+        <w:pStyle w:val="Caption"/>
+      </w:pPr>
+    </w:p>
+    <w:p>
+      <w:pPr>
+        <w:keepNext/>
+      </w:pPr>
+      <w:r>
+        <w:rPr>
+          <w:noProof/>
+          <w:lang w:val="sr-Latn-BA"/>
+        </w:rPr>
+        <w:lastRenderedPageBreak/>
+        <w:drawing>
+          <wp:inline distT="0" distB="0" distL="0" distR="0" wp14:anchorId="0AB20B7C" wp14:editId="5611E079">
+            <wp:extent cx="6245052" cy="2460172"/>
+            <wp:effectExtent l="0" t="0" r="3810" b="0"/>
+            <wp:docPr id="52" name="Picture 52"/>
+            <wp:cNvGraphicFramePr>
+              <a:graphicFrameLocks xmlns:a="http://schemas.openxmlformats.org/drawingml/2006/main" noChangeAspect="1"/>
+            </wp:cNvGraphicFramePr>
+            <a:graphic xmlns:a="http://schemas.openxmlformats.org/drawingml/2006/main">
+              <a:graphicData uri="http://schemas.openxmlformats.org/drawingml/2006/picture">
+                <pic:pic xmlns:pic="http://schemas.openxmlformats.org/drawingml/2006/picture">
+                  <pic:nvPicPr>
+                    <pic:cNvPr id="52" name="Picture 52"/>
+                    <pic:cNvPicPr/>
+                  </pic:nvPicPr>
+                  <pic:blipFill>
+                    <a:blip r:embed="rId30">
+                      <a:extLst>
+                        <a:ext uri="{28A0092B-C50C-407E-A947-70E740481C1C}">
+                          <a14:useLocalDpi xmlns:a14="http://schemas.microsoft.com/office/drawing/2010/main" val="0"/>
+                        </a:ext>
+                      </a:extLst>
+                    </a:blip>
+                    <a:stretch>
+                      <a:fillRect/>
+                    </a:stretch>
+                  </pic:blipFill>
+                  <pic:spPr>
+                    <a:xfrm>
+                      <a:off x="0" y="0"/>
+                      <a:ext cx="6255829" cy="2464417"/>
+                    </a:xfrm>
+                    <a:prstGeom prst="rect">
+                      <a:avLst/>
+                    </a:prstGeom>
+                  </pic:spPr>
+                </pic:pic>
+              </a:graphicData>
+            </a:graphic>
+          </wp:inline>
+        </w:drawing>
+      </w:r>
+    </w:p>
+    <w:p>
+      <w:pPr>
+        <w:pStyle w:val="Caption"/>
+        <w:jc w:val="center"/>
+      </w:pPr>
+      <w:r>
+        <w:t>(Slika 2</w:t>
+      </w:r>
+      <w:r>
+        <w:t>2</w:t>
+      </w:r>
+      <w:r>
+        <w:t>) Dijagram sekvenci SK</w:t>
+      </w:r>
+      <w:r>
+        <w:t>10</w:t>
+      </w:r>
+    </w:p>
+    <w:p>
+      <w:pPr>
+        <w:pStyle w:val="Caption"/>
+      </w:pPr>
+    </w:p>
+    <w:p>
+      <w:pPr>
+        <w:rPr>
+          <w:b/>
+          <w:bCs/>
+        </w:rPr>
+      </w:pPr>
+      <w:r>
+        <w:rPr>
+          <w:b/>
+          <w:bCs/>
+        </w:rPr>
+        <w:t>Ugovor UG</w:t>
+      </w:r>
+      <w:r>
+        <w:rPr>
+          <w:b/>
+          <w:bCs/>
+        </w:rPr>
+        <w:t>11</w:t>
+      </w:r>
+      <w:r>
+        <w:rPr>
+          <w:b/>
+          <w:bCs/>
+        </w:rPr>
+        <w:t xml:space="preserve">: </w:t>
+      </w:r>
+    </w:p>
+    <w:p>
+      <w:r>
+        <w:t xml:space="preserve">Operacija: </w:t>
+      </w:r>
+      <w:r>
+        <w:t>ostvariNarudzbu(narudzba) : void</w:t>
+      </w:r>
+    </w:p>
+    <w:p>
+      <w:r>
+        <w:t xml:space="preserve">Veza sa SK: </w:t>
+      </w:r>
+      <w:r>
+        <w:t>SK10</w:t>
+      </w:r>
+    </w:p>
+    <w:p>
+      <w:r>
+        <w:t>Preduslov:</w:t>
+      </w:r>
+      <w:r>
+        <w:t xml:space="preserve"> narudžba postoji</w:t>
+      </w:r>
+    </w:p>
+    <w:p>
+      <w:r>
+        <w:t xml:space="preserve">Postuslov: </w:t>
+      </w:r>
+      <w:r>
+        <w:t>menja se vrednost ostvarena zadate narudžbine u bazi podataka</w:t>
+      </w:r>
+    </w:p>
+    <w:p>
+      <w:pPr>
+        <w:keepNext/>
+      </w:pPr>
+      <w:r>
+        <w:rPr>
+          <w:noProof/>
+          <w:lang w:val="sr-Latn-BA"/>
+        </w:rPr>
+        <w:drawing>
+          <wp:inline distT="0" distB="0" distL="0" distR="0" wp14:anchorId="11E91406" wp14:editId="1DE2F716">
+            <wp:extent cx="6318780" cy="2492829"/>
+            <wp:effectExtent l="0" t="0" r="6350" b="3175"/>
+            <wp:docPr id="53" name="Picture 53"/>
+            <wp:cNvGraphicFramePr>
+              <a:graphicFrameLocks xmlns:a="http://schemas.openxmlformats.org/drawingml/2006/main" noChangeAspect="1"/>
+            </wp:cNvGraphicFramePr>
+            <a:graphic xmlns:a="http://schemas.openxmlformats.org/drawingml/2006/main">
+              <a:graphicData uri="http://schemas.openxmlformats.org/drawingml/2006/picture">
+                <pic:pic xmlns:pic="http://schemas.openxmlformats.org/drawingml/2006/picture">
+                  <pic:nvPicPr>
+                    <pic:cNvPr id="53" name="Picture 53"/>
+                    <pic:cNvPicPr/>
+                  </pic:nvPicPr>
+                  <pic:blipFill>
+                    <a:blip r:embed="rId31">
+                      <a:extLst>
+                        <a:ext uri="{28A0092B-C50C-407E-A947-70E740481C1C}">
+                          <a14:useLocalDpi xmlns:a14="http://schemas.microsoft.com/office/drawing/2010/main" val="0"/>
+                        </a:ext>
+                      </a:extLst>
+                    </a:blip>
+                    <a:stretch>
+                      <a:fillRect/>
+                    </a:stretch>
+                  </pic:blipFill>
+                  <pic:spPr>
+                    <a:xfrm>
+                      <a:off x="0" y="0"/>
+                      <a:ext cx="6333984" cy="2498827"/>
+                    </a:xfrm>
+                    <a:prstGeom prst="rect">
+                      <a:avLst/>
+                    </a:prstGeom>
+                  </pic:spPr>
+                </pic:pic>
+              </a:graphicData>
+            </a:graphic>
+          </wp:inline>
+        </w:drawing>
+      </w:r>
+    </w:p>
+    <w:p>
+      <w:pPr>
+        <w:pStyle w:val="Caption"/>
+        <w:jc w:val="center"/>
+      </w:pPr>
+      <w:r>
+        <w:t>(Slika 2</w:t>
+      </w:r>
+      <w:r>
+        <w:t>3</w:t>
+      </w:r>
+      <w:r>
+        <w:t>) Dijagram sekvenci SK1</w:t>
+      </w:r>
+      <w:r>
+        <w:t>1</w:t>
+      </w:r>
+    </w:p>
+    <w:p>
+      <w:pPr>
+        <w:pStyle w:val="Caption"/>
+      </w:pPr>
+    </w:p>
+    <w:p>
+      <w:pPr>
+        <w:rPr>
+          <w:b/>
+          <w:bCs/>
+        </w:rPr>
+      </w:pPr>
+      <w:r>
+        <w:rPr>
+          <w:b/>
+          <w:bCs/>
+        </w:rPr>
+        <w:t>Ugovor UG</w:t>
+      </w:r>
+      <w:r>
+        <w:rPr>
+          <w:b/>
+          <w:bCs/>
+        </w:rPr>
+        <w:t>12</w:t>
+      </w:r>
+      <w:r>
+        <w:rPr>
+          <w:b/>
+          <w:bCs/>
+        </w:rPr>
+        <w:t xml:space="preserve">: </w:t>
+      </w:r>
+    </w:p>
+    <w:p>
+      <w:r>
+        <w:t xml:space="preserve">Operacija: </w:t>
+      </w:r>
+      <w:r>
+        <w:t>novaKategorija(naziv) : void</w:t>
+      </w:r>
+    </w:p>
+    <w:p>
+      <w:r>
+        <w:t xml:space="preserve">Veza sa SK: </w:t>
+      </w:r>
+      <w:r>
+        <w:t>SK11</w:t>
+      </w:r>
+    </w:p>
+    <w:p>
+      <w:r>
+        <w:t>Preduslov:</w:t>
+      </w:r>
+      <w:r>
+        <w:t>Ne postoji kategorija sa istim nazivom</w:t>
+      </w:r>
+    </w:p>
+    <w:p>
+      <w:r>
+        <w:t xml:space="preserve">Postuslov: </w:t>
+      </w:r>
+      <w:r>
+        <w:t>Dodata je nova kategorija</w:t>
+      </w:r>
+    </w:p>
+    <w:p>
+      <w:pPr>
+        <w:keepNext/>
+      </w:pPr>
+      <w:r>
+        <w:rPr>
+          <w:noProof/>
+          <w:lang w:val="sr-Latn-BA"/>
+        </w:rPr>
+        <w:lastRenderedPageBreak/>
+        <w:drawing>
+          <wp:inline distT="0" distB="0" distL="0" distR="0" wp14:anchorId="7D0E2CDD" wp14:editId="4319B577">
+            <wp:extent cx="5732866" cy="1958885"/>
+            <wp:effectExtent l="0" t="0" r="1270" b="3810"/>
+            <wp:docPr id="54" name="Picture 54"/>
+            <wp:cNvGraphicFramePr>
+              <a:graphicFrameLocks xmlns:a="http://schemas.openxmlformats.org/drawingml/2006/main" noChangeAspect="1"/>
+            </wp:cNvGraphicFramePr>
+            <a:graphic xmlns:a="http://schemas.openxmlformats.org/drawingml/2006/main">
+              <a:graphicData uri="http://schemas.openxmlformats.org/drawingml/2006/picture">
+                <pic:pic xmlns:pic="http://schemas.openxmlformats.org/drawingml/2006/picture">
+                  <pic:nvPicPr>
+                    <pic:cNvPr id="54" name="Picture 54"/>
+                    <pic:cNvPicPr/>
+                  </pic:nvPicPr>
+                  <pic:blipFill>
+                    <a:blip r:embed="rId32">
+                      <a:extLst>
+                        <a:ext uri="{28A0092B-C50C-407E-A947-70E740481C1C}">
+                          <a14:useLocalDpi xmlns:a14="http://schemas.microsoft.com/office/drawing/2010/main" val="0"/>
+                        </a:ext>
+                      </a:extLst>
+                    </a:blip>
+                    <a:stretch>
+                      <a:fillRect/>
+                    </a:stretch>
+                  </pic:blipFill>
+                  <pic:spPr>
+                    <a:xfrm>
+                      <a:off x="0" y="0"/>
+                      <a:ext cx="5754511" cy="1966281"/>
+                    </a:xfrm>
+                    <a:prstGeom prst="rect">
+                      <a:avLst/>
+                    </a:prstGeom>
+                  </pic:spPr>
+                </pic:pic>
+              </a:graphicData>
+            </a:graphic>
+          </wp:inline>
+        </w:drawing>
+      </w:r>
+    </w:p>
+    <w:p>
+      <w:pPr>
+        <w:pStyle w:val="Caption"/>
+        <w:jc w:val="center"/>
+      </w:pPr>
+      <w:r>
+        <w:t>(Slika 2</w:t>
+      </w:r>
+      <w:r>
+        <w:t>4</w:t>
+      </w:r>
+      <w:r>
+        <w:t>) Dijagram sekvenci SK1</w:t>
+      </w:r>
+      <w:r>
+        <w:t>2</w:t>
+      </w:r>
+    </w:p>
+    <w:p>
+      <w:pPr>
+        <w:pStyle w:val="Caption"/>
+      </w:pPr>
+    </w:p>
+    <w:p>
+      <w:pPr>
+        <w:rPr>
+          <w:b/>
+          <w:bCs/>
+        </w:rPr>
+      </w:pPr>
+      <w:r>
+        <w:rPr>
+          <w:b/>
+          <w:bCs/>
+        </w:rPr>
+        <w:t>Ugovor UG</w:t>
+      </w:r>
+      <w:r>
+        <w:rPr>
+          <w:b/>
+          <w:bCs/>
+        </w:rPr>
+        <w:t>13</w:t>
+      </w:r>
+      <w:r>
+        <w:rPr>
+          <w:b/>
+          <w:bCs/>
+        </w:rPr>
+        <w:t xml:space="preserve">: </w:t>
+      </w:r>
+    </w:p>
+    <w:p>
+      <w:r>
+        <w:t xml:space="preserve">Operacija: </w:t>
+      </w:r>
+      <w:r>
+        <w:t>brisiKategoriju(kategorija) : void</w:t>
+      </w:r>
+    </w:p>
+    <w:p>
+      <w:r>
+        <w:t xml:space="preserve">Veza sa SK: </w:t>
+      </w:r>
+      <w:r>
+        <w:t>SK12</w:t>
+      </w:r>
+    </w:p>
+    <w:p>
+      <w:r>
+        <w:t>Preduslov:</w:t>
+      </w:r>
+      <w:r>
+        <w:t xml:space="preserve"> kategorija postoji</w:t>
+      </w:r>
+    </w:p>
+    <w:p>
+      <w:r>
+        <w:t xml:space="preserve">Postuslov: </w:t>
+      </w:r>
+      <w:r>
+        <w:t xml:space="preserve">Zadata kategorija izbrisana je iz baze podataka </w:t>
+      </w:r>
+    </w:p>
+    <w:p>
+      <w:pPr>
+        <w:keepNext/>
+      </w:pPr>
+      <w:r>
+        <w:rPr>
+          <w:noProof/>
+          <w:lang w:val="sr-Latn-BA"/>
+        </w:rPr>
+        <w:drawing>
+          <wp:inline distT="0" distB="0" distL="0" distR="0" wp14:anchorId="6F1BA038" wp14:editId="2EBACD54">
+            <wp:extent cx="5821569" cy="2340428"/>
+            <wp:effectExtent l="0" t="0" r="8255" b="3175"/>
+            <wp:docPr id="55" name="Picture 55"/>
+            <wp:cNvGraphicFramePr>
+              <a:graphicFrameLocks xmlns:a="http://schemas.openxmlformats.org/drawingml/2006/main" noChangeAspect="1"/>
+            </wp:cNvGraphicFramePr>
+            <a:graphic xmlns:a="http://schemas.openxmlformats.org/drawingml/2006/main">
+              <a:graphicData uri="http://schemas.openxmlformats.org/drawingml/2006/picture">
+                <pic:pic xmlns:pic="http://schemas.openxmlformats.org/drawingml/2006/picture">
+                  <pic:nvPicPr>
+                    <pic:cNvPr id="55" name="Picture 55"/>
+                    <pic:cNvPicPr/>
+                  </pic:nvPicPr>
+                  <pic:blipFill>
+                    <a:blip r:embed="rId33">
+                      <a:extLst>
+                        <a:ext uri="{28A0092B-C50C-407E-A947-70E740481C1C}">
+                          <a14:useLocalDpi xmlns:a14="http://schemas.microsoft.com/office/drawing/2010/main" val="0"/>
+                        </a:ext>
+                      </a:extLst>
+                    </a:blip>
+                    <a:stretch>
+                      <a:fillRect/>
+                    </a:stretch>
+                  </pic:blipFill>
+                  <pic:spPr>
+                    <a:xfrm>
+                      <a:off x="0" y="0"/>
+                      <a:ext cx="5832262" cy="2344727"/>
+                    </a:xfrm>
+                    <a:prstGeom prst="rect">
+                      <a:avLst/>
+                    </a:prstGeom>
+                  </pic:spPr>
+                </pic:pic>
+              </a:graphicData>
+            </a:graphic>
+          </wp:inline>
+        </w:drawing>
+      </w:r>
+    </w:p>
+    <w:p>
+      <w:pPr>
+        <w:pStyle w:val="Caption"/>
+        <w:jc w:val="center"/>
+      </w:pPr>
+      <w:r>
+        <w:t>(Slika 2</w:t>
+      </w:r>
+      <w:r>
+        <w:t>5</w:t>
+      </w:r>
+      <w:r>
+        <w:t>) Dijagram sekvenci SK1</w:t>
+      </w:r>
+      <w:r>
+        <w:t>3</w:t>
+      </w:r>
+    </w:p>
+    <w:p>
+      <w:pPr>
+        <w:rPr>
+          <w:b/>
+          <w:bCs/>
+        </w:rPr>
+      </w:pPr>
+      <w:r>
+        <w:rPr>
+          <w:b/>
+          <w:bCs/>
+        </w:rPr>
+        <w:t>Ugovor UG</w:t>
+      </w:r>
+      <w:r>
+        <w:rPr>
+          <w:b/>
+          <w:bCs/>
+        </w:rPr>
+        <w:t>14</w:t>
+      </w:r>
+      <w:r>
+        <w:rPr>
+          <w:b/>
+          <w:bCs/>
+        </w:rPr>
+        <w:t xml:space="preserve">: </w:t>
+      </w:r>
+    </w:p>
+    <w:p>
+      <w:r>
+        <w:t xml:space="preserve">Operacija: </w:t>
+      </w:r>
+      <w:r>
+        <w:t>kreirajIzvestaj(tekstIzveštaja) : void</w:t>
+      </w:r>
+    </w:p>
+    <w:p>
+      <w:r>
+        <w:t xml:space="preserve">Veza sa SK: </w:t>
+      </w:r>
+      <w:r>
+        <w:t>SK13</w:t>
+      </w:r>
+    </w:p>
+    <w:p>
+      <w:r>
+        <w:t>Preduslov:</w:t>
+      </w:r>
+      <w:r>
+        <w:t xml:space="preserve"> nema</w:t>
+      </w:r>
+    </w:p>
+    <w:p>
+      <w:r>
+        <w:t xml:space="preserve">Postuslov: </w:t>
+      </w:r>
+      <w:r>
+        <w:t>Prikazana je strana za štampanje.</w:t>
+      </w:r>
+    </w:p>
+    <w:p>
+      <w:pPr>
+        <w:pStyle w:val="Caption"/>
+      </w:pPr>
+    </w:p>
+    <w:p>
+      <w:pPr>
+        <w:keepNext/>
+      </w:pPr>
+      <w:r>
+        <w:rPr>
+          <w:noProof/>
+          <w:lang w:val="sr-Latn-BA"/>
+        </w:rPr>
+        <w:lastRenderedPageBreak/>
+        <w:drawing>
+          <wp:inline distT="0" distB="0" distL="0" distR="0" wp14:anchorId="2ABFED59" wp14:editId="1031BA06">
+            <wp:extent cx="5921876" cy="2209800"/>
+            <wp:effectExtent l="0" t="0" r="3175" b="0"/>
+            <wp:docPr id="56" name="Picture 56"/>
+            <wp:cNvGraphicFramePr>
+              <a:graphicFrameLocks xmlns:a="http://schemas.openxmlformats.org/drawingml/2006/main" noChangeAspect="1"/>
+            </wp:cNvGraphicFramePr>
+            <a:graphic xmlns:a="http://schemas.openxmlformats.org/drawingml/2006/main">
+              <a:graphicData uri="http://schemas.openxmlformats.org/drawingml/2006/picture">
+                <pic:pic xmlns:pic="http://schemas.openxmlformats.org/drawingml/2006/picture">
+                  <pic:nvPicPr>
+                    <pic:cNvPr id="56" name="Picture 56"/>
+                    <pic:cNvPicPr/>
+                  </pic:nvPicPr>
+                  <pic:blipFill>
+                    <a:blip r:embed="rId34">
+                      <a:extLst>
+                        <a:ext uri="{28A0092B-C50C-407E-A947-70E740481C1C}">
+                          <a14:useLocalDpi xmlns:a14="http://schemas.microsoft.com/office/drawing/2010/main" val="0"/>
+                        </a:ext>
+                      </a:extLst>
+                    </a:blip>
+                    <a:stretch>
+                      <a:fillRect/>
+                    </a:stretch>
+                  </pic:blipFill>
+                  <pic:spPr>
+                    <a:xfrm>
+                      <a:off x="0" y="0"/>
+                      <a:ext cx="5932311" cy="2213694"/>
+                    </a:xfrm>
+                    <a:prstGeom prst="rect">
+                      <a:avLst/>
+                    </a:prstGeom>
+                  </pic:spPr>
+                </pic:pic>
+              </a:graphicData>
+            </a:graphic>
+          </wp:inline>
+        </w:drawing>
+      </w:r>
+    </w:p>
+    <w:p>
+      <w:pPr>
+        <w:pStyle w:val="Caption"/>
+        <w:jc w:val="center"/>
+      </w:pPr>
+      <w:r>
+        <w:t>(Slika 2</w:t>
+      </w:r>
+      <w:r>
+        <w:t>6</w:t>
+      </w:r>
+      <w:r>
+        <w:t>) Dijagram sekvenci SK1</w:t>
+      </w:r>
+      <w:r>
+        <w:t>4</w:t>
+      </w:r>
+    </w:p>
+    <w:p>
+      <w:pPr>
+        <w:pStyle w:val="Caption"/>
+      </w:pPr>
+    </w:p>
+    <w:p>
+      <w:pPr>
+        <w:keepNext/>
+      </w:pPr>
+      <w:r>
+        <w:rPr>
+          <w:noProof/>
+          <w:lang w:val="sr-Latn-BA"/>
+        </w:rPr>
+        <w:drawing>
+          <wp:inline distT="0" distB="0" distL="0" distR="0" wp14:anchorId="7A048CCF" wp14:editId="3AE915A1">
+            <wp:extent cx="5718133" cy="2100943"/>
+            <wp:effectExtent l="0" t="0" r="0" b="0"/>
+            <wp:docPr id="57" name="Picture 57"/>
+            <wp:cNvGraphicFramePr>
+              <a:graphicFrameLocks xmlns:a="http://schemas.openxmlformats.org/drawingml/2006/main" noChangeAspect="1"/>
+            </wp:cNvGraphicFramePr>
+            <a:graphic xmlns:a="http://schemas.openxmlformats.org/drawingml/2006/main">
+              <a:graphicData uri="http://schemas.openxmlformats.org/drawingml/2006/picture">
+                <pic:pic xmlns:pic="http://schemas.openxmlformats.org/drawingml/2006/picture">
+                  <pic:nvPicPr>
+                    <pic:cNvPr id="57" name="Picture 57"/>
+                    <pic:cNvPicPr/>
+                  </pic:nvPicPr>
+                  <pic:blipFill>
+                    <a:blip r:embed="rId35">
+                      <a:extLst>
+                        <a:ext uri="{28A0092B-C50C-407E-A947-70E740481C1C}">
+                          <a14:useLocalDpi xmlns:a14="http://schemas.microsoft.com/office/drawing/2010/main" val="0"/>
+                        </a:ext>
+                      </a:extLst>
+                    </a:blip>
+                    <a:stretch>
+                      <a:fillRect/>
+                    </a:stretch>
+                  </pic:blipFill>
+                  <pic:spPr>
+                    <a:xfrm>
+                      <a:off x="0" y="0"/>
+                      <a:ext cx="5723316" cy="2102847"/>
+                    </a:xfrm>
+                    <a:prstGeom prst="rect">
+                      <a:avLst/>
+                    </a:prstGeom>
+                  </pic:spPr>
+                </pic:pic>
+              </a:graphicData>
+            </a:graphic>
+          </wp:inline>
+        </w:drawing>
+      </w:r>
+    </w:p>
+    <w:p>
+      <w:pPr>
+        <w:pStyle w:val="Caption"/>
+        <w:jc w:val="center"/>
+      </w:pPr>
+      <w:r>
+        <w:t>(Slika 2</w:t>
+      </w:r>
+      <w:r>
+        <w:t>7</w:t>
+      </w:r>
+      <w:r>
+        <w:t>) Dijagram sekvenci SK14</w:t>
+      </w:r>
+      <w:r>
+        <w:t xml:space="preserve"> alternativni scenario</w:t>
+      </w:r>
+    </w:p>
+    <w:p>
+      <w:pPr>
+        <w:pStyle w:val="Caption"/>
+      </w:pPr>
+    </w:p>
+    <w:p>
+      <w:pPr>
+        <w:rPr>
+          <w:b/>
+          <w:bCs/>
+        </w:rPr>
+      </w:pPr>
+      <w:r>
+        <w:rPr>
+          <w:b/>
+          <w:bCs/>
+        </w:rPr>
+        <w:t>Ugovor UG</w:t>
+      </w:r>
+      <w:r>
+        <w:rPr>
+          <w:b/>
+          <w:bCs/>
+        </w:rPr>
+        <w:t>15</w:t>
+      </w:r>
+      <w:r>
+        <w:rPr>
+          <w:b/>
+          <w:bCs/>
+        </w:rPr>
+        <w:t xml:space="preserve">: </w:t>
+      </w:r>
+    </w:p>
+    <w:p>
+      <w:r>
+        <w:t xml:space="preserve">Operacija: </w:t>
+      </w:r>
+      <w:r>
+        <w:t>novKorisnik(korisnickoIme, ime, prezime, adresa, rola) : void</w:t>
+      </w:r>
+    </w:p>
+    <w:p>
+      <w:r>
+        <w:t xml:space="preserve">Veza sa SK: </w:t>
+      </w:r>
+      <w:r>
+        <w:t>SK14</w:t>
+      </w:r>
+    </w:p>
+    <w:p>
+      <w:r>
+        <w:t>Preduslov:</w:t>
+      </w:r>
+      <w:r>
+        <w:t xml:space="preserve"> Korisnik je uneo validne podatke u formu za novog korisnika</w:t>
+      </w:r>
+    </w:p>
+    <w:p>
+      <w:r>
+        <w:t xml:space="preserve">Postuslov: </w:t>
+      </w:r>
+      <w:r>
+        <w:t>dodat je nov korisnik u bazi</w:t>
+      </w:r>
+    </w:p>
+    <w:p>
+      <w:pPr>
+        <w:keepNext/>
+      </w:pPr>
+      <w:r>
+        <w:rPr>
+          <w:noProof/>
+          <w:lang w:val="sr-Latn-BA"/>
+        </w:rPr>
+        <w:lastRenderedPageBreak/>
+        <w:drawing>
+          <wp:inline distT="0" distB="0" distL="0" distR="0" wp14:anchorId="0608A678" wp14:editId="66499F93">
+            <wp:extent cx="5896839" cy="2427515"/>
+            <wp:effectExtent l="0" t="0" r="0" b="0"/>
+            <wp:docPr id="58" name="Picture 58"/>
+            <wp:cNvGraphicFramePr>
+              <a:graphicFrameLocks xmlns:a="http://schemas.openxmlformats.org/drawingml/2006/main" noChangeAspect="1"/>
+            </wp:cNvGraphicFramePr>
+            <a:graphic xmlns:a="http://schemas.openxmlformats.org/drawingml/2006/main">
+              <a:graphicData uri="http://schemas.openxmlformats.org/drawingml/2006/picture">
+                <pic:pic xmlns:pic="http://schemas.openxmlformats.org/drawingml/2006/picture">
+                  <pic:nvPicPr>
+                    <pic:cNvPr id="58" name="Picture 58"/>
+                    <pic:cNvPicPr/>
+                  </pic:nvPicPr>
+                  <pic:blipFill>
+                    <a:blip r:embed="rId36">
+                      <a:extLst>
+                        <a:ext uri="{28A0092B-C50C-407E-A947-70E740481C1C}">
+                          <a14:useLocalDpi xmlns:a14="http://schemas.microsoft.com/office/drawing/2010/main" val="0"/>
+                        </a:ext>
+                      </a:extLst>
+                    </a:blip>
+                    <a:stretch>
+                      <a:fillRect/>
+                    </a:stretch>
+                  </pic:blipFill>
+                  <pic:spPr>
+                    <a:xfrm>
+                      <a:off x="0" y="0"/>
+                      <a:ext cx="5912222" cy="2433847"/>
+                    </a:xfrm>
+                    <a:prstGeom prst="rect">
+                      <a:avLst/>
+                    </a:prstGeom>
+                  </pic:spPr>
+                </pic:pic>
+              </a:graphicData>
+            </a:graphic>
+          </wp:inline>
+        </w:drawing>
+      </w:r>
+    </w:p>
+    <w:p>
+      <w:pPr>
+        <w:pStyle w:val="Caption"/>
+        <w:jc w:val="center"/>
+      </w:pPr>
+      <w:r>
+        <w:t>(Slika 2</w:t>
+      </w:r>
+      <w:r>
+        <w:t>8</w:t>
+      </w:r>
+      <w:r>
+        <w:t>) Dijagram sekvenci SK1</w:t>
+      </w:r>
+      <w:r>
+        <w:t>5</w:t>
+      </w:r>
+    </w:p>
+    <w:p>
+      <w:pPr>
+        <w:keepNext/>
+      </w:pPr>
+      <w:r>
+        <w:rPr>
+          <w:noProof/>
+          <w:lang w:val="sr-Latn-BA"/>
+        </w:rPr>
+        <w:drawing>
+          <wp:inline distT="0" distB="0" distL="0" distR="0" wp14:anchorId="52D025EA" wp14:editId="705F30B5">
+            <wp:extent cx="5861019" cy="2296886"/>
+            <wp:effectExtent l="0" t="0" r="6985" b="8255"/>
+            <wp:docPr id="59" name="Picture 59"/>
+            <wp:cNvGraphicFramePr>
+              <a:graphicFrameLocks xmlns:a="http://schemas.openxmlformats.org/drawingml/2006/main" noChangeAspect="1"/>
+            </wp:cNvGraphicFramePr>
+            <a:graphic xmlns:a="http://schemas.openxmlformats.org/drawingml/2006/main">
+              <a:graphicData uri="http://schemas.openxmlformats.org/drawingml/2006/picture">
+                <pic:pic xmlns:pic="http://schemas.openxmlformats.org/drawingml/2006/picture">
+                  <pic:nvPicPr>
+                    <pic:cNvPr id="59" name="Picture 59"/>
+                    <pic:cNvPicPr/>
+                  </pic:nvPicPr>
+                  <pic:blipFill>
+                    <a:blip r:embed="rId37">
+                      <a:extLst>
+                        <a:ext uri="{28A0092B-C50C-407E-A947-70E740481C1C}">
+                          <a14:useLocalDpi xmlns:a14="http://schemas.microsoft.com/office/drawing/2010/main" val="0"/>
+                        </a:ext>
+                      </a:extLst>
+                    </a:blip>
+                    <a:stretch>
+                      <a:fillRect/>
+                    </a:stretch>
+                  </pic:blipFill>
+                  <pic:spPr>
+                    <a:xfrm>
+                      <a:off x="0" y="0"/>
+                      <a:ext cx="5868887" cy="2299969"/>
+                    </a:xfrm>
+                    <a:prstGeom prst="rect">
+                      <a:avLst/>
+                    </a:prstGeom>
+                  </pic:spPr>
+                </pic:pic>
+              </a:graphicData>
+            </a:graphic>
+          </wp:inline>
+        </w:drawing>
+      </w:r>
+    </w:p>
+    <w:p>
+      <w:pPr>
+        <w:pStyle w:val="Caption"/>
+        <w:jc w:val="center"/>
+      </w:pPr>
+      <w:r>
+        <w:t>(Slika 2</w:t>
+      </w:r>
+      <w:r>
+        <w:t>9</w:t>
+      </w:r>
+      <w:r>
+        <w:t>) Dijagram sekvenci SK15</w:t>
+      </w:r>
+      <w:r>
+        <w:t xml:space="preserve"> alternativni scenario</w:t>
+      </w:r>
+    </w:p>
+    <w:p>
+      <w:pPr>
+        <w:pStyle w:val="Caption"/>
+      </w:pPr>
+    </w:p>
+    <w:p>
+      <w:pPr>
+        <w:rPr>
+          <w:b/>
+          <w:bCs/>
+        </w:rPr>
+      </w:pPr>
+      <w:r>
+        <w:rPr>
+          <w:b/>
+          <w:bCs/>
+        </w:rPr>
+        <w:t>Ugovor UG</w:t>
+      </w:r>
+      <w:r>
+        <w:rPr>
+          <w:b/>
+          <w:bCs/>
+        </w:rPr>
+        <w:t>16</w:t>
+      </w:r>
+      <w:r>
+        <w:rPr>
+          <w:b/>
+          <w:bCs/>
+        </w:rPr>
+        <w:t xml:space="preserve">: </w:t>
+      </w:r>
+    </w:p>
+    <w:p>
+      <w:r>
+        <w:t xml:space="preserve">Operacija: </w:t>
+      </w:r>
+      <w:r>
+        <w:t>izmeniKorisnika(korisnickoIme, ime, prezime, adresa, rola) : void</w:t>
+      </w:r>
+    </w:p>
+    <w:p>
+      <w:r>
+        <w:t xml:space="preserve">Veza sa SK: </w:t>
+      </w:r>
+      <w:r>
+        <w:t>SK15</w:t>
+      </w:r>
+    </w:p>
+    <w:p>
+      <w:r>
+        <w:t>Preduslov:</w:t>
+      </w:r>
+      <w:r>
+        <w:t>postoji korisnik sa zadatim korisnickim imenom i administrator je uneo validne podatke za izmenu</w:t>
+      </w:r>
+    </w:p>
+    <w:p>
+      <w:r>
+        <w:t xml:space="preserve">Postuslov: </w:t>
+      </w:r>
+      <w:r>
+        <w:t>Izmenjeni su podaci zadatog korisnika u bazi podataka</w:t>
+      </w:r>
+    </w:p>
+    <w:p>
+      <w:pPr>
+        <w:keepNext/>
+      </w:pPr>
+      <w:r>
+        <w:rPr>
+          <w:noProof/>
+          <w:lang w:val="sr-Latn-BA"/>
+        </w:rPr>
+        <w:lastRenderedPageBreak/>
+        <w:drawing>
+          <wp:inline distT="0" distB="0" distL="0" distR="0" wp14:anchorId="491F37A3" wp14:editId="40ECCB0C">
+            <wp:extent cx="5947862" cy="2318658"/>
+            <wp:effectExtent l="0" t="0" r="0" b="5715"/>
+            <wp:docPr id="60" name="Picture 60"/>
+            <wp:cNvGraphicFramePr>
+              <a:graphicFrameLocks xmlns:a="http://schemas.openxmlformats.org/drawingml/2006/main" noChangeAspect="1"/>
+            </wp:cNvGraphicFramePr>
+            <a:graphic xmlns:a="http://schemas.openxmlformats.org/drawingml/2006/main">
+              <a:graphicData uri="http://schemas.openxmlformats.org/drawingml/2006/picture">
+                <pic:pic xmlns:pic="http://schemas.openxmlformats.org/drawingml/2006/picture">
+                  <pic:nvPicPr>
+                    <pic:cNvPr id="60" name="Picture 60"/>
+                    <pic:cNvPicPr/>
+                  </pic:nvPicPr>
+                  <pic:blipFill>
+                    <a:blip r:embed="rId38">
+                      <a:extLst>
+                        <a:ext uri="{28A0092B-C50C-407E-A947-70E740481C1C}">
+                          <a14:useLocalDpi xmlns:a14="http://schemas.microsoft.com/office/drawing/2010/main" val="0"/>
+                        </a:ext>
+                      </a:extLst>
+                    </a:blip>
+                    <a:stretch>
+                      <a:fillRect/>
+                    </a:stretch>
+                  </pic:blipFill>
+                  <pic:spPr>
+                    <a:xfrm>
+                      <a:off x="0" y="0"/>
+                      <a:ext cx="5958712" cy="2322887"/>
+                    </a:xfrm>
+                    <a:prstGeom prst="rect">
+                      <a:avLst/>
+                    </a:prstGeom>
+                  </pic:spPr>
+                </pic:pic>
+              </a:graphicData>
+            </a:graphic>
+          </wp:inline>
+        </w:drawing>
+      </w:r>
+    </w:p>
+    <w:p>
+      <w:pPr>
+        <w:pStyle w:val="Caption"/>
+        <w:jc w:val="center"/>
+      </w:pPr>
+      <w:r>
+        <w:t xml:space="preserve">(Slika </w:t>
+      </w:r>
+      <w:r>
+        <w:t>30</w:t>
+      </w:r>
+      <w:r>
+        <w:t>) Dijagram sekvenci SK1</w:t>
+      </w:r>
+      <w:r>
+        <w:t>6</w:t>
+      </w:r>
+    </w:p>
+    <w:p>
+      <w:pPr>
+        <w:pStyle w:val="Caption"/>
+      </w:pPr>
+    </w:p>
+    <w:p>
+      <w:pPr>
+        <w:rPr>
+          <w:b/>
+          <w:bCs/>
+        </w:rPr>
+      </w:pPr>
+      <w:r>
+        <w:rPr>
+          <w:b/>
+          <w:bCs/>
+        </w:rPr>
+        <w:t>Ugovor UG</w:t>
+      </w:r>
+      <w:r>
+        <w:rPr>
+          <w:b/>
+          <w:bCs/>
+        </w:rPr>
+        <w:t>17</w:t>
+      </w:r>
+      <w:r>
+        <w:rPr>
+          <w:b/>
+          <w:bCs/>
+        </w:rPr>
+        <w:t xml:space="preserve">: </w:t>
+      </w:r>
+    </w:p>
+    <w:p>
+      <w:r>
+        <w:t xml:space="preserve">Operacija: </w:t>
+      </w:r>
+      <w:r>
+        <w:t>brisiKorisnika(korisnik) : void</w:t>
+      </w:r>
+    </w:p>
+    <w:p>
+      <w:r>
+        <w:t xml:space="preserve">Veza sa SK: </w:t>
+      </w:r>
+      <w:r>
+        <w:t>SK16</w:t>
+      </w:r>
+    </w:p>
+    <w:p>
+      <w:r>
+        <w:t>Preduslov:</w:t>
+      </w:r>
+      <w:r>
+        <w:t xml:space="preserve"> korisnik postoji</w:t>
+      </w:r>
+    </w:p>
+    <w:p>
+      <w:r>
+        <w:t xml:space="preserve">Postuslov: </w:t>
+      </w:r>
+      <w:r>
+        <w:t>zadati korisnik je izbrisan iz baze podataka.</w:t>
+      </w:r>
+    </w:p>
+    <w:p>
+      <w:pPr>
+        <w:rPr>
+          <w:lang w:val="sr-Latn-BA"/>
+        </w:rPr>
+      </w:pPr>
     </w:p>
     <w:p>
       <w:pPr>
@@ -5369,7 +8359,7 @@
           <w:lang w:val="sr-Latn-BA"/>
         </w:rPr>
       </w:pPr>
-      <w:bookmarkStart w:id="7" w:name="_Toc108209184"/>
+      <w:bookmarkStart w:id="7" w:name="_Toc108293789"/>
       <w:r>
         <w:rPr>
           <w:lang w:val="sr-Latn-BA"/>
@@ -5389,7 +8379,7 @@
           <w:lang w:val="sr-Latn-BA"/>
         </w:rPr>
       </w:pPr>
-      <w:bookmarkStart w:id="8" w:name="_Toc108209185"/>
+      <w:bookmarkStart w:id="8" w:name="_Toc108293790"/>
       <w:r>
         <w:rPr>
           <w:lang w:val="sr-Latn-BA"/>
@@ -5409,7 +8399,7 @@
           <w:lang w:val="sr-Latn-BA"/>
         </w:rPr>
       </w:pPr>
-      <w:bookmarkStart w:id="9" w:name="_Toc108209186"/>
+      <w:bookmarkStart w:id="9" w:name="_Toc108293791"/>
       <w:r>
         <w:rPr>
           <w:lang w:val="sr-Latn-BA"/>
@@ -5429,7 +8419,7 @@
           <w:lang w:val="sr-Latn-BA"/>
         </w:rPr>
       </w:pPr>
-      <w:bookmarkStart w:id="10" w:name="_Toc108209187"/>
+      <w:bookmarkStart w:id="10" w:name="_Toc108293792"/>
       <w:r>
         <w:rPr>
           <w:lang w:val="sr-Latn-BA"/>
@@ -5449,7 +8439,7 @@
           <w:lang w:val="sr-Latn-BA"/>
         </w:rPr>
       </w:pPr>
-      <w:bookmarkStart w:id="11" w:name="_Toc108209188"/>
+      <w:bookmarkStart w:id="11" w:name="_Toc108293793"/>
       <w:r>
         <w:rPr>
           <w:lang w:val="sr-Latn-BA"/>
@@ -5469,7 +8459,7 @@
           <w:lang w:val="sr-Latn-BA"/>
         </w:rPr>
       </w:pPr>
-      <w:bookmarkStart w:id="12" w:name="_Toc108209189"/>
+      <w:bookmarkStart w:id="12" w:name="_Toc108293794"/>
       <w:r>
         <w:rPr>
           <w:lang w:val="sr-Latn-BA"/>
@@ -5479,8 +8469,8 @@
       <w:bookmarkEnd w:id="12"/>
     </w:p>
     <w:sectPr>
-      <w:headerReference w:type="default" r:id="rId12"/>
-      <w:footerReference w:type="default" r:id="rId13"/>
+      <w:headerReference w:type="default" r:id="rId39"/>
+      <w:footerReference w:type="default" r:id="rId40"/>
       <w:pgSz w:w="11906" w:h="16838" w:code="9"/>
       <w:pgMar w:top="1418" w:right="851" w:bottom="1418" w:left="1418" w:header="720" w:footer="720" w:gutter="0"/>
       <w:cols w:space="720"/>
@@ -5718,53 +8708,8 @@
     <w:pPr>
       <w:pStyle w:val="Header"/>
     </w:pPr>
-    <w:proofErr w:type="spellStart"/>
     <w:r>
-      <w:t>Projektovanje</w:t>
-    </w:r>
-    <w:proofErr w:type="spellEnd"/>
-    <w:r>
-      <w:t xml:space="preserve"> I </w:t>
-    </w:r>
-    <w:proofErr w:type="spellStart"/>
-    <w:r>
-      <w:t>razvoj</w:t>
-    </w:r>
-    <w:proofErr w:type="spellEnd"/>
-    <w:r>
-      <w:t xml:space="preserve"> Java Web </w:t>
-    </w:r>
-    <w:proofErr w:type="spellStart"/>
-    <w:r>
-      <w:t>aplikacije</w:t>
-    </w:r>
-    <w:proofErr w:type="spellEnd"/>
-    <w:r>
-      <w:t xml:space="preserve"> za </w:t>
-    </w:r>
-    <w:proofErr w:type="spellStart"/>
-    <w:r>
-      <w:t>ketering</w:t>
-    </w:r>
-    <w:proofErr w:type="spellEnd"/>
-    <w:r>
-      <w:t xml:space="preserve"> </w:t>
-    </w:r>
-    <w:proofErr w:type="spellStart"/>
-    <w:r>
-      <w:t>službu</w:t>
-    </w:r>
-    <w:proofErr w:type="spellEnd"/>
-    <w:r>
-      <w:t xml:space="preserve">                   David </w:t>
-    </w:r>
-    <w:proofErr w:type="spellStart"/>
-    <w:r>
-      <w:t>Gudović</w:t>
-    </w:r>
-    <w:proofErr w:type="spellEnd"/>
-    <w:r>
-      <w:t xml:space="preserve"> 11/18</w:t>
+      <w:t>Projektovanje I razvoj Java Web aplikacije za ketering službu                   David Gudović 11/18</w:t>
     </w:r>
   </w:p>
   <w:p>
@@ -6059,9 +9004,9 @@
   </w:abstractNum>
   <w:abstractNum w:abstractNumId="2" w15:restartNumberingAfterBreak="0">
     <w:nsid w:val="0F487AB9"/>
-    <w:multiLevelType w:val="hybridMultilevel"/>
-    <w:tmpl w:val="E4B0D798"/>
-    <w:lvl w:ilvl="0" w:tplc="6090E618">
+    <w:multiLevelType w:val="multilevel"/>
+    <w:tmpl w:val="468A7558"/>
+    <w:lvl w:ilvl="0">
       <w:start w:val="1"/>
       <w:numFmt w:val="decimal"/>
       <w:lvlText w:val="%1."/>
@@ -6073,77 +9018,109 @@
         <w:rFonts w:hint="default"/>
       </w:rPr>
     </w:lvl>
-    <w:lvl w:ilvl="1" w:tplc="04090019" w:tentative="1">
-      <w:start w:val="1"/>
-      <w:numFmt w:val="lowerLetter"/>
-      <w:lvlText w:val="%2."/>
-      <w:lvlJc w:val="left"/>
-      <w:pPr>
-        <w:ind w:left="1440" w:hanging="360"/>
-      </w:pPr>
-    </w:lvl>
-    <w:lvl w:ilvl="2" w:tplc="0409001B" w:tentative="1">
-      <w:start w:val="1"/>
-      <w:numFmt w:val="lowerRoman"/>
-      <w:lvlText w:val="%3."/>
-      <w:lvlJc w:val="right"/>
-      <w:pPr>
-        <w:ind w:left="2160" w:hanging="180"/>
-      </w:pPr>
-    </w:lvl>
-    <w:lvl w:ilvl="3" w:tplc="0409000F" w:tentative="1">
+    <w:lvl w:ilvl="1">
       <w:start w:val="1"/>
       <w:numFmt w:val="decimal"/>
-      <w:lvlText w:val="%4."/>
-      <w:lvlJc w:val="left"/>
-      <w:pPr>
-        <w:ind w:left="2880" w:hanging="360"/>
-      </w:pPr>
-    </w:lvl>
-    <w:lvl w:ilvl="4" w:tplc="04090019" w:tentative="1">
-      <w:start w:val="1"/>
-      <w:numFmt w:val="lowerLetter"/>
-      <w:lvlText w:val="%5."/>
-      <w:lvlJc w:val="left"/>
-      <w:pPr>
-        <w:ind w:left="3600" w:hanging="360"/>
-      </w:pPr>
-    </w:lvl>
-    <w:lvl w:ilvl="5" w:tplc="0409001B" w:tentative="1">
-      <w:start w:val="1"/>
-      <w:numFmt w:val="lowerRoman"/>
-      <w:lvlText w:val="%6."/>
-      <w:lvlJc w:val="right"/>
-      <w:pPr>
-        <w:ind w:left="4320" w:hanging="180"/>
-      </w:pPr>
-    </w:lvl>
-    <w:lvl w:ilvl="6" w:tplc="0409000F" w:tentative="1">
+      <w:isLgl/>
+      <w:lvlText w:val="%1.%2"/>
+      <w:lvlJc w:val="left"/>
+      <w:pPr>
+        <w:ind w:left="1080" w:hanging="720"/>
+      </w:pPr>
+      <w:rPr>
+        <w:rFonts w:hint="default"/>
+      </w:rPr>
+    </w:lvl>
+    <w:lvl w:ilvl="2">
       <w:start w:val="1"/>
       <w:numFmt w:val="decimal"/>
-      <w:lvlText w:val="%7."/>
-      <w:lvlJc w:val="left"/>
-      <w:pPr>
-        <w:ind w:left="5040" w:hanging="360"/>
-      </w:pPr>
-    </w:lvl>
-    <w:lvl w:ilvl="7" w:tplc="04090019" w:tentative="1">
-      <w:start w:val="1"/>
-      <w:numFmt w:val="lowerLetter"/>
-      <w:lvlText w:val="%8."/>
-      <w:lvlJc w:val="left"/>
-      <w:pPr>
-        <w:ind w:left="5760" w:hanging="360"/>
-      </w:pPr>
-    </w:lvl>
-    <w:lvl w:ilvl="8" w:tplc="0409001B" w:tentative="1">
-      <w:start w:val="1"/>
-      <w:numFmt w:val="lowerRoman"/>
-      <w:lvlText w:val="%9."/>
-      <w:lvlJc w:val="right"/>
-      <w:pPr>
-        <w:ind w:left="6480" w:hanging="180"/>
-      </w:pPr>
+      <w:isLgl/>
+      <w:lvlText w:val="%1.%2.%3"/>
+      <w:lvlJc w:val="left"/>
+      <w:pPr>
+        <w:ind w:left="1080" w:hanging="720"/>
+      </w:pPr>
+      <w:rPr>
+        <w:rFonts w:hint="default"/>
+      </w:rPr>
+    </w:lvl>
+    <w:lvl w:ilvl="3">
+      <w:start w:val="1"/>
+      <w:numFmt w:val="decimal"/>
+      <w:isLgl/>
+      <w:lvlText w:val="%1.%2.%3.%4"/>
+      <w:lvlJc w:val="left"/>
+      <w:pPr>
+        <w:ind w:left="1440" w:hanging="1080"/>
+      </w:pPr>
+      <w:rPr>
+        <w:rFonts w:hint="default"/>
+      </w:rPr>
+    </w:lvl>
+    <w:lvl w:ilvl="4">
+      <w:start w:val="1"/>
+      <w:numFmt w:val="decimal"/>
+      <w:isLgl/>
+      <w:lvlText w:val="%1.%2.%3.%4.%5"/>
+      <w:lvlJc w:val="left"/>
+      <w:pPr>
+        <w:ind w:left="1800" w:hanging="1440"/>
+      </w:pPr>
+      <w:rPr>
+        <w:rFonts w:hint="default"/>
+      </w:rPr>
+    </w:lvl>
+    <w:lvl w:ilvl="5">
+      <w:start w:val="1"/>
+      <w:numFmt w:val="decimal"/>
+      <w:isLgl/>
+      <w:lvlText w:val="%1.%2.%3.%4.%5.%6"/>
+      <w:lvlJc w:val="left"/>
+      <w:pPr>
+        <w:ind w:left="1800" w:hanging="1440"/>
+      </w:pPr>
+      <w:rPr>
+        <w:rFonts w:hint="default"/>
+      </w:rPr>
+    </w:lvl>
+    <w:lvl w:ilvl="6">
+      <w:start w:val="1"/>
+      <w:numFmt w:val="decimal"/>
+      <w:isLgl/>
+      <w:lvlText w:val="%1.%2.%3.%4.%5.%6.%7"/>
+      <w:lvlJc w:val="left"/>
+      <w:pPr>
+        <w:ind w:left="2160" w:hanging="1800"/>
+      </w:pPr>
+      <w:rPr>
+        <w:rFonts w:hint="default"/>
+      </w:rPr>
+    </w:lvl>
+    <w:lvl w:ilvl="7">
+      <w:start w:val="1"/>
+      <w:numFmt w:val="decimal"/>
+      <w:isLgl/>
+      <w:lvlText w:val="%1.%2.%3.%4.%5.%6.%7.%8"/>
+      <w:lvlJc w:val="left"/>
+      <w:pPr>
+        <w:ind w:left="2520" w:hanging="2160"/>
+      </w:pPr>
+      <w:rPr>
+        <w:rFonts w:hint="default"/>
+      </w:rPr>
+    </w:lvl>
+    <w:lvl w:ilvl="8">
+      <w:start w:val="1"/>
+      <w:numFmt w:val="decimal"/>
+      <w:isLgl/>
+      <w:lvlText w:val="%1.%2.%3.%4.%5.%6.%7.%8.%9"/>
+      <w:lvlJc w:val="left"/>
+      <w:pPr>
+        <w:ind w:left="2520" w:hanging="2160"/>
+      </w:pPr>
+      <w:rPr>
+        <w:rFonts w:hint="default"/>
+      </w:rPr>
     </w:lvl>
   </w:abstractNum>
   <w:abstractNum w:abstractNumId="3" w15:restartNumberingAfterBreak="0">

</xml_diff>

<commit_message>
added relational database diagrams
</commit_message>
<xml_diff>
--- a/InternetProgramerskiAlatiProjekatDavid1118.docx
+++ b/InternetProgramerskiAlatiProjekatDavid1118.docx
@@ -7916,6 +7916,22 @@
         <w:t>zadati korisnik je izbrisan iz baze podataka.</w:t>
       </w:r>
     </w:p>
+    <w:p/>
+    <w:p/>
+    <w:p/>
+    <w:p/>
+    <w:p/>
+    <w:p/>
+    <w:p/>
+    <w:p/>
+    <w:p/>
+    <w:p/>
+    <w:p/>
+    <w:p/>
+    <w:p/>
+    <w:p/>
+    <w:p/>
+    <w:p/>
     <w:p>
       <w:pPr>
         <w:pStyle w:val="Heading1"/>
@@ -7932,6 +7948,7 @@
         <w:rPr>
           <w:lang w:val="sr-Latn-BA"/>
         </w:rPr>
+        <w:lastRenderedPageBreak/>
         <w:t>KONCEPTUALNI MODEL</w:t>
       </w:r>
       <w:bookmarkEnd w:id="7"/>
@@ -8040,8 +8057,366 @@
         <w:rPr>
           <w:lang w:val="sr-Latn-BA"/>
         </w:rPr>
-        <w:lastRenderedPageBreak/>
         <w:t>Relacioni model</w:t>
+      </w:r>
+    </w:p>
+    <w:p>
+      <w:pPr>
+        <w:rPr>
+          <w:lang w:val="sr-Latn-BA"/>
+        </w:rPr>
+      </w:pPr>
+    </w:p>
+    <w:p>
+      <w:pPr>
+        <w:rPr>
+          <w:lang w:val="sr-Latn-BA"/>
+        </w:rPr>
+      </w:pPr>
+      <w:r>
+        <w:rPr>
+          <w:b/>
+          <w:bCs/>
+          <w:lang w:val="sr-Latn-BA"/>
+        </w:rPr>
+        <w:t>Korisnici</w:t>
+      </w:r>
+      <w:r>
+        <w:rPr>
+          <w:lang w:val="sr-Latn-BA"/>
+        </w:rPr>
+        <w:t xml:space="preserve"> (</w:t>
+      </w:r>
+      <w:r>
+        <w:rPr>
+          <w:u w:val="single"/>
+          <w:lang w:val="sr-Latn-BA"/>
+        </w:rPr>
+        <w:t>KorisnickoIme,</w:t>
+      </w:r>
+      <w:r>
+        <w:rPr>
+          <w:lang w:val="sr-Latn-BA"/>
+        </w:rPr>
+        <w:t>Ime,Prezime,Adresa, Poeni, PasswordHash, RolaID)</w:t>
+      </w:r>
+    </w:p>
+    <w:p>
+      <w:pPr>
+        <w:rPr>
+          <w:lang w:val="sr-Latn-BA"/>
+        </w:rPr>
+      </w:pPr>
+      <w:r>
+        <w:rPr>
+          <w:lang w:val="sr-Latn-BA"/>
+        </w:rPr>
+        <w:t>FK RolaID referencira Role(PK RolaId)</w:t>
+      </w:r>
+    </w:p>
+    <w:p>
+      <w:pPr>
+        <w:rPr>
+          <w:lang w:val="sr-Latn-BA"/>
+        </w:rPr>
+      </w:pPr>
+      <w:r>
+        <w:rPr>
+          <w:b/>
+          <w:bCs/>
+          <w:lang w:val="sr-Latn-BA"/>
+        </w:rPr>
+        <w:t>Proizvodi</w:t>
+      </w:r>
+      <w:r>
+        <w:rPr>
+          <w:lang w:val="sr-Latn-BA"/>
+        </w:rPr>
+        <w:t xml:space="preserve"> (</w:t>
+      </w:r>
+      <w:r>
+        <w:rPr>
+          <w:u w:val="single"/>
+          <w:lang w:val="sr-Latn-BA"/>
+        </w:rPr>
+        <w:t>ProizvodID</w:t>
+      </w:r>
+      <w:r>
+        <w:rPr>
+          <w:lang w:val="sr-Latn-BA"/>
+        </w:rPr>
+        <w:t>, NazivProizvoda, Opis, Slika, CenaPoPorciji, KategorijaID</w:t>
+      </w:r>
+      <w:r>
+        <w:rPr>
+          <w:lang w:val="sr-Latn-BA"/>
+        </w:rPr>
+        <w:t>)</w:t>
+      </w:r>
+    </w:p>
+    <w:p>
+      <w:pPr>
+        <w:rPr>
+          <w:lang w:val="sr-Latn-BA"/>
+        </w:rPr>
+      </w:pPr>
+      <w:r>
+        <w:rPr>
+          <w:lang w:val="sr-Latn-BA"/>
+        </w:rPr>
+        <w:t>FK KategorijaID referencira Kategorije( PK KategorijaID)</w:t>
+      </w:r>
+    </w:p>
+    <w:p>
+      <w:pPr>
+        <w:rPr>
+          <w:lang w:val="sr-Latn-BA"/>
+        </w:rPr>
+      </w:pPr>
+      <w:r>
+        <w:rPr>
+          <w:b/>
+          <w:bCs/>
+          <w:lang w:val="sr-Latn-BA"/>
+        </w:rPr>
+        <w:t xml:space="preserve">Narudzbine </w:t>
+      </w:r>
+      <w:r>
+        <w:rPr>
+          <w:lang w:val="sr-Latn-BA"/>
+        </w:rPr>
+        <w:t>(</w:t>
+      </w:r>
+      <w:r>
+        <w:rPr>
+          <w:u w:val="single"/>
+          <w:lang w:val="sr-Latn-BA"/>
+        </w:rPr>
+        <w:t>NarudzbinaID, KorisnickoIme,</w:t>
+      </w:r>
+      <w:r>
+        <w:rPr>
+          <w:lang w:val="sr-Latn-BA"/>
+        </w:rPr>
+        <w:t xml:space="preserve"> Popust, DatumKreiranja, DatumOstvarivanja, UkupnaCena, ostvarena</w:t>
+      </w:r>
+      <w:r>
+        <w:rPr>
+          <w:lang w:val="sr-Latn-BA"/>
+        </w:rPr>
+        <w:t>)</w:t>
+      </w:r>
+    </w:p>
+    <w:p>
+      <w:pPr>
+        <w:rPr>
+          <w:lang w:val="sr-Latn-BA"/>
+        </w:rPr>
+      </w:pPr>
+      <w:r>
+        <w:rPr>
+          <w:lang w:val="sr-Latn-BA"/>
+        </w:rPr>
+        <w:t>FK KorisnikID referencira Korisnici(PK KorisnikID)</w:t>
+      </w:r>
+    </w:p>
+    <w:p>
+      <w:pPr>
+        <w:rPr>
+          <w:lang w:val="sr-Latn-BA"/>
+        </w:rPr>
+      </w:pPr>
+      <w:r>
+        <w:rPr>
+          <w:b/>
+          <w:bCs/>
+          <w:lang w:val="sr-Latn-BA"/>
+        </w:rPr>
+        <w:t xml:space="preserve">StavkeNarudzbine </w:t>
+      </w:r>
+      <w:r>
+        <w:rPr>
+          <w:lang w:val="sr-Latn-BA"/>
+        </w:rPr>
+        <w:t>(</w:t>
+      </w:r>
+      <w:r>
+        <w:rPr>
+          <w:u w:val="single"/>
+          <w:lang w:val="sr-Latn-BA"/>
+        </w:rPr>
+        <w:t>ProizvodID, NarudzbinaID, KorisnickoIme</w:t>
+      </w:r>
+      <w:r>
+        <w:rPr>
+          <w:lang w:val="sr-Latn-BA"/>
+        </w:rPr>
+        <w:t>, Kolicina</w:t>
+      </w:r>
+      <w:r>
+        <w:rPr>
+          <w:lang w:val="sr-Latn-BA"/>
+        </w:rPr>
+        <w:t>)</w:t>
+      </w:r>
+    </w:p>
+    <w:p>
+      <w:pPr>
+        <w:rPr>
+          <w:lang w:val="sr-Latn-BA"/>
+        </w:rPr>
+      </w:pPr>
+      <w:r>
+        <w:rPr>
+          <w:lang w:val="sr-Latn-BA"/>
+        </w:rPr>
+        <w:t>FK Proizvod referencira Proizvodi(PK ProizvodID)</w:t>
+      </w:r>
+    </w:p>
+    <w:p>
+      <w:pPr>
+        <w:rPr>
+          <w:lang w:val="sr-Latn-BA"/>
+        </w:rPr>
+      </w:pPr>
+      <w:r>
+        <w:rPr>
+          <w:lang w:val="sr-Latn-BA"/>
+        </w:rPr>
+        <w:t xml:space="preserve">FK NarudzbinaID,KorisnickoIme referencira Narudzbine(PK NarudzbinaID, KorisnickoIme) </w:t>
+      </w:r>
+    </w:p>
+    <w:p>
+      <w:pPr>
+        <w:rPr>
+          <w:lang w:val="sr-Latn-BA"/>
+        </w:rPr>
+      </w:pPr>
+      <w:r>
+        <w:rPr>
+          <w:b/>
+          <w:bCs/>
+          <w:lang w:val="sr-Latn-BA"/>
+        </w:rPr>
+        <w:t xml:space="preserve">Kategorije </w:t>
+      </w:r>
+      <w:r>
+        <w:rPr>
+          <w:lang w:val="sr-Latn-BA"/>
+        </w:rPr>
+        <w:t>(</w:t>
+      </w:r>
+      <w:r>
+        <w:rPr>
+          <w:u w:val="single"/>
+          <w:lang w:val="sr-Latn-BA"/>
+        </w:rPr>
+        <w:t>KategorijaID</w:t>
+      </w:r>
+      <w:r>
+        <w:rPr>
+          <w:lang w:val="sr-Latn-BA"/>
+        </w:rPr>
+        <w:t>, NazivKategorije, Opis</w:t>
+      </w:r>
+      <w:r>
+        <w:rPr>
+          <w:lang w:val="sr-Latn-BA"/>
+        </w:rPr>
+        <w:t>)</w:t>
+      </w:r>
+    </w:p>
+    <w:p>
+      <w:pPr>
+        <w:rPr>
+          <w:lang w:val="sr-Latn-BA"/>
+        </w:rPr>
+      </w:pPr>
+      <w:r>
+        <w:rPr>
+          <w:b/>
+          <w:bCs/>
+          <w:lang w:val="sr-Latn-BA"/>
+        </w:rPr>
+        <w:t xml:space="preserve">Role </w:t>
+      </w:r>
+      <w:r>
+        <w:rPr>
+          <w:lang w:val="sr-Latn-BA"/>
+        </w:rPr>
+        <w:t>(</w:t>
+      </w:r>
+      <w:r>
+        <w:rPr>
+          <w:u w:val="single"/>
+          <w:lang w:val="sr-Latn-BA"/>
+        </w:rPr>
+        <w:t>RolaID</w:t>
+      </w:r>
+      <w:r>
+        <w:rPr>
+          <w:lang w:val="sr-Latn-BA"/>
+        </w:rPr>
+        <w:t>, NazivRole</w:t>
+      </w:r>
+      <w:r>
+        <w:rPr>
+          <w:lang w:val="sr-Latn-BA"/>
+        </w:rPr>
+        <w:t>)</w:t>
+      </w:r>
+    </w:p>
+    <w:p>
+      <w:pPr>
+        <w:rPr>
+          <w:lang w:val="sr-Latn-BA"/>
+        </w:rPr>
+      </w:pPr>
+      <w:r>
+        <w:rPr>
+          <w:b/>
+          <w:bCs/>
+          <w:lang w:val="sr-Latn-BA"/>
+        </w:rPr>
+        <w:t>Izvestaji</w:t>
+      </w:r>
+      <w:r>
+        <w:rPr>
+          <w:lang w:val="sr-Latn-BA"/>
+        </w:rPr>
+        <w:t xml:space="preserve"> (</w:t>
+      </w:r>
+      <w:r>
+        <w:rPr>
+          <w:u w:val="single"/>
+          <w:lang w:val="sr-Latn-BA"/>
+        </w:rPr>
+        <w:t>IzvestajID, KorisnikID,</w:t>
+      </w:r>
+      <w:r>
+        <w:rPr>
+          <w:lang w:val="sr-Latn-BA"/>
+        </w:rPr>
+        <w:t xml:space="preserve"> TekstIzvestaja</w:t>
+      </w:r>
+      <w:r>
+        <w:rPr>
+          <w:lang w:val="sr-Latn-BA"/>
+        </w:rPr>
+        <w:t>)</w:t>
+      </w:r>
+    </w:p>
+    <w:p>
+      <w:pPr>
+        <w:rPr>
+          <w:lang w:val="sr-Latn-BA"/>
+        </w:rPr>
+      </w:pPr>
+      <w:r>
+        <w:rPr>
+          <w:lang w:val="sr-Latn-BA"/>
+        </w:rPr>
+        <w:t>FK KorisnikID referencira Korisnici(PK KorisnikID)</w:t>
       </w:r>
     </w:p>
     <w:p>
@@ -8059,17 +8434,73 @@
         <w:rPr>
           <w:lang w:val="sr-Latn-BA"/>
         </w:rPr>
+        <w:lastRenderedPageBreak/>
         <w:t>IDEF1X</w:t>
       </w:r>
     </w:p>
     <w:p>
       <w:pPr>
-        <w:pStyle w:val="ListParagraph"/>
-        <w:ind w:left="1080"/>
-        <w:rPr>
-          <w:lang w:val="sr-Latn-BA"/>
-        </w:rPr>
-      </w:pPr>
+        <w:keepNext/>
+      </w:pPr>
+      <w:r>
+        <w:rPr>
+          <w:noProof/>
+          <w:lang w:val="sr-Latn-BA"/>
+        </w:rPr>
+        <w:drawing>
+          <wp:inline distT="0" distB="0" distL="0" distR="0" wp14:anchorId="12E4F7FD" wp14:editId="081D8053">
+            <wp:extent cx="6119495" cy="6119495"/>
+            <wp:effectExtent l="0" t="0" r="0" b="0"/>
+            <wp:docPr id="9" name="Picture 9"/>
+            <wp:cNvGraphicFramePr>
+              <a:graphicFrameLocks xmlns:a="http://schemas.openxmlformats.org/drawingml/2006/main" noChangeAspect="1"/>
+            </wp:cNvGraphicFramePr>
+            <a:graphic xmlns:a="http://schemas.openxmlformats.org/drawingml/2006/main">
+              <a:graphicData uri="http://schemas.openxmlformats.org/drawingml/2006/picture">
+                <pic:pic xmlns:pic="http://schemas.openxmlformats.org/drawingml/2006/picture">
+                  <pic:nvPicPr>
+                    <pic:cNvPr id="9" name="Picture 9"/>
+                    <pic:cNvPicPr/>
+                  </pic:nvPicPr>
+                  <pic:blipFill>
+                    <a:blip r:embed="rId40">
+                      <a:extLst>
+                        <a:ext uri="{28A0092B-C50C-407E-A947-70E740481C1C}">
+                          <a14:useLocalDpi xmlns:a14="http://schemas.microsoft.com/office/drawing/2010/main" val="0"/>
+                        </a:ext>
+                      </a:extLst>
+                    </a:blip>
+                    <a:stretch>
+                      <a:fillRect/>
+                    </a:stretch>
+                  </pic:blipFill>
+                  <pic:spPr>
+                    <a:xfrm>
+                      <a:off x="0" y="0"/>
+                      <a:ext cx="6119495" cy="6119495"/>
+                    </a:xfrm>
+                    <a:prstGeom prst="rect">
+                      <a:avLst/>
+                    </a:prstGeom>
+                  </pic:spPr>
+                </pic:pic>
+              </a:graphicData>
+            </a:graphic>
+          </wp:inline>
+        </w:drawing>
+      </w:r>
+    </w:p>
+    <w:p>
+      <w:pPr>
+        <w:pStyle w:val="Caption"/>
+        <w:jc w:val="center"/>
+        <w:rPr>
+          <w:lang w:val="sr-Latn-BA"/>
+        </w:rPr>
+      </w:pPr>
+      <w:r>
+        <w:t>(Slika 32) IDEF1X model</w:t>
+      </w:r>
     </w:p>
     <w:p>
       <w:pPr>
@@ -8082,12 +8513,12 @@
           <w:lang w:val="sr-Latn-BA"/>
         </w:rPr>
       </w:pPr>
-      <w:bookmarkStart w:id="8" w:name="_Toc108293790"/>
-      <w:r>
-        <w:rPr>
-          <w:lang w:val="sr-Latn-BA"/>
-        </w:rPr>
-        <w:t>DIJAGRAM KLASA</w:t>
+      <w:bookmarkStart w:id="8" w:name="_Toc108293791"/>
+      <w:r>
+        <w:rPr>
+          <w:lang w:val="sr-Latn-BA"/>
+        </w:rPr>
+        <w:t>MVC PATTERN</w:t>
       </w:r>
       <w:bookmarkEnd w:id="8"/>
     </w:p>
@@ -8102,12 +8533,12 @@
           <w:lang w:val="sr-Latn-BA"/>
         </w:rPr>
       </w:pPr>
-      <w:bookmarkStart w:id="9" w:name="_Toc108293791"/>
-      <w:r>
-        <w:rPr>
-          <w:lang w:val="sr-Latn-BA"/>
-        </w:rPr>
-        <w:t>MVC PATTERN</w:t>
+      <w:bookmarkStart w:id="9" w:name="_Toc108293792"/>
+      <w:r>
+        <w:rPr>
+          <w:lang w:val="sr-Latn-BA"/>
+        </w:rPr>
+        <w:t>REPOSITORY PATTERN</w:t>
       </w:r>
       <w:bookmarkEnd w:id="9"/>
     </w:p>
@@ -8122,12 +8553,12 @@
           <w:lang w:val="sr-Latn-BA"/>
         </w:rPr>
       </w:pPr>
-      <w:bookmarkStart w:id="10" w:name="_Toc108293792"/>
-      <w:r>
-        <w:rPr>
-          <w:lang w:val="sr-Latn-BA"/>
-        </w:rPr>
-        <w:t>REPOSITORY PATTERN</w:t>
+      <w:bookmarkStart w:id="10" w:name="_Toc108293793"/>
+      <w:r>
+        <w:rPr>
+          <w:lang w:val="sr-Latn-BA"/>
+        </w:rPr>
+        <w:t>ZAKLJUČAK</w:t>
       </w:r>
       <w:bookmarkEnd w:id="10"/>
     </w:p>
@@ -8142,38 +8573,18 @@
           <w:lang w:val="sr-Latn-BA"/>
         </w:rPr>
       </w:pPr>
-      <w:bookmarkStart w:id="11" w:name="_Toc108293793"/>
-      <w:r>
-        <w:rPr>
-          <w:lang w:val="sr-Latn-BA"/>
-        </w:rPr>
-        <w:t>ZAKLJUČAK</w:t>
+      <w:bookmarkStart w:id="11" w:name="_Toc108293794"/>
+      <w:r>
+        <w:rPr>
+          <w:lang w:val="sr-Latn-BA"/>
+        </w:rPr>
+        <w:t>REFERENCE</w:t>
       </w:r>
       <w:bookmarkEnd w:id="11"/>
     </w:p>
-    <w:p>
-      <w:pPr>
-        <w:pStyle w:val="Heading1"/>
-        <w:numPr>
-          <w:ilvl w:val="0"/>
-          <w:numId w:val="1"/>
-        </w:numPr>
-        <w:rPr>
-          <w:lang w:val="sr-Latn-BA"/>
-        </w:rPr>
-      </w:pPr>
-      <w:bookmarkStart w:id="12" w:name="_Toc108293794"/>
-      <w:r>
-        <w:rPr>
-          <w:lang w:val="sr-Latn-BA"/>
-        </w:rPr>
-        <w:t>REFERENCE</w:t>
-      </w:r>
-      <w:bookmarkEnd w:id="12"/>
-    </w:p>
     <w:sectPr>
-      <w:headerReference w:type="default" r:id="rId40"/>
-      <w:footerReference w:type="default" r:id="rId41"/>
+      <w:headerReference w:type="default" r:id="rId41"/>
+      <w:footerReference w:type="default" r:id="rId42"/>
       <w:pgSz w:w="11906" w:h="16838" w:code="9"/>
       <w:pgMar w:top="1418" w:right="851" w:bottom="1418" w:left="1418" w:header="720" w:footer="720" w:gutter="0"/>
       <w:cols w:space="720"/>

</xml_diff>

<commit_message>
slight modification of IDEF1X diagram
</commit_message>
<xml_diff>
--- a/InternetProgramerskiAlatiProjekatDavid1118.docx
+++ b/InternetProgramerskiAlatiProjekatDavid1118.docx
@@ -177,30 +177,62 @@
           <w:sz w:val="28"/>
           <w:szCs w:val="28"/>
         </w:rPr>
-        <w:t>Internet programerski alati</w:t>
-      </w:r>
-    </w:p>
-    <w:p>
-      <w:pPr>
-        <w:spacing w:before="120" w:after="120"/>
-        <w:jc w:val="center"/>
+        <w:t xml:space="preserve">Internet </w:t>
+      </w:r>
+      <w:proofErr w:type="spellStart"/>
+      <w:r>
         <w:rPr>
           <w:b/>
           <w:bCs/>
           <w:sz w:val="28"/>
           <w:szCs w:val="28"/>
         </w:rPr>
-      </w:pPr>
+        <w:t>programerski</w:t>
+      </w:r>
+      <w:proofErr w:type="spellEnd"/>
+      <w:r>
+        <w:rPr>
+          <w:b/>
+          <w:bCs/>
+          <w:sz w:val="28"/>
+          <w:szCs w:val="28"/>
+        </w:rPr>
+        <w:t xml:space="preserve"> </w:t>
+      </w:r>
+      <w:proofErr w:type="spellStart"/>
+      <w:r>
+        <w:rPr>
+          <w:b/>
+          <w:bCs/>
+          <w:sz w:val="28"/>
+          <w:szCs w:val="28"/>
+        </w:rPr>
+        <w:t>alati</w:t>
+      </w:r>
+      <w:proofErr w:type="spellEnd"/>
     </w:p>
     <w:p>
       <w:pPr>
         <w:spacing w:before="120" w:after="120"/>
         <w:jc w:val="center"/>
         <w:rPr>
+          <w:b/>
+          <w:bCs/>
+          <w:sz w:val="28"/>
+          <w:szCs w:val="28"/>
+        </w:rPr>
+      </w:pPr>
+    </w:p>
+    <w:p>
+      <w:pPr>
+        <w:spacing w:before="120" w:after="120"/>
+        <w:jc w:val="center"/>
+        <w:rPr>
           <w:sz w:val="30"/>
           <w:szCs w:val="30"/>
         </w:rPr>
       </w:pPr>
+      <w:proofErr w:type="spellStart"/>
       <w:r>
         <w:rPr>
           <w:sz w:val="30"/>
@@ -208,6 +240,7 @@
         </w:rPr>
         <w:t>Projekat</w:t>
       </w:r>
+      <w:proofErr w:type="spellEnd"/>
     </w:p>
     <w:p>
       <w:pPr>
@@ -1894,8 +1927,29 @@
         </w:rPr>
       </w:pPr>
       <w:r>
-        <w:t>(Slika 1) Use case dijagram Klijenta</w:t>
-      </w:r>
+        <w:t>(</w:t>
+      </w:r>
+      <w:proofErr w:type="spellStart"/>
+      <w:r>
+        <w:t>Slika</w:t>
+      </w:r>
+      <w:proofErr w:type="spellEnd"/>
+      <w:r>
+        <w:t xml:space="preserve"> 1) Use case </w:t>
+      </w:r>
+      <w:proofErr w:type="spellStart"/>
+      <w:r>
+        <w:t>dijagram</w:t>
+      </w:r>
+      <w:proofErr w:type="spellEnd"/>
+      <w:r>
+        <w:t xml:space="preserve"> </w:t>
+      </w:r>
+      <w:proofErr w:type="spellStart"/>
+      <w:r>
+        <w:t>Klijenta</w:t>
+      </w:r>
+      <w:proofErr w:type="spellEnd"/>
     </w:p>
     <w:p>
       <w:pPr>
@@ -3351,8 +3405,21 @@
         <w:jc w:val="center"/>
       </w:pPr>
       <w:r>
-        <w:t>(Slika 2) Use Case Menadžera</w:t>
-      </w:r>
+        <w:t>(</w:t>
+      </w:r>
+      <w:proofErr w:type="spellStart"/>
+      <w:r>
+        <w:t>Slika</w:t>
+      </w:r>
+      <w:proofErr w:type="spellEnd"/>
+      <w:r>
+        <w:t xml:space="preserve"> 2) Use Case </w:t>
+      </w:r>
+      <w:proofErr w:type="spellStart"/>
+      <w:r>
+        <w:t>Menadžera</w:t>
+      </w:r>
+      <w:proofErr w:type="spellEnd"/>
     </w:p>
     <w:p>
       <w:pPr>
@@ -4572,8 +4639,21 @@
         <w:jc w:val="center"/>
       </w:pPr>
       <w:r>
-        <w:t>(Slika 3) Use Case Administratora</w:t>
-      </w:r>
+        <w:t>(</w:t>
+      </w:r>
+      <w:proofErr w:type="spellStart"/>
+      <w:r>
+        <w:t>Slika</w:t>
+      </w:r>
+      <w:proofErr w:type="spellEnd"/>
+      <w:r>
+        <w:t xml:space="preserve"> 3) Use Case </w:t>
+      </w:r>
+      <w:proofErr w:type="spellStart"/>
+      <w:r>
+        <w:t>Administratora</w:t>
+      </w:r>
+      <w:proofErr w:type="spellEnd"/>
     </w:p>
     <w:p>
       <w:pPr>
@@ -5381,7 +5461,31 @@
         <w:jc w:val="center"/>
       </w:pPr>
       <w:r>
-        <w:t>(Slika 4) Dijagram sekvenci SK1</w:t>
+        <w:t>(</w:t>
+      </w:r>
+      <w:proofErr w:type="spellStart"/>
+      <w:r>
+        <w:t>Slika</w:t>
+      </w:r>
+      <w:proofErr w:type="spellEnd"/>
+      <w:r>
+        <w:t xml:space="preserve"> 4) </w:t>
+      </w:r>
+      <w:proofErr w:type="spellStart"/>
+      <w:r>
+        <w:t>Dijagram</w:t>
+      </w:r>
+      <w:proofErr w:type="spellEnd"/>
+      <w:r>
+        <w:t xml:space="preserve"> </w:t>
+      </w:r>
+      <w:proofErr w:type="spellStart"/>
+      <w:r>
+        <w:t>sekvenci</w:t>
+      </w:r>
+      <w:proofErr w:type="spellEnd"/>
+      <w:r>
+        <w:t xml:space="preserve"> SK1</w:t>
       </w:r>
     </w:p>
     <w:p>
@@ -5442,48 +5546,228 @@
         <w:jc w:val="center"/>
       </w:pPr>
       <w:r>
-        <w:t>(Slika 5) Dijagram sekvenci SK1 alternativni scenario</w:t>
-      </w:r>
-    </w:p>
-    <w:p>
+        <w:t>(</w:t>
+      </w:r>
+      <w:proofErr w:type="spellStart"/>
+      <w:r>
+        <w:t>Slika</w:t>
+      </w:r>
+      <w:proofErr w:type="spellEnd"/>
+      <w:r>
+        <w:t xml:space="preserve"> 5) </w:t>
+      </w:r>
+      <w:proofErr w:type="spellStart"/>
+      <w:r>
+        <w:t>Dijagram</w:t>
+      </w:r>
+      <w:proofErr w:type="spellEnd"/>
+      <w:r>
+        <w:t xml:space="preserve"> </w:t>
+      </w:r>
+      <w:proofErr w:type="spellStart"/>
+      <w:r>
+        <w:t>sekvenci</w:t>
+      </w:r>
+      <w:proofErr w:type="spellEnd"/>
+      <w:r>
+        <w:t xml:space="preserve"> SK1 </w:t>
+      </w:r>
+      <w:proofErr w:type="spellStart"/>
+      <w:r>
+        <w:t>alternativni</w:t>
+      </w:r>
+      <w:proofErr w:type="spellEnd"/>
+      <w:r>
+        <w:t xml:space="preserve"> scenario</w:t>
+      </w:r>
+    </w:p>
+    <w:p>
+      <w:proofErr w:type="spellStart"/>
       <w:r>
         <w:rPr>
           <w:b/>
           <w:bCs/>
         </w:rPr>
-        <w:t xml:space="preserve">Ugovor UG1: </w:t>
-      </w:r>
-    </w:p>
-    <w:p>
-      <w:r>
-        <w:t xml:space="preserve">Operacija: </w:t>
-      </w:r>
-      <w:r>
-        <w:t>registracija(korisnickoIme, ime, prezime, adresa, password) : void</w:t>
-      </w:r>
-    </w:p>
-    <w:p>
-      <w:r>
-        <w:t xml:space="preserve">Veza sa SK: </w:t>
+        <w:t>Ugovor</w:t>
+      </w:r>
+      <w:proofErr w:type="spellEnd"/>
+      <w:r>
+        <w:rPr>
+          <w:b/>
+          <w:bCs/>
+        </w:rPr>
+        <w:t xml:space="preserve"> UG1: </w:t>
+      </w:r>
+    </w:p>
+    <w:p>
+      <w:proofErr w:type="spellStart"/>
+      <w:r>
+        <w:t>Operacija</w:t>
+      </w:r>
+      <w:proofErr w:type="spellEnd"/>
+      <w:r>
+        <w:t xml:space="preserve">: </w:t>
+      </w:r>
+      <w:proofErr w:type="spellStart"/>
+      <w:r>
+        <w:t>registracija</w:t>
+      </w:r>
+      <w:proofErr w:type="spellEnd"/>
+      <w:r>
+        <w:t>(</w:t>
+      </w:r>
+      <w:proofErr w:type="spellStart"/>
+      <w:r>
+        <w:t>korisnickoIme</w:t>
+      </w:r>
+      <w:proofErr w:type="spellEnd"/>
+      <w:r>
+        <w:t xml:space="preserve">, </w:t>
+      </w:r>
+      <w:proofErr w:type="spellStart"/>
+      <w:r>
+        <w:t>ime</w:t>
+      </w:r>
+      <w:proofErr w:type="spellEnd"/>
+      <w:r>
+        <w:t xml:space="preserve">, </w:t>
+      </w:r>
+      <w:proofErr w:type="spellStart"/>
+      <w:r>
+        <w:t>prezime</w:t>
+      </w:r>
+      <w:proofErr w:type="spellEnd"/>
+      <w:r>
+        <w:t xml:space="preserve">, </w:t>
+      </w:r>
+      <w:proofErr w:type="spellStart"/>
+      <w:r>
+        <w:t>adresa</w:t>
+      </w:r>
+      <w:proofErr w:type="spellEnd"/>
+      <w:r>
+        <w:t>, password) : void</w:t>
+      </w:r>
+    </w:p>
+    <w:p>
+      <w:proofErr w:type="spellStart"/>
+      <w:r>
+        <w:t>Veza</w:t>
+      </w:r>
+      <w:proofErr w:type="spellEnd"/>
+      <w:r>
+        <w:t xml:space="preserve"> </w:t>
+      </w:r>
+      <w:proofErr w:type="spellStart"/>
+      <w:r>
+        <w:t>sa</w:t>
+      </w:r>
+      <w:proofErr w:type="spellEnd"/>
+      <w:r>
+        <w:t xml:space="preserve"> SK: </w:t>
       </w:r>
       <w:r>
         <w:t>SK1</w:t>
       </w:r>
     </w:p>
     <w:p>
-      <w:r>
-        <w:t>Preduslov:</w:t>
-      </w:r>
-      <w:r>
-        <w:t xml:space="preserve"> Korisnik je uneo validne podatke u formu za registraciju</w:t>
-      </w:r>
-    </w:p>
-    <w:p>
-      <w:r>
-        <w:t xml:space="preserve">Postuslov: </w:t>
-      </w:r>
-      <w:r>
-        <w:t>Kreiran je nov korisnik u bazi.</w:t>
+      <w:proofErr w:type="spellStart"/>
+      <w:r>
+        <w:t>Preduslov</w:t>
+      </w:r>
+      <w:proofErr w:type="spellEnd"/>
+      <w:r>
+        <w:t>:</w:t>
+      </w:r>
+      <w:r>
+        <w:t xml:space="preserve"> </w:t>
+      </w:r>
+      <w:proofErr w:type="spellStart"/>
+      <w:r>
+        <w:t>Korisnik</w:t>
+      </w:r>
+      <w:proofErr w:type="spellEnd"/>
+      <w:r>
+        <w:t xml:space="preserve"> je </w:t>
+      </w:r>
+      <w:proofErr w:type="spellStart"/>
+      <w:r>
+        <w:t>uneo</w:t>
+      </w:r>
+      <w:proofErr w:type="spellEnd"/>
+      <w:r>
+        <w:t xml:space="preserve"> </w:t>
+      </w:r>
+      <w:proofErr w:type="spellStart"/>
+      <w:r>
+        <w:t>validne</w:t>
+      </w:r>
+      <w:proofErr w:type="spellEnd"/>
+      <w:r>
+        <w:t xml:space="preserve"> </w:t>
+      </w:r>
+      <w:proofErr w:type="spellStart"/>
+      <w:r>
+        <w:t>podatke</w:t>
+      </w:r>
+      <w:proofErr w:type="spellEnd"/>
+      <w:r>
+        <w:t xml:space="preserve"> u </w:t>
+      </w:r>
+      <w:proofErr w:type="spellStart"/>
+      <w:r>
+        <w:t>formu</w:t>
+      </w:r>
+      <w:proofErr w:type="spellEnd"/>
+      <w:r>
+        <w:t xml:space="preserve"> za </w:t>
+      </w:r>
+      <w:proofErr w:type="spellStart"/>
+      <w:r>
+        <w:t>registraciju</w:t>
+      </w:r>
+      <w:proofErr w:type="spellEnd"/>
+    </w:p>
+    <w:p>
+      <w:proofErr w:type="spellStart"/>
+      <w:r>
+        <w:t>Postuslov</w:t>
+      </w:r>
+      <w:proofErr w:type="spellEnd"/>
+      <w:r>
+        <w:t xml:space="preserve">: </w:t>
+      </w:r>
+      <w:proofErr w:type="spellStart"/>
+      <w:r>
+        <w:t>Kreiran</w:t>
+      </w:r>
+      <w:proofErr w:type="spellEnd"/>
+      <w:r>
+        <w:t xml:space="preserve"> je </w:t>
+      </w:r>
+      <w:proofErr w:type="spellStart"/>
+      <w:r>
+        <w:t>nov</w:t>
+      </w:r>
+      <w:proofErr w:type="spellEnd"/>
+      <w:r>
+        <w:t xml:space="preserve"> </w:t>
+      </w:r>
+      <w:proofErr w:type="spellStart"/>
+      <w:r>
+        <w:t>korisnik</w:t>
+      </w:r>
+      <w:proofErr w:type="spellEnd"/>
+      <w:r>
+        <w:t xml:space="preserve"> u </w:t>
+      </w:r>
+      <w:proofErr w:type="spellStart"/>
+      <w:r>
+        <w:t>bazi</w:t>
+      </w:r>
+      <w:proofErr w:type="spellEnd"/>
+      <w:r>
+        <w:t>.</w:t>
       </w:r>
     </w:p>
     <w:p>
@@ -5549,7 +5833,31 @@
         <w:jc w:val="center"/>
       </w:pPr>
       <w:r>
-        <w:t xml:space="preserve">(Slika 6) Dijagram sekvenci SK2 </w:t>
+        <w:t>(</w:t>
+      </w:r>
+      <w:proofErr w:type="spellStart"/>
+      <w:r>
+        <w:t>Slika</w:t>
+      </w:r>
+      <w:proofErr w:type="spellEnd"/>
+      <w:r>
+        <w:t xml:space="preserve"> 6) </w:t>
+      </w:r>
+      <w:proofErr w:type="spellStart"/>
+      <w:r>
+        <w:t>Dijagram</w:t>
+      </w:r>
+      <w:proofErr w:type="spellEnd"/>
+      <w:r>
+        <w:t xml:space="preserve"> </w:t>
+      </w:r>
+      <w:proofErr w:type="spellStart"/>
+      <w:r>
+        <w:t>sekvenci</w:t>
+      </w:r>
+      <w:proofErr w:type="spellEnd"/>
+      <w:r>
+        <w:t xml:space="preserve"> SK2 </w:t>
       </w:r>
     </w:p>
     <w:p>
@@ -5616,7 +5924,39 @@
         <w:jc w:val="center"/>
       </w:pPr>
       <w:r>
-        <w:t>(Slika 7) Dijagram sekvenci SK2 alternativni scenario</w:t>
+        <w:t>(</w:t>
+      </w:r>
+      <w:proofErr w:type="spellStart"/>
+      <w:r>
+        <w:t>Slika</w:t>
+      </w:r>
+      <w:proofErr w:type="spellEnd"/>
+      <w:r>
+        <w:t xml:space="preserve"> 7) </w:t>
+      </w:r>
+      <w:proofErr w:type="spellStart"/>
+      <w:r>
+        <w:t>Dijagram</w:t>
+      </w:r>
+      <w:proofErr w:type="spellEnd"/>
+      <w:r>
+        <w:t xml:space="preserve"> </w:t>
+      </w:r>
+      <w:proofErr w:type="spellStart"/>
+      <w:r>
+        <w:t>sekvenci</w:t>
+      </w:r>
+      <w:proofErr w:type="spellEnd"/>
+      <w:r>
+        <w:t xml:space="preserve"> SK2 </w:t>
+      </w:r>
+      <w:proofErr w:type="spellStart"/>
+      <w:r>
+        <w:t>alternativni</w:t>
+      </w:r>
+      <w:proofErr w:type="spellEnd"/>
+      <w:r>
+        <w:t xml:space="preserve"> scenario</w:t>
       </w:r>
     </w:p>
     <w:p>
@@ -5626,44 +5966,206 @@
           <w:bCs/>
         </w:rPr>
       </w:pPr>
+      <w:proofErr w:type="spellStart"/>
       <w:r>
         <w:rPr>
           <w:b/>
           <w:bCs/>
         </w:rPr>
-        <w:t xml:space="preserve">Ugovor UG2: </w:t>
-      </w:r>
-    </w:p>
-    <w:p>
-      <w:r>
-        <w:t xml:space="preserve">Operacija: </w:t>
-      </w:r>
-      <w:r>
-        <w:t>login(password, korisnickoIme): void</w:t>
-      </w:r>
-    </w:p>
-    <w:p>
-      <w:r>
-        <w:t xml:space="preserve">Veza sa SK: </w:t>
+        <w:t>Ugovor</w:t>
+      </w:r>
+      <w:proofErr w:type="spellEnd"/>
+      <w:r>
+        <w:rPr>
+          <w:b/>
+          <w:bCs/>
+        </w:rPr>
+        <w:t xml:space="preserve"> UG2: </w:t>
+      </w:r>
+    </w:p>
+    <w:p>
+      <w:proofErr w:type="spellStart"/>
+      <w:r>
+        <w:t>Operacija</w:t>
+      </w:r>
+      <w:proofErr w:type="spellEnd"/>
+      <w:r>
+        <w:t xml:space="preserve">: </w:t>
+      </w:r>
+      <w:r>
+        <w:t xml:space="preserve">login(password, </w:t>
+      </w:r>
+      <w:proofErr w:type="spellStart"/>
+      <w:r>
+        <w:t>korisnickoIme</w:t>
+      </w:r>
+      <w:proofErr w:type="spellEnd"/>
+      <w:r>
+        <w:t>): void</w:t>
+      </w:r>
+    </w:p>
+    <w:p>
+      <w:proofErr w:type="spellStart"/>
+      <w:r>
+        <w:t>Veza</w:t>
+      </w:r>
+      <w:proofErr w:type="spellEnd"/>
+      <w:r>
+        <w:t xml:space="preserve"> </w:t>
+      </w:r>
+      <w:proofErr w:type="spellStart"/>
+      <w:r>
+        <w:t>sa</w:t>
+      </w:r>
+      <w:proofErr w:type="spellEnd"/>
+      <w:r>
+        <w:t xml:space="preserve"> SK: </w:t>
       </w:r>
       <w:r>
         <w:t>SK2</w:t>
       </w:r>
     </w:p>
     <w:p>
-      <w:r>
-        <w:t>Preduslov:</w:t>
-      </w:r>
-      <w:r>
-        <w:t xml:space="preserve"> Korisnik je uneo validne podatke u formu za login</w:t>
-      </w:r>
-    </w:p>
-    <w:p>
-      <w:r>
-        <w:t xml:space="preserve">Postuslov: </w:t>
-      </w:r>
-      <w:r>
-        <w:t>Započeta je sesija odgovarajuceg korisnika i postavljeni atributi korisnik I rola sesije.</w:t>
+      <w:proofErr w:type="spellStart"/>
+      <w:r>
+        <w:t>Preduslov</w:t>
+      </w:r>
+      <w:proofErr w:type="spellEnd"/>
+      <w:r>
+        <w:t>:</w:t>
+      </w:r>
+      <w:r>
+        <w:t xml:space="preserve"> </w:t>
+      </w:r>
+      <w:proofErr w:type="spellStart"/>
+      <w:r>
+        <w:t>Korisnik</w:t>
+      </w:r>
+      <w:proofErr w:type="spellEnd"/>
+      <w:r>
+        <w:t xml:space="preserve"> je </w:t>
+      </w:r>
+      <w:proofErr w:type="spellStart"/>
+      <w:r>
+        <w:t>uneo</w:t>
+      </w:r>
+      <w:proofErr w:type="spellEnd"/>
+      <w:r>
+        <w:t xml:space="preserve"> </w:t>
+      </w:r>
+      <w:proofErr w:type="spellStart"/>
+      <w:r>
+        <w:t>validne</w:t>
+      </w:r>
+      <w:proofErr w:type="spellEnd"/>
+      <w:r>
+        <w:t xml:space="preserve"> </w:t>
+      </w:r>
+      <w:proofErr w:type="spellStart"/>
+      <w:r>
+        <w:t>podatke</w:t>
+      </w:r>
+      <w:proofErr w:type="spellEnd"/>
+      <w:r>
+        <w:t xml:space="preserve"> u </w:t>
+      </w:r>
+      <w:proofErr w:type="spellStart"/>
+      <w:r>
+        <w:t>formu</w:t>
+      </w:r>
+      <w:proofErr w:type="spellEnd"/>
+      <w:r>
+        <w:t xml:space="preserve"> za login</w:t>
+      </w:r>
+    </w:p>
+    <w:p>
+      <w:proofErr w:type="spellStart"/>
+      <w:r>
+        <w:t>Postuslov</w:t>
+      </w:r>
+      <w:proofErr w:type="spellEnd"/>
+      <w:r>
+        <w:t xml:space="preserve">: </w:t>
+      </w:r>
+      <w:proofErr w:type="spellStart"/>
+      <w:r>
+        <w:t>Započeta</w:t>
+      </w:r>
+      <w:proofErr w:type="spellEnd"/>
+      <w:r>
+        <w:t xml:space="preserve"> je </w:t>
+      </w:r>
+      <w:proofErr w:type="spellStart"/>
+      <w:r>
+        <w:t>sesija</w:t>
+      </w:r>
+      <w:proofErr w:type="spellEnd"/>
+      <w:r>
+        <w:t xml:space="preserve"> </w:t>
+      </w:r>
+      <w:proofErr w:type="spellStart"/>
+      <w:r>
+        <w:t>odgovarajuceg</w:t>
+      </w:r>
+      <w:proofErr w:type="spellEnd"/>
+      <w:r>
+        <w:t xml:space="preserve"> </w:t>
+      </w:r>
+      <w:proofErr w:type="spellStart"/>
+      <w:r>
+        <w:t>korisnika</w:t>
+      </w:r>
+      <w:proofErr w:type="spellEnd"/>
+      <w:r>
+        <w:t xml:space="preserve"> </w:t>
+      </w:r>
+      <w:proofErr w:type="spellStart"/>
+      <w:r>
+        <w:t>i</w:t>
+      </w:r>
+      <w:proofErr w:type="spellEnd"/>
+      <w:r>
+        <w:t xml:space="preserve"> </w:t>
+      </w:r>
+      <w:proofErr w:type="spellStart"/>
+      <w:r>
+        <w:t>postavljeni</w:t>
+      </w:r>
+      <w:proofErr w:type="spellEnd"/>
+      <w:r>
+        <w:t xml:space="preserve"> </w:t>
+      </w:r>
+      <w:proofErr w:type="spellStart"/>
+      <w:r>
+        <w:t>atributi</w:t>
+      </w:r>
+      <w:proofErr w:type="spellEnd"/>
+      <w:r>
+        <w:t xml:space="preserve"> </w:t>
+      </w:r>
+      <w:proofErr w:type="spellStart"/>
+      <w:r>
+        <w:t>korisnik</w:t>
+      </w:r>
+      <w:proofErr w:type="spellEnd"/>
+      <w:r>
+        <w:t xml:space="preserve"> I </w:t>
+      </w:r>
+      <w:proofErr w:type="spellStart"/>
+      <w:r>
+        <w:t>rola</w:t>
+      </w:r>
+      <w:proofErr w:type="spellEnd"/>
+      <w:r>
+        <w:t xml:space="preserve"> </w:t>
+      </w:r>
+      <w:proofErr w:type="spellStart"/>
+      <w:r>
+        <w:t>sesije</w:t>
+      </w:r>
+      <w:proofErr w:type="spellEnd"/>
+      <w:r>
+        <w:t>.</w:t>
       </w:r>
     </w:p>
     <w:p>
@@ -5733,13 +6235,37 @@
         <w:jc w:val="center"/>
       </w:pPr>
       <w:r>
-        <w:t xml:space="preserve">(Slika </w:t>
+        <w:t>(</w:t>
+      </w:r>
+      <w:proofErr w:type="spellStart"/>
+      <w:r>
+        <w:t>Slika</w:t>
+      </w:r>
+      <w:proofErr w:type="spellEnd"/>
+      <w:r>
+        <w:t xml:space="preserve"> </w:t>
       </w:r>
       <w:r>
         <w:t>8</w:t>
       </w:r>
       <w:r>
-        <w:t>) Dijagram sekvenci SK</w:t>
+        <w:t xml:space="preserve">) </w:t>
+      </w:r>
+      <w:proofErr w:type="spellStart"/>
+      <w:r>
+        <w:t>Dijagram</w:t>
+      </w:r>
+      <w:proofErr w:type="spellEnd"/>
+      <w:r>
+        <w:t xml:space="preserve"> </w:t>
+      </w:r>
+      <w:proofErr w:type="spellStart"/>
+      <w:r>
+        <w:t>sekvenci</w:t>
+      </w:r>
+      <w:proofErr w:type="spellEnd"/>
+      <w:r>
+        <w:t xml:space="preserve"> SK</w:t>
       </w:r>
       <w:r>
         <w:t>3</w:t>
@@ -5803,7 +6329,39 @@
         <w:jc w:val="center"/>
       </w:pPr>
       <w:r>
-        <w:t>(Slika 9) Dijagram sekvenci SK3 alternativni scenario</w:t>
+        <w:t>(</w:t>
+      </w:r>
+      <w:proofErr w:type="spellStart"/>
+      <w:r>
+        <w:t>Slika</w:t>
+      </w:r>
+      <w:proofErr w:type="spellEnd"/>
+      <w:r>
+        <w:t xml:space="preserve"> 9) </w:t>
+      </w:r>
+      <w:proofErr w:type="spellStart"/>
+      <w:r>
+        <w:t>Dijagram</w:t>
+      </w:r>
+      <w:proofErr w:type="spellEnd"/>
+      <w:r>
+        <w:t xml:space="preserve"> </w:t>
+      </w:r>
+      <w:proofErr w:type="spellStart"/>
+      <w:r>
+        <w:t>sekvenci</w:t>
+      </w:r>
+      <w:proofErr w:type="spellEnd"/>
+      <w:r>
+        <w:t xml:space="preserve"> SK3 </w:t>
+      </w:r>
+      <w:proofErr w:type="spellStart"/>
+      <w:r>
+        <w:t>alternativni</w:t>
+      </w:r>
+      <w:proofErr w:type="spellEnd"/>
+      <w:r>
+        <w:t xml:space="preserve"> scenario</w:t>
       </w:r>
     </w:p>
     <w:p>
@@ -5813,45 +6371,166 @@
           <w:bCs/>
         </w:rPr>
       </w:pPr>
+      <w:proofErr w:type="spellStart"/>
       <w:r>
         <w:rPr>
           <w:b/>
           <w:bCs/>
         </w:rPr>
-        <w:t xml:space="preserve">Ugovor UG3: </w:t>
-      </w:r>
-    </w:p>
-    <w:p>
-      <w:r>
-        <w:t xml:space="preserve">Operacija: </w:t>
-      </w:r>
-      <w:r>
-        <w:t>filtrirajPonudu(program, kategorije[]) : List&lt;Proizvod&gt;</w:t>
-      </w:r>
-    </w:p>
-    <w:p>
-      <w:r>
-        <w:t xml:space="preserve">Veza sa SK: </w:t>
+        <w:t>Ugovor</w:t>
+      </w:r>
+      <w:proofErr w:type="spellEnd"/>
+      <w:r>
+        <w:rPr>
+          <w:b/>
+          <w:bCs/>
+        </w:rPr>
+        <w:t xml:space="preserve"> UG3: </w:t>
+      </w:r>
+    </w:p>
+    <w:p>
+      <w:proofErr w:type="spellStart"/>
+      <w:r>
+        <w:t>Operacija</w:t>
+      </w:r>
+      <w:proofErr w:type="spellEnd"/>
+      <w:r>
+        <w:t xml:space="preserve">: </w:t>
+      </w:r>
+      <w:proofErr w:type="spellStart"/>
+      <w:r>
+        <w:t>filtrirajPonudu</w:t>
+      </w:r>
+      <w:proofErr w:type="spellEnd"/>
+      <w:r>
+        <w:t xml:space="preserve">(program, </w:t>
+      </w:r>
+      <w:proofErr w:type="spellStart"/>
+      <w:r>
+        <w:t>kategorije</w:t>
+      </w:r>
+      <w:proofErr w:type="spellEnd"/>
+      <w:r>
+        <w:t>[]) : List&lt;</w:t>
+      </w:r>
+      <w:proofErr w:type="spellStart"/>
+      <w:r>
+        <w:t>Proizvod</w:t>
+      </w:r>
+      <w:proofErr w:type="spellEnd"/>
+      <w:r>
+        <w:t>&gt;</w:t>
+      </w:r>
+    </w:p>
+    <w:p>
+      <w:proofErr w:type="spellStart"/>
+      <w:r>
+        <w:t>Veza</w:t>
+      </w:r>
+      <w:proofErr w:type="spellEnd"/>
+      <w:r>
+        <w:t xml:space="preserve"> </w:t>
+      </w:r>
+      <w:proofErr w:type="spellStart"/>
+      <w:r>
+        <w:t>sa</w:t>
+      </w:r>
+      <w:proofErr w:type="spellEnd"/>
+      <w:r>
+        <w:t xml:space="preserve"> SK: </w:t>
       </w:r>
       <w:r>
         <w:t>SK3</w:t>
       </w:r>
     </w:p>
     <w:p>
-      <w:r>
-        <w:t>Preduslov:</w:t>
-      </w:r>
-      <w:r>
-        <w:t xml:space="preserve"> Korisnik je uneo validan program i/ili kategorije</w:t>
-      </w:r>
-    </w:p>
-    <w:p>
-      <w:r>
-        <w:t xml:space="preserve">Postuslov: </w:t>
-      </w:r>
-      <w:r>
-        <w:t>prikazana je lista proizvoda</w:t>
-      </w:r>
+      <w:proofErr w:type="spellStart"/>
+      <w:r>
+        <w:t>Preduslov</w:t>
+      </w:r>
+      <w:proofErr w:type="spellEnd"/>
+      <w:r>
+        <w:t>:</w:t>
+      </w:r>
+      <w:r>
+        <w:t xml:space="preserve"> </w:t>
+      </w:r>
+      <w:proofErr w:type="spellStart"/>
+      <w:r>
+        <w:t>Korisnik</w:t>
+      </w:r>
+      <w:proofErr w:type="spellEnd"/>
+      <w:r>
+        <w:t xml:space="preserve"> je </w:t>
+      </w:r>
+      <w:proofErr w:type="spellStart"/>
+      <w:r>
+        <w:t>uneo</w:t>
+      </w:r>
+      <w:proofErr w:type="spellEnd"/>
+      <w:r>
+        <w:t xml:space="preserve"> </w:t>
+      </w:r>
+      <w:proofErr w:type="spellStart"/>
+      <w:r>
+        <w:t>validan</w:t>
+      </w:r>
+      <w:proofErr w:type="spellEnd"/>
+      <w:r>
+        <w:t xml:space="preserve"> program </w:t>
+      </w:r>
+      <w:proofErr w:type="spellStart"/>
+      <w:r>
+        <w:t>i</w:t>
+      </w:r>
+      <w:proofErr w:type="spellEnd"/>
+      <w:r>
+        <w:t>/</w:t>
+      </w:r>
+      <w:proofErr w:type="spellStart"/>
+      <w:r>
+        <w:t>ili</w:t>
+      </w:r>
+      <w:proofErr w:type="spellEnd"/>
+      <w:r>
+        <w:t xml:space="preserve"> </w:t>
+      </w:r>
+      <w:proofErr w:type="spellStart"/>
+      <w:r>
+        <w:t>kategorije</w:t>
+      </w:r>
+      <w:proofErr w:type="spellEnd"/>
+    </w:p>
+    <w:p>
+      <w:proofErr w:type="spellStart"/>
+      <w:r>
+        <w:t>Postuslov</w:t>
+      </w:r>
+      <w:proofErr w:type="spellEnd"/>
+      <w:r>
+        <w:t xml:space="preserve">: </w:t>
+      </w:r>
+      <w:proofErr w:type="spellStart"/>
+      <w:r>
+        <w:t>prikazana</w:t>
+      </w:r>
+      <w:proofErr w:type="spellEnd"/>
+      <w:r>
+        <w:t xml:space="preserve"> je </w:t>
+      </w:r>
+      <w:proofErr w:type="spellStart"/>
+      <w:r>
+        <w:t>lista</w:t>
+      </w:r>
+      <w:proofErr w:type="spellEnd"/>
+      <w:r>
+        <w:t xml:space="preserve"> </w:t>
+      </w:r>
+      <w:proofErr w:type="spellStart"/>
+      <w:r>
+        <w:t>proizvoda</w:t>
+      </w:r>
+      <w:proofErr w:type="spellEnd"/>
     </w:p>
     <w:p/>
     <w:p>
@@ -5913,7 +6592,31 @@
         <w:jc w:val="center"/>
       </w:pPr>
       <w:r>
-        <w:t>(Slika 10) Dijagram sekvenci SK4</w:t>
+        <w:t>(</w:t>
+      </w:r>
+      <w:proofErr w:type="spellStart"/>
+      <w:r>
+        <w:t>Slika</w:t>
+      </w:r>
+      <w:proofErr w:type="spellEnd"/>
+      <w:r>
+        <w:t xml:space="preserve"> 10) </w:t>
+      </w:r>
+      <w:proofErr w:type="spellStart"/>
+      <w:r>
+        <w:t>Dijagram</w:t>
+      </w:r>
+      <w:proofErr w:type="spellEnd"/>
+      <w:r>
+        <w:t xml:space="preserve"> </w:t>
+      </w:r>
+      <w:proofErr w:type="spellStart"/>
+      <w:r>
+        <w:t>sekvenci</w:t>
+      </w:r>
+      <w:proofErr w:type="spellEnd"/>
+      <w:r>
+        <w:t xml:space="preserve"> SK4</w:t>
       </w:r>
     </w:p>
     <w:p>
@@ -5978,7 +6681,39 @@
         </w:rPr>
       </w:pPr>
       <w:r>
-        <w:t>(Slika 11) Dijagram sekvenci SK4 alternativni scenario</w:t>
+        <w:t>(</w:t>
+      </w:r>
+      <w:proofErr w:type="spellStart"/>
+      <w:r>
+        <w:t>Slika</w:t>
+      </w:r>
+      <w:proofErr w:type="spellEnd"/>
+      <w:r>
+        <w:t xml:space="preserve"> 11) </w:t>
+      </w:r>
+      <w:proofErr w:type="spellStart"/>
+      <w:r>
+        <w:t>Dijagram</w:t>
+      </w:r>
+      <w:proofErr w:type="spellEnd"/>
+      <w:r>
+        <w:t xml:space="preserve"> </w:t>
+      </w:r>
+      <w:proofErr w:type="spellStart"/>
+      <w:r>
+        <w:t>sekvenci</w:t>
+      </w:r>
+      <w:proofErr w:type="spellEnd"/>
+      <w:r>
+        <w:t xml:space="preserve"> SK4 </w:t>
+      </w:r>
+      <w:proofErr w:type="spellStart"/>
+      <w:r>
+        <w:t>alternativni</w:t>
+      </w:r>
+      <w:proofErr w:type="spellEnd"/>
+      <w:r>
+        <w:t xml:space="preserve"> scenario</w:t>
       </w:r>
     </w:p>
     <w:p>
@@ -5988,45 +6723,174 @@
           <w:bCs/>
         </w:rPr>
       </w:pPr>
+      <w:proofErr w:type="spellStart"/>
       <w:r>
         <w:rPr>
           <w:b/>
           <w:bCs/>
         </w:rPr>
-        <w:t xml:space="preserve">Ugovor UG4: </w:t>
-      </w:r>
-    </w:p>
-    <w:p>
-      <w:r>
-        <w:t xml:space="preserve">Operacija: </w:t>
-      </w:r>
-      <w:r>
-        <w:t>prikazNarudzbiKorisnika() : void</w:t>
-      </w:r>
-    </w:p>
-    <w:p>
-      <w:r>
-        <w:t xml:space="preserve">Veza sa SK: </w:t>
+        <w:t>Ugovor</w:t>
+      </w:r>
+      <w:proofErr w:type="spellEnd"/>
+      <w:r>
+        <w:rPr>
+          <w:b/>
+          <w:bCs/>
+        </w:rPr>
+        <w:t xml:space="preserve"> UG4: </w:t>
+      </w:r>
+    </w:p>
+    <w:p>
+      <w:proofErr w:type="spellStart"/>
+      <w:r>
+        <w:t>Operacija</w:t>
+      </w:r>
+      <w:proofErr w:type="spellEnd"/>
+      <w:r>
+        <w:t xml:space="preserve">: </w:t>
+      </w:r>
+      <w:proofErr w:type="spellStart"/>
+      <w:r>
+        <w:t>prikazNarudzbiKorisnika</w:t>
+      </w:r>
+      <w:proofErr w:type="spellEnd"/>
+      <w:r>
+        <w:t>() : void</w:t>
+      </w:r>
+    </w:p>
+    <w:p>
+      <w:proofErr w:type="spellStart"/>
+      <w:r>
+        <w:t>Veza</w:t>
+      </w:r>
+      <w:proofErr w:type="spellEnd"/>
+      <w:r>
+        <w:t xml:space="preserve"> </w:t>
+      </w:r>
+      <w:proofErr w:type="spellStart"/>
+      <w:r>
+        <w:t>sa</w:t>
+      </w:r>
+      <w:proofErr w:type="spellEnd"/>
+      <w:r>
+        <w:t xml:space="preserve"> SK: </w:t>
       </w:r>
       <w:r>
         <w:t>SK4</w:t>
       </w:r>
     </w:p>
     <w:p>
-      <w:r>
-        <w:t>Preduslov:</w:t>
-      </w:r>
-      <w:r>
-        <w:t xml:space="preserve"> postoji sesija sa korisnikom</w:t>
-      </w:r>
-    </w:p>
-    <w:p>
-      <w:r>
-        <w:t xml:space="preserve">Postuslov: </w:t>
-      </w:r>
-      <w:r>
-        <w:t>prikazane su sve narudzbe korisnika iz trenutne sesije</w:t>
-      </w:r>
+      <w:proofErr w:type="spellStart"/>
+      <w:r>
+        <w:t>Preduslov</w:t>
+      </w:r>
+      <w:proofErr w:type="spellEnd"/>
+      <w:r>
+        <w:t>:</w:t>
+      </w:r>
+      <w:r>
+        <w:t xml:space="preserve"> </w:t>
+      </w:r>
+      <w:proofErr w:type="spellStart"/>
+      <w:r>
+        <w:t>postoji</w:t>
+      </w:r>
+      <w:proofErr w:type="spellEnd"/>
+      <w:r>
+        <w:t xml:space="preserve"> </w:t>
+      </w:r>
+      <w:proofErr w:type="spellStart"/>
+      <w:r>
+        <w:t>sesija</w:t>
+      </w:r>
+      <w:proofErr w:type="spellEnd"/>
+      <w:r>
+        <w:t xml:space="preserve"> </w:t>
+      </w:r>
+      <w:proofErr w:type="spellStart"/>
+      <w:r>
+        <w:t>sa</w:t>
+      </w:r>
+      <w:proofErr w:type="spellEnd"/>
+      <w:r>
+        <w:t xml:space="preserve"> </w:t>
+      </w:r>
+      <w:proofErr w:type="spellStart"/>
+      <w:r>
+        <w:t>korisnikom</w:t>
+      </w:r>
+      <w:proofErr w:type="spellEnd"/>
+    </w:p>
+    <w:p>
+      <w:proofErr w:type="spellStart"/>
+      <w:r>
+        <w:t>Postuslov</w:t>
+      </w:r>
+      <w:proofErr w:type="spellEnd"/>
+      <w:r>
+        <w:t xml:space="preserve">: </w:t>
+      </w:r>
+      <w:proofErr w:type="spellStart"/>
+      <w:r>
+        <w:t>prikazane</w:t>
+      </w:r>
+      <w:proofErr w:type="spellEnd"/>
+      <w:r>
+        <w:t xml:space="preserve"> </w:t>
+      </w:r>
+      <w:proofErr w:type="spellStart"/>
+      <w:r>
+        <w:t>su</w:t>
+      </w:r>
+      <w:proofErr w:type="spellEnd"/>
+      <w:r>
+        <w:t xml:space="preserve"> </w:t>
+      </w:r>
+      <w:proofErr w:type="spellStart"/>
+      <w:r>
+        <w:t>sve</w:t>
+      </w:r>
+      <w:proofErr w:type="spellEnd"/>
+      <w:r>
+        <w:t xml:space="preserve"> </w:t>
+      </w:r>
+      <w:proofErr w:type="spellStart"/>
+      <w:r>
+        <w:t>narudzbe</w:t>
+      </w:r>
+      <w:proofErr w:type="spellEnd"/>
+      <w:r>
+        <w:t xml:space="preserve"> </w:t>
+      </w:r>
+      <w:proofErr w:type="spellStart"/>
+      <w:r>
+        <w:t>korisnika</w:t>
+      </w:r>
+      <w:proofErr w:type="spellEnd"/>
+      <w:r>
+        <w:t xml:space="preserve"> </w:t>
+      </w:r>
+      <w:proofErr w:type="spellStart"/>
+      <w:r>
+        <w:t>iz</w:t>
+      </w:r>
+      <w:proofErr w:type="spellEnd"/>
+      <w:r>
+        <w:t xml:space="preserve"> </w:t>
+      </w:r>
+      <w:proofErr w:type="spellStart"/>
+      <w:r>
+        <w:t>trenutne</w:t>
+      </w:r>
+      <w:proofErr w:type="spellEnd"/>
+      <w:r>
+        <w:t xml:space="preserve"> </w:t>
+      </w:r>
+      <w:proofErr w:type="spellStart"/>
+      <w:r>
+        <w:t>sesije</w:t>
+      </w:r>
+      <w:proofErr w:type="spellEnd"/>
     </w:p>
     <w:p>
       <w:pPr>
@@ -6087,7 +6951,31 @@
         <w:jc w:val="center"/>
       </w:pPr>
       <w:r>
-        <w:t>(Slika 12) Dijagram sekvenci SK5</w:t>
+        <w:t>(</w:t>
+      </w:r>
+      <w:proofErr w:type="spellStart"/>
+      <w:r>
+        <w:t>Slika</w:t>
+      </w:r>
+      <w:proofErr w:type="spellEnd"/>
+      <w:r>
+        <w:t xml:space="preserve"> 12) </w:t>
+      </w:r>
+      <w:proofErr w:type="spellStart"/>
+      <w:r>
+        <w:t>Dijagram</w:t>
+      </w:r>
+      <w:proofErr w:type="spellEnd"/>
+      <w:r>
+        <w:t xml:space="preserve"> </w:t>
+      </w:r>
+      <w:proofErr w:type="spellStart"/>
+      <w:r>
+        <w:t>sekvenci</w:t>
+      </w:r>
+      <w:proofErr w:type="spellEnd"/>
+      <w:r>
+        <w:t xml:space="preserve"> SK5</w:t>
       </w:r>
     </w:p>
     <w:p>
@@ -6152,7 +7040,39 @@
         </w:rPr>
       </w:pPr>
       <w:r>
-        <w:t>(Slika 13) Dijagram sekvenci SK5 alternativni scenario</w:t>
+        <w:t>(</w:t>
+      </w:r>
+      <w:proofErr w:type="spellStart"/>
+      <w:r>
+        <w:t>Slika</w:t>
+      </w:r>
+      <w:proofErr w:type="spellEnd"/>
+      <w:r>
+        <w:t xml:space="preserve"> 13) </w:t>
+      </w:r>
+      <w:proofErr w:type="spellStart"/>
+      <w:r>
+        <w:t>Dijagram</w:t>
+      </w:r>
+      <w:proofErr w:type="spellEnd"/>
+      <w:r>
+        <w:t xml:space="preserve"> </w:t>
+      </w:r>
+      <w:proofErr w:type="spellStart"/>
+      <w:r>
+        <w:t>sekvenci</w:t>
+      </w:r>
+      <w:proofErr w:type="spellEnd"/>
+      <w:r>
+        <w:t xml:space="preserve"> SK5 </w:t>
+      </w:r>
+      <w:proofErr w:type="spellStart"/>
+      <w:r>
+        <w:t>alternativni</w:t>
+      </w:r>
+      <w:proofErr w:type="spellEnd"/>
+      <w:r>
+        <w:t xml:space="preserve"> scenario</w:t>
       </w:r>
     </w:p>
     <w:p>
@@ -6162,25 +7082,73 @@
           <w:bCs/>
         </w:rPr>
       </w:pPr>
+      <w:proofErr w:type="spellStart"/>
       <w:r>
         <w:rPr>
           <w:b/>
           <w:bCs/>
         </w:rPr>
-        <w:t xml:space="preserve">Ugovor UG5: </w:t>
-      </w:r>
-    </w:p>
-    <w:p>
-      <w:r>
-        <w:t xml:space="preserve">Operacija: </w:t>
-      </w:r>
-      <w:r>
-        <w:t>dodajProizvod(proizvod, kolicina) : void</w:t>
-      </w:r>
-    </w:p>
-    <w:p>
-      <w:r>
-        <w:t xml:space="preserve">Veza sa SK: </w:t>
+        <w:t>Ugovor</w:t>
+      </w:r>
+      <w:proofErr w:type="spellEnd"/>
+      <w:r>
+        <w:rPr>
+          <w:b/>
+          <w:bCs/>
+        </w:rPr>
+        <w:t xml:space="preserve"> UG5: </w:t>
+      </w:r>
+    </w:p>
+    <w:p>
+      <w:proofErr w:type="spellStart"/>
+      <w:r>
+        <w:t>Operacija</w:t>
+      </w:r>
+      <w:proofErr w:type="spellEnd"/>
+      <w:r>
+        <w:t xml:space="preserve">: </w:t>
+      </w:r>
+      <w:proofErr w:type="spellStart"/>
+      <w:r>
+        <w:t>dodajProizvod</w:t>
+      </w:r>
+      <w:proofErr w:type="spellEnd"/>
+      <w:r>
+        <w:t>(</w:t>
+      </w:r>
+      <w:proofErr w:type="spellStart"/>
+      <w:r>
+        <w:t>proizvod</w:t>
+      </w:r>
+      <w:proofErr w:type="spellEnd"/>
+      <w:r>
+        <w:t xml:space="preserve">, </w:t>
+      </w:r>
+      <w:proofErr w:type="spellStart"/>
+      <w:r>
+        <w:t>kolicina</w:t>
+      </w:r>
+      <w:proofErr w:type="spellEnd"/>
+      <w:r>
+        <w:t>) : void</w:t>
+      </w:r>
+    </w:p>
+    <w:p>
+      <w:proofErr w:type="spellStart"/>
+      <w:r>
+        <w:t>Veza</w:t>
+      </w:r>
+      <w:proofErr w:type="spellEnd"/>
+      <w:r>
+        <w:t xml:space="preserve"> </w:t>
+      </w:r>
+      <w:proofErr w:type="spellStart"/>
+      <w:r>
+        <w:t>sa</w:t>
+      </w:r>
+      <w:proofErr w:type="spellEnd"/>
+      <w:r>
+        <w:t xml:space="preserve"> SK: </w:t>
       </w:r>
       <w:r>
         <w:t>SK5</w:t>
@@ -6192,12 +7160,38 @@
           <w:lang w:val="sr-Latn-RS"/>
         </w:rPr>
       </w:pPr>
-      <w:r>
-        <w:t>Preduslov:</w:t>
-      </w:r>
-      <w:r>
-        <w:t xml:space="preserve"> korisnik je uneo koli</w:t>
-      </w:r>
+      <w:proofErr w:type="spellStart"/>
+      <w:r>
+        <w:t>Preduslov</w:t>
+      </w:r>
+      <w:proofErr w:type="spellEnd"/>
+      <w:r>
+        <w:t>:</w:t>
+      </w:r>
+      <w:r>
+        <w:t xml:space="preserve"> </w:t>
+      </w:r>
+      <w:proofErr w:type="spellStart"/>
+      <w:r>
+        <w:t>korisnik</w:t>
+      </w:r>
+      <w:proofErr w:type="spellEnd"/>
+      <w:r>
+        <w:t xml:space="preserve"> je </w:t>
+      </w:r>
+      <w:proofErr w:type="spellStart"/>
+      <w:r>
+        <w:t>uneo</w:t>
+      </w:r>
+      <w:proofErr w:type="spellEnd"/>
+      <w:r>
+        <w:t xml:space="preserve"> </w:t>
+      </w:r>
+      <w:proofErr w:type="spellStart"/>
+      <w:r>
+        <w:t>koli</w:t>
+      </w:r>
+      <w:proofErr w:type="spellEnd"/>
       <w:r>
         <w:rPr>
           <w:lang w:val="sr-Latn-RS"/>
@@ -6206,12 +7200,35 @@
       </w:r>
     </w:p>
     <w:p>
-      <w:r>
-        <w:t xml:space="preserve">Postuslov: </w:t>
-      </w:r>
-      <w:r>
-        <w:t>dodat je proizvod narudžbini</w:t>
-      </w:r>
+      <w:proofErr w:type="spellStart"/>
+      <w:r>
+        <w:t>Postuslov</w:t>
+      </w:r>
+      <w:proofErr w:type="spellEnd"/>
+      <w:r>
+        <w:t xml:space="preserve">: </w:t>
+      </w:r>
+      <w:proofErr w:type="spellStart"/>
+      <w:r>
+        <w:t>dodat</w:t>
+      </w:r>
+      <w:proofErr w:type="spellEnd"/>
+      <w:r>
+        <w:t xml:space="preserve"> je </w:t>
+      </w:r>
+      <w:proofErr w:type="spellStart"/>
+      <w:r>
+        <w:t>proizvod</w:t>
+      </w:r>
+      <w:proofErr w:type="spellEnd"/>
+      <w:r>
+        <w:t xml:space="preserve"> </w:t>
+      </w:r>
+      <w:proofErr w:type="spellStart"/>
+      <w:r>
+        <w:t>narudžbini</w:t>
+      </w:r>
+      <w:proofErr w:type="spellEnd"/>
     </w:p>
     <w:p>
       <w:pPr>
@@ -6272,7 +7289,31 @@
         <w:jc w:val="center"/>
       </w:pPr>
       <w:r>
-        <w:t>(Slika 14) Dijagram sekvenci SK6</w:t>
+        <w:t>(</w:t>
+      </w:r>
+      <w:proofErr w:type="spellStart"/>
+      <w:r>
+        <w:t>Slika</w:t>
+      </w:r>
+      <w:proofErr w:type="spellEnd"/>
+      <w:r>
+        <w:t xml:space="preserve"> 14) </w:t>
+      </w:r>
+      <w:proofErr w:type="spellStart"/>
+      <w:r>
+        <w:t>Dijagram</w:t>
+      </w:r>
+      <w:proofErr w:type="spellEnd"/>
+      <w:r>
+        <w:t xml:space="preserve"> </w:t>
+      </w:r>
+      <w:proofErr w:type="spellStart"/>
+      <w:r>
+        <w:t>sekvenci</w:t>
+      </w:r>
+      <w:proofErr w:type="spellEnd"/>
+      <w:r>
+        <w:t xml:space="preserve"> SK6</w:t>
       </w:r>
     </w:p>
     <w:p>
@@ -6333,7 +7374,39 @@
         <w:jc w:val="center"/>
       </w:pPr>
       <w:r>
-        <w:t>(Slika 15) Dijagram sekvenci SK6 alternativni scenario</w:t>
+        <w:t>(</w:t>
+      </w:r>
+      <w:proofErr w:type="spellStart"/>
+      <w:r>
+        <w:t>Slika</w:t>
+      </w:r>
+      <w:proofErr w:type="spellEnd"/>
+      <w:r>
+        <w:t xml:space="preserve"> 15) </w:t>
+      </w:r>
+      <w:proofErr w:type="spellStart"/>
+      <w:r>
+        <w:t>Dijagram</w:t>
+      </w:r>
+      <w:proofErr w:type="spellEnd"/>
+      <w:r>
+        <w:t xml:space="preserve"> </w:t>
+      </w:r>
+      <w:proofErr w:type="spellStart"/>
+      <w:r>
+        <w:t>sekvenci</w:t>
+      </w:r>
+      <w:proofErr w:type="spellEnd"/>
+      <w:r>
+        <w:t xml:space="preserve"> SK6 </w:t>
+      </w:r>
+      <w:proofErr w:type="spellStart"/>
+      <w:r>
+        <w:t>alternativni</w:t>
+      </w:r>
+      <w:proofErr w:type="spellEnd"/>
+      <w:r>
+        <w:t xml:space="preserve"> scenario</w:t>
       </w:r>
     </w:p>
     <w:p>
@@ -6343,45 +7416,142 @@
           <w:bCs/>
         </w:rPr>
       </w:pPr>
+      <w:proofErr w:type="spellStart"/>
       <w:r>
         <w:rPr>
           <w:b/>
           <w:bCs/>
         </w:rPr>
-        <w:t xml:space="preserve">Ugovor UG6: </w:t>
-      </w:r>
-    </w:p>
-    <w:p>
-      <w:r>
-        <w:t xml:space="preserve">Operacija: </w:t>
-      </w:r>
-      <w:r>
-        <w:t>naruci(nacinPlacanja) : void</w:t>
-      </w:r>
-    </w:p>
-    <w:p>
-      <w:r>
-        <w:t xml:space="preserve">Veza sa SK: </w:t>
+        <w:t>Ugovor</w:t>
+      </w:r>
+      <w:proofErr w:type="spellEnd"/>
+      <w:r>
+        <w:rPr>
+          <w:b/>
+          <w:bCs/>
+        </w:rPr>
+        <w:t xml:space="preserve"> UG6: </w:t>
+      </w:r>
+    </w:p>
+    <w:p>
+      <w:proofErr w:type="spellStart"/>
+      <w:r>
+        <w:t>Operacija</w:t>
+      </w:r>
+      <w:proofErr w:type="spellEnd"/>
+      <w:r>
+        <w:t xml:space="preserve">: </w:t>
+      </w:r>
+      <w:proofErr w:type="spellStart"/>
+      <w:r>
+        <w:t>naruci</w:t>
+      </w:r>
+      <w:proofErr w:type="spellEnd"/>
+      <w:r>
+        <w:t>(</w:t>
+      </w:r>
+      <w:proofErr w:type="spellStart"/>
+      <w:r>
+        <w:t>nacinPlacanja</w:t>
+      </w:r>
+      <w:proofErr w:type="spellEnd"/>
+      <w:r>
+        <w:t>) : void</w:t>
+      </w:r>
+    </w:p>
+    <w:p>
+      <w:proofErr w:type="spellStart"/>
+      <w:r>
+        <w:t>Veza</w:t>
+      </w:r>
+      <w:proofErr w:type="spellEnd"/>
+      <w:r>
+        <w:t xml:space="preserve"> </w:t>
+      </w:r>
+      <w:proofErr w:type="spellStart"/>
+      <w:r>
+        <w:t>sa</w:t>
+      </w:r>
+      <w:proofErr w:type="spellEnd"/>
+      <w:r>
+        <w:t xml:space="preserve"> SK: </w:t>
       </w:r>
       <w:r>
         <w:t>SK6</w:t>
       </w:r>
     </w:p>
     <w:p>
-      <w:r>
-        <w:t>Preduslov:</w:t>
-      </w:r>
-      <w:r>
-        <w:t xml:space="preserve"> korisnik je kreirao narudžbinu</w:t>
-      </w:r>
-    </w:p>
-    <w:p>
-      <w:r>
-        <w:t xml:space="preserve">Postuslov: </w:t>
-      </w:r>
-      <w:r>
-        <w:t>narudžbina je dodata u bazu podataka</w:t>
-      </w:r>
+      <w:proofErr w:type="spellStart"/>
+      <w:r>
+        <w:t>Preduslov</w:t>
+      </w:r>
+      <w:proofErr w:type="spellEnd"/>
+      <w:r>
+        <w:t>:</w:t>
+      </w:r>
+      <w:r>
+        <w:t xml:space="preserve"> </w:t>
+      </w:r>
+      <w:proofErr w:type="spellStart"/>
+      <w:r>
+        <w:t>korisnik</w:t>
+      </w:r>
+      <w:proofErr w:type="spellEnd"/>
+      <w:r>
+        <w:t xml:space="preserve"> je </w:t>
+      </w:r>
+      <w:proofErr w:type="spellStart"/>
+      <w:r>
+        <w:t>kreirao</w:t>
+      </w:r>
+      <w:proofErr w:type="spellEnd"/>
+      <w:r>
+        <w:t xml:space="preserve"> </w:t>
+      </w:r>
+      <w:proofErr w:type="spellStart"/>
+      <w:r>
+        <w:t>narudžbinu</w:t>
+      </w:r>
+      <w:proofErr w:type="spellEnd"/>
+    </w:p>
+    <w:p>
+      <w:proofErr w:type="spellStart"/>
+      <w:r>
+        <w:t>Postuslov</w:t>
+      </w:r>
+      <w:proofErr w:type="spellEnd"/>
+      <w:r>
+        <w:t xml:space="preserve">: </w:t>
+      </w:r>
+      <w:proofErr w:type="spellStart"/>
+      <w:r>
+        <w:t>narudžbina</w:t>
+      </w:r>
+      <w:proofErr w:type="spellEnd"/>
+      <w:r>
+        <w:t xml:space="preserve"> je </w:t>
+      </w:r>
+      <w:proofErr w:type="spellStart"/>
+      <w:r>
+        <w:t>dodata</w:t>
+      </w:r>
+      <w:proofErr w:type="spellEnd"/>
+      <w:r>
+        <w:t xml:space="preserve"> u </w:t>
+      </w:r>
+      <w:proofErr w:type="spellStart"/>
+      <w:r>
+        <w:t>bazu</w:t>
+      </w:r>
+      <w:proofErr w:type="spellEnd"/>
+      <w:r>
+        <w:t xml:space="preserve"> </w:t>
+      </w:r>
+      <w:proofErr w:type="spellStart"/>
+      <w:r>
+        <w:t>podataka</w:t>
+      </w:r>
+      <w:proofErr w:type="spellEnd"/>
     </w:p>
     <w:p/>
     <w:p/>
@@ -6392,48 +7562,145 @@
           <w:bCs/>
         </w:rPr>
       </w:pPr>
+      <w:proofErr w:type="spellStart"/>
       <w:r>
         <w:rPr>
           <w:b/>
           <w:bCs/>
         </w:rPr>
-        <w:t xml:space="preserve">Ugovor UG7: </w:t>
-      </w:r>
-    </w:p>
-    <w:p>
-      <w:r>
-        <w:t xml:space="preserve">Operacija: </w:t>
-      </w:r>
-      <w:r>
-        <w:t>otkazi()</w:t>
+        <w:t>Ugovor</w:t>
+      </w:r>
+      <w:proofErr w:type="spellEnd"/>
+      <w:r>
+        <w:rPr>
+          <w:b/>
+          <w:bCs/>
+        </w:rPr>
+        <w:t xml:space="preserve"> UG7: </w:t>
+      </w:r>
+    </w:p>
+    <w:p>
+      <w:proofErr w:type="spellStart"/>
+      <w:r>
+        <w:t>Operacija</w:t>
+      </w:r>
+      <w:proofErr w:type="spellEnd"/>
+      <w:r>
+        <w:t xml:space="preserve">: </w:t>
+      </w:r>
+      <w:proofErr w:type="spellStart"/>
+      <w:r>
+        <w:t>otkazi</w:t>
+      </w:r>
+      <w:proofErr w:type="spellEnd"/>
+      <w:r>
+        <w:t>()</w:t>
       </w:r>
       <w:r>
         <w:t xml:space="preserve"> : void</w:t>
       </w:r>
     </w:p>
     <w:p>
-      <w:r>
-        <w:t xml:space="preserve">Veza sa SK: </w:t>
+      <w:proofErr w:type="spellStart"/>
+      <w:r>
+        <w:t>Veza</w:t>
+      </w:r>
+      <w:proofErr w:type="spellEnd"/>
+      <w:r>
+        <w:t xml:space="preserve"> </w:t>
+      </w:r>
+      <w:proofErr w:type="spellStart"/>
+      <w:r>
+        <w:t>sa</w:t>
+      </w:r>
+      <w:proofErr w:type="spellEnd"/>
+      <w:r>
+        <w:t xml:space="preserve"> SK: </w:t>
       </w:r>
       <w:r>
         <w:t>Sk7</w:t>
       </w:r>
     </w:p>
     <w:p>
-      <w:r>
-        <w:t>Preduslov:</w:t>
-      </w:r>
-      <w:r>
-        <w:t xml:space="preserve"> korisnik je kreirao narudžbinu</w:t>
-      </w:r>
-    </w:p>
-    <w:p>
-      <w:r>
-        <w:t xml:space="preserve">Postuslov: </w:t>
-      </w:r>
-      <w:r>
-        <w:t>Objekat narudžbine miče se iz sesije</w:t>
-      </w:r>
+      <w:proofErr w:type="spellStart"/>
+      <w:r>
+        <w:t>Preduslov</w:t>
+      </w:r>
+      <w:proofErr w:type="spellEnd"/>
+      <w:r>
+        <w:t>:</w:t>
+      </w:r>
+      <w:r>
+        <w:t xml:space="preserve"> </w:t>
+      </w:r>
+      <w:proofErr w:type="spellStart"/>
+      <w:r>
+        <w:t>korisnik</w:t>
+      </w:r>
+      <w:proofErr w:type="spellEnd"/>
+      <w:r>
+        <w:t xml:space="preserve"> je </w:t>
+      </w:r>
+      <w:proofErr w:type="spellStart"/>
+      <w:r>
+        <w:t>kreirao</w:t>
+      </w:r>
+      <w:proofErr w:type="spellEnd"/>
+      <w:r>
+        <w:t xml:space="preserve"> </w:t>
+      </w:r>
+      <w:proofErr w:type="spellStart"/>
+      <w:r>
+        <w:t>narudžbinu</w:t>
+      </w:r>
+      <w:proofErr w:type="spellEnd"/>
+    </w:p>
+    <w:p>
+      <w:proofErr w:type="spellStart"/>
+      <w:r>
+        <w:t>Postuslov</w:t>
+      </w:r>
+      <w:proofErr w:type="spellEnd"/>
+      <w:r>
+        <w:t xml:space="preserve">: </w:t>
+      </w:r>
+      <w:proofErr w:type="spellStart"/>
+      <w:r>
+        <w:t>Objekat</w:t>
+      </w:r>
+      <w:proofErr w:type="spellEnd"/>
+      <w:r>
+        <w:t xml:space="preserve"> </w:t>
+      </w:r>
+      <w:proofErr w:type="spellStart"/>
+      <w:r>
+        <w:t>narudžbine</w:t>
+      </w:r>
+      <w:proofErr w:type="spellEnd"/>
+      <w:r>
+        <w:t xml:space="preserve"> </w:t>
+      </w:r>
+      <w:proofErr w:type="spellStart"/>
+      <w:r>
+        <w:t>miče</w:t>
+      </w:r>
+      <w:proofErr w:type="spellEnd"/>
+      <w:r>
+        <w:t xml:space="preserve"> se </w:t>
+      </w:r>
+      <w:proofErr w:type="spellStart"/>
+      <w:r>
+        <w:t>iz</w:t>
+      </w:r>
+      <w:proofErr w:type="spellEnd"/>
+      <w:r>
+        <w:t xml:space="preserve"> </w:t>
+      </w:r>
+      <w:proofErr w:type="spellStart"/>
+      <w:r>
+        <w:t>sesije</w:t>
+      </w:r>
+      <w:proofErr w:type="spellEnd"/>
     </w:p>
     <w:p>
       <w:pPr>
@@ -6500,7 +7767,31 @@
         <w:jc w:val="center"/>
       </w:pPr>
       <w:r>
-        <w:t>(Slika 16) Dijagram sekvenci SK7</w:t>
+        <w:t>(</w:t>
+      </w:r>
+      <w:proofErr w:type="spellStart"/>
+      <w:r>
+        <w:t>Slika</w:t>
+      </w:r>
+      <w:proofErr w:type="spellEnd"/>
+      <w:r>
+        <w:t xml:space="preserve"> 16) </w:t>
+      </w:r>
+      <w:proofErr w:type="spellStart"/>
+      <w:r>
+        <w:t>Dijagram</w:t>
+      </w:r>
+      <w:proofErr w:type="spellEnd"/>
+      <w:r>
+        <w:t xml:space="preserve"> </w:t>
+      </w:r>
+      <w:proofErr w:type="spellStart"/>
+      <w:r>
+        <w:t>sekvenci</w:t>
+      </w:r>
+      <w:proofErr w:type="spellEnd"/>
+      <w:r>
+        <w:t xml:space="preserve"> SK7</w:t>
       </w:r>
     </w:p>
     <w:p>
@@ -6561,7 +7852,39 @@
         <w:jc w:val="center"/>
       </w:pPr>
       <w:r>
-        <w:t>(Slika 17) Dijagram sekvenci SK7 alternativni scenario</w:t>
+        <w:t>(</w:t>
+      </w:r>
+      <w:proofErr w:type="spellStart"/>
+      <w:r>
+        <w:t>Slika</w:t>
+      </w:r>
+      <w:proofErr w:type="spellEnd"/>
+      <w:r>
+        <w:t xml:space="preserve"> 17) </w:t>
+      </w:r>
+      <w:proofErr w:type="spellStart"/>
+      <w:r>
+        <w:t>Dijagram</w:t>
+      </w:r>
+      <w:proofErr w:type="spellEnd"/>
+      <w:r>
+        <w:t xml:space="preserve"> </w:t>
+      </w:r>
+      <w:proofErr w:type="spellStart"/>
+      <w:r>
+        <w:t>sekvenci</w:t>
+      </w:r>
+      <w:proofErr w:type="spellEnd"/>
+      <w:r>
+        <w:t xml:space="preserve"> SK7 </w:t>
+      </w:r>
+      <w:proofErr w:type="spellStart"/>
+      <w:r>
+        <w:t>alternativni</w:t>
+      </w:r>
+      <w:proofErr w:type="spellEnd"/>
+      <w:r>
+        <w:t xml:space="preserve"> scenario</w:t>
       </w:r>
     </w:p>
     <w:p>
@@ -6579,48 +7902,201 @@
           <w:bCs/>
         </w:rPr>
       </w:pPr>
+      <w:proofErr w:type="spellStart"/>
       <w:r>
         <w:rPr>
           <w:b/>
           <w:bCs/>
         </w:rPr>
-        <w:t xml:space="preserve">Ugovor UG8: </w:t>
-      </w:r>
-    </w:p>
-    <w:p>
-      <w:r>
-        <w:t xml:space="preserve">Operacija: </w:t>
-      </w:r>
-      <w:r>
-        <w:t>izmeniInformacije(korisnickoIme, ime, prezime, adresa, password)</w:t>
+        <w:t>Ugovor</w:t>
+      </w:r>
+      <w:proofErr w:type="spellEnd"/>
+      <w:r>
+        <w:rPr>
+          <w:b/>
+          <w:bCs/>
+        </w:rPr>
+        <w:t xml:space="preserve"> UG8: </w:t>
+      </w:r>
+    </w:p>
+    <w:p>
+      <w:proofErr w:type="spellStart"/>
+      <w:r>
+        <w:t>Operacija</w:t>
+      </w:r>
+      <w:proofErr w:type="spellEnd"/>
+      <w:r>
+        <w:t xml:space="preserve">: </w:t>
+      </w:r>
+      <w:proofErr w:type="spellStart"/>
+      <w:r>
+        <w:t>izmeniInformacije</w:t>
+      </w:r>
+      <w:proofErr w:type="spellEnd"/>
+      <w:r>
+        <w:t>(</w:t>
+      </w:r>
+      <w:proofErr w:type="spellStart"/>
+      <w:r>
+        <w:t>korisnickoIme</w:t>
+      </w:r>
+      <w:proofErr w:type="spellEnd"/>
+      <w:r>
+        <w:t xml:space="preserve">, </w:t>
+      </w:r>
+      <w:proofErr w:type="spellStart"/>
+      <w:r>
+        <w:t>ime</w:t>
+      </w:r>
+      <w:proofErr w:type="spellEnd"/>
+      <w:r>
+        <w:t xml:space="preserve">, </w:t>
+      </w:r>
+      <w:proofErr w:type="spellStart"/>
+      <w:r>
+        <w:t>prezime</w:t>
+      </w:r>
+      <w:proofErr w:type="spellEnd"/>
+      <w:r>
+        <w:t xml:space="preserve">, </w:t>
+      </w:r>
+      <w:proofErr w:type="spellStart"/>
+      <w:r>
+        <w:t>adresa</w:t>
+      </w:r>
+      <w:proofErr w:type="spellEnd"/>
+      <w:r>
+        <w:t>, password)</w:t>
       </w:r>
       <w:r>
         <w:t xml:space="preserve"> : void</w:t>
       </w:r>
     </w:p>
     <w:p>
-      <w:r>
-        <w:t xml:space="preserve">Veza sa SK: </w:t>
+      <w:proofErr w:type="spellStart"/>
+      <w:r>
+        <w:t>Veza</w:t>
+      </w:r>
+      <w:proofErr w:type="spellEnd"/>
+      <w:r>
+        <w:t xml:space="preserve"> </w:t>
+      </w:r>
+      <w:proofErr w:type="spellStart"/>
+      <w:r>
+        <w:t>sa</w:t>
+      </w:r>
+      <w:proofErr w:type="spellEnd"/>
+      <w:r>
+        <w:t xml:space="preserve"> SK: </w:t>
       </w:r>
       <w:r>
         <w:t>SK7</w:t>
       </w:r>
     </w:p>
     <w:p>
-      <w:r>
-        <w:t>Preduslov:</w:t>
-      </w:r>
-      <w:r>
-        <w:t xml:space="preserve"> Korisnik je uneo validne nove podatke</w:t>
-      </w:r>
-    </w:p>
-    <w:p>
-      <w:r>
-        <w:t xml:space="preserve">Postuslov: </w:t>
-      </w:r>
-      <w:r>
-        <w:t>Korisnikovi podaci su izmenjeni u bazi podataka</w:t>
-      </w:r>
+      <w:proofErr w:type="spellStart"/>
+      <w:r>
+        <w:t>Preduslov</w:t>
+      </w:r>
+      <w:proofErr w:type="spellEnd"/>
+      <w:r>
+        <w:t>:</w:t>
+      </w:r>
+      <w:r>
+        <w:t xml:space="preserve"> </w:t>
+      </w:r>
+      <w:proofErr w:type="spellStart"/>
+      <w:r>
+        <w:t>Korisnik</w:t>
+      </w:r>
+      <w:proofErr w:type="spellEnd"/>
+      <w:r>
+        <w:t xml:space="preserve"> je </w:t>
+      </w:r>
+      <w:proofErr w:type="spellStart"/>
+      <w:r>
+        <w:t>uneo</w:t>
+      </w:r>
+      <w:proofErr w:type="spellEnd"/>
+      <w:r>
+        <w:t xml:space="preserve"> </w:t>
+      </w:r>
+      <w:proofErr w:type="spellStart"/>
+      <w:r>
+        <w:t>validne</w:t>
+      </w:r>
+      <w:proofErr w:type="spellEnd"/>
+      <w:r>
+        <w:t xml:space="preserve"> </w:t>
+      </w:r>
+      <w:proofErr w:type="spellStart"/>
+      <w:r>
+        <w:t>nove</w:t>
+      </w:r>
+      <w:proofErr w:type="spellEnd"/>
+      <w:r>
+        <w:t xml:space="preserve"> </w:t>
+      </w:r>
+      <w:proofErr w:type="spellStart"/>
+      <w:r>
+        <w:t>podatke</w:t>
+      </w:r>
+      <w:proofErr w:type="spellEnd"/>
+    </w:p>
+    <w:p>
+      <w:proofErr w:type="spellStart"/>
+      <w:r>
+        <w:t>Postuslov</w:t>
+      </w:r>
+      <w:proofErr w:type="spellEnd"/>
+      <w:r>
+        <w:t xml:space="preserve">: </w:t>
+      </w:r>
+      <w:proofErr w:type="spellStart"/>
+      <w:r>
+        <w:t>Korisnikovi</w:t>
+      </w:r>
+      <w:proofErr w:type="spellEnd"/>
+      <w:r>
+        <w:t xml:space="preserve"> </w:t>
+      </w:r>
+      <w:proofErr w:type="spellStart"/>
+      <w:r>
+        <w:t>podaci</w:t>
+      </w:r>
+      <w:proofErr w:type="spellEnd"/>
+      <w:r>
+        <w:t xml:space="preserve"> </w:t>
+      </w:r>
+      <w:proofErr w:type="spellStart"/>
+      <w:r>
+        <w:t>su</w:t>
+      </w:r>
+      <w:proofErr w:type="spellEnd"/>
+      <w:r>
+        <w:t xml:space="preserve"> </w:t>
+      </w:r>
+      <w:proofErr w:type="spellStart"/>
+      <w:r>
+        <w:t>izmenjeni</w:t>
+      </w:r>
+      <w:proofErr w:type="spellEnd"/>
+      <w:r>
+        <w:t xml:space="preserve"> u </w:t>
+      </w:r>
+      <w:proofErr w:type="spellStart"/>
+      <w:r>
+        <w:t>bazi</w:t>
+      </w:r>
+      <w:proofErr w:type="spellEnd"/>
+      <w:r>
+        <w:t xml:space="preserve"> </w:t>
+      </w:r>
+      <w:proofErr w:type="spellStart"/>
+      <w:r>
+        <w:t>podataka</w:t>
+      </w:r>
+      <w:proofErr w:type="spellEnd"/>
     </w:p>
     <w:p>
       <w:pPr>
@@ -6688,7 +8164,31 @@
         <w:jc w:val="center"/>
       </w:pPr>
       <w:r>
-        <w:t>(Slika 18) Dijagram sekvenci SK8</w:t>
+        <w:t>(</w:t>
+      </w:r>
+      <w:proofErr w:type="spellStart"/>
+      <w:r>
+        <w:t>Slika</w:t>
+      </w:r>
+      <w:proofErr w:type="spellEnd"/>
+      <w:r>
+        <w:t xml:space="preserve"> 18) </w:t>
+      </w:r>
+      <w:proofErr w:type="spellStart"/>
+      <w:r>
+        <w:t>Dijagram</w:t>
+      </w:r>
+      <w:proofErr w:type="spellEnd"/>
+      <w:r>
+        <w:t xml:space="preserve"> </w:t>
+      </w:r>
+      <w:proofErr w:type="spellStart"/>
+      <w:r>
+        <w:t>sekvenci</w:t>
+      </w:r>
+      <w:proofErr w:type="spellEnd"/>
+      <w:r>
+        <w:t xml:space="preserve"> SK8</w:t>
       </w:r>
     </w:p>
     <w:p>
@@ -6754,7 +8254,39 @@
         <w:jc w:val="center"/>
       </w:pPr>
       <w:r>
-        <w:t>(Slika 19) Dijagram sekvenci SK8 alternativni scenario</w:t>
+        <w:t>(</w:t>
+      </w:r>
+      <w:proofErr w:type="spellStart"/>
+      <w:r>
+        <w:t>Slika</w:t>
+      </w:r>
+      <w:proofErr w:type="spellEnd"/>
+      <w:r>
+        <w:t xml:space="preserve"> 19) </w:t>
+      </w:r>
+      <w:proofErr w:type="spellStart"/>
+      <w:r>
+        <w:t>Dijagram</w:t>
+      </w:r>
+      <w:proofErr w:type="spellEnd"/>
+      <w:r>
+        <w:t xml:space="preserve"> </w:t>
+      </w:r>
+      <w:proofErr w:type="spellStart"/>
+      <w:r>
+        <w:t>sekvenci</w:t>
+      </w:r>
+      <w:proofErr w:type="spellEnd"/>
+      <w:r>
+        <w:t xml:space="preserve"> SK8 </w:t>
+      </w:r>
+      <w:proofErr w:type="spellStart"/>
+      <w:r>
+        <w:t>alternativni</w:t>
+      </w:r>
+      <w:proofErr w:type="spellEnd"/>
+      <w:r>
+        <w:t xml:space="preserve"> scenario</w:t>
       </w:r>
     </w:p>
     <w:p>
@@ -6764,48 +8296,225 @@
           <w:bCs/>
         </w:rPr>
       </w:pPr>
+      <w:proofErr w:type="spellStart"/>
       <w:r>
         <w:rPr>
           <w:b/>
           <w:bCs/>
         </w:rPr>
-        <w:t xml:space="preserve">Ugovor UG9: </w:t>
-      </w:r>
-    </w:p>
-    <w:p>
-      <w:r>
-        <w:t xml:space="preserve">Operacija: </w:t>
-      </w:r>
-      <w:r>
-        <w:t>noviProizvod(naziv, cenaPoGramu, slika, opis, kategorija, program) : void</w:t>
-      </w:r>
-    </w:p>
-    <w:p>
-      <w:r>
-        <w:t xml:space="preserve">Veza sa SK: </w:t>
+        <w:t>Ugovor</w:t>
+      </w:r>
+      <w:proofErr w:type="spellEnd"/>
+      <w:r>
+        <w:rPr>
+          <w:b/>
+          <w:bCs/>
+        </w:rPr>
+        <w:t xml:space="preserve"> UG9: </w:t>
+      </w:r>
+    </w:p>
+    <w:p>
+      <w:proofErr w:type="spellStart"/>
+      <w:r>
+        <w:t>Operacija</w:t>
+      </w:r>
+      <w:proofErr w:type="spellEnd"/>
+      <w:r>
+        <w:t xml:space="preserve">: </w:t>
+      </w:r>
+      <w:proofErr w:type="spellStart"/>
+      <w:r>
+        <w:t>noviProizvod</w:t>
+      </w:r>
+      <w:proofErr w:type="spellEnd"/>
+      <w:r>
+        <w:t>(</w:t>
+      </w:r>
+      <w:proofErr w:type="spellStart"/>
+      <w:r>
+        <w:t>naziv</w:t>
+      </w:r>
+      <w:proofErr w:type="spellEnd"/>
+      <w:r>
+        <w:t xml:space="preserve">, </w:t>
+      </w:r>
+      <w:proofErr w:type="spellStart"/>
+      <w:r>
+        <w:t>cenaPoGramu</w:t>
+      </w:r>
+      <w:proofErr w:type="spellEnd"/>
+      <w:r>
+        <w:t xml:space="preserve">, </w:t>
+      </w:r>
+      <w:proofErr w:type="spellStart"/>
+      <w:r>
+        <w:t>slika</w:t>
+      </w:r>
+      <w:proofErr w:type="spellEnd"/>
+      <w:r>
+        <w:t xml:space="preserve">, </w:t>
+      </w:r>
+      <w:proofErr w:type="spellStart"/>
+      <w:r>
+        <w:t>opis</w:t>
+      </w:r>
+      <w:proofErr w:type="spellEnd"/>
+      <w:r>
+        <w:t xml:space="preserve">, </w:t>
+      </w:r>
+      <w:proofErr w:type="spellStart"/>
+      <w:r>
+        <w:t>kategorija</w:t>
+      </w:r>
+      <w:proofErr w:type="spellEnd"/>
+      <w:r>
+        <w:t>, program) : void</w:t>
+      </w:r>
+    </w:p>
+    <w:p>
+      <w:proofErr w:type="spellStart"/>
+      <w:r>
+        <w:t>Veza</w:t>
+      </w:r>
+      <w:proofErr w:type="spellEnd"/>
+      <w:r>
+        <w:t xml:space="preserve"> </w:t>
+      </w:r>
+      <w:proofErr w:type="spellStart"/>
+      <w:r>
+        <w:t>sa</w:t>
+      </w:r>
+      <w:proofErr w:type="spellEnd"/>
+      <w:r>
+        <w:t xml:space="preserve"> SK: </w:t>
       </w:r>
       <w:r>
         <w:t>SK8</w:t>
       </w:r>
     </w:p>
     <w:p>
-      <w:r>
-        <w:t>Preduslov:</w:t>
-      </w:r>
-      <w:r>
-        <w:t xml:space="preserve"> Korisnik je uneo validne podatke na formi za nov proizvod</w:t>
-      </w:r>
-    </w:p>
-    <w:p>
-      <w:r>
-        <w:t xml:space="preserve">Postuslov: </w:t>
-      </w:r>
-      <w:r>
-        <w:t xml:space="preserve"> </w:t>
-      </w:r>
-      <w:r>
-        <w:t>Dodat je nov proizvod u bazu podataka</w:t>
-      </w:r>
+      <w:proofErr w:type="spellStart"/>
+      <w:r>
+        <w:t>Preduslov</w:t>
+      </w:r>
+      <w:proofErr w:type="spellEnd"/>
+      <w:r>
+        <w:t>:</w:t>
+      </w:r>
+      <w:r>
+        <w:t xml:space="preserve"> </w:t>
+      </w:r>
+      <w:proofErr w:type="spellStart"/>
+      <w:r>
+        <w:t>Korisnik</w:t>
+      </w:r>
+      <w:proofErr w:type="spellEnd"/>
+      <w:r>
+        <w:t xml:space="preserve"> je </w:t>
+      </w:r>
+      <w:proofErr w:type="spellStart"/>
+      <w:r>
+        <w:t>uneo</w:t>
+      </w:r>
+      <w:proofErr w:type="spellEnd"/>
+      <w:r>
+        <w:t xml:space="preserve"> </w:t>
+      </w:r>
+      <w:proofErr w:type="spellStart"/>
+      <w:r>
+        <w:t>validne</w:t>
+      </w:r>
+      <w:proofErr w:type="spellEnd"/>
+      <w:r>
+        <w:t xml:space="preserve"> </w:t>
+      </w:r>
+      <w:proofErr w:type="spellStart"/>
+      <w:r>
+        <w:t>podatke</w:t>
+      </w:r>
+      <w:proofErr w:type="spellEnd"/>
+      <w:r>
+        <w:t xml:space="preserve"> </w:t>
+      </w:r>
+      <w:proofErr w:type="spellStart"/>
+      <w:r>
+        <w:t>na</w:t>
+      </w:r>
+      <w:proofErr w:type="spellEnd"/>
+      <w:r>
+        <w:t xml:space="preserve"> </w:t>
+      </w:r>
+      <w:proofErr w:type="spellStart"/>
+      <w:r>
+        <w:t>formi</w:t>
+      </w:r>
+      <w:proofErr w:type="spellEnd"/>
+      <w:r>
+        <w:t xml:space="preserve"> za </w:t>
+      </w:r>
+      <w:proofErr w:type="spellStart"/>
+      <w:r>
+        <w:t>nov</w:t>
+      </w:r>
+      <w:proofErr w:type="spellEnd"/>
+      <w:r>
+        <w:t xml:space="preserve"> </w:t>
+      </w:r>
+      <w:proofErr w:type="spellStart"/>
+      <w:r>
+        <w:t>proizvod</w:t>
+      </w:r>
+      <w:proofErr w:type="spellEnd"/>
+    </w:p>
+    <w:p>
+      <w:proofErr w:type="spellStart"/>
+      <w:r>
+        <w:t>Postuslov</w:t>
+      </w:r>
+      <w:proofErr w:type="spellEnd"/>
+      <w:r>
+        <w:t xml:space="preserve">: </w:t>
+      </w:r>
+      <w:r>
+        <w:t xml:space="preserve"> </w:t>
+      </w:r>
+      <w:proofErr w:type="spellStart"/>
+      <w:r>
+        <w:t>Dodat</w:t>
+      </w:r>
+      <w:proofErr w:type="spellEnd"/>
+      <w:r>
+        <w:t xml:space="preserve"> je </w:t>
+      </w:r>
+      <w:proofErr w:type="spellStart"/>
+      <w:r>
+        <w:t>nov</w:t>
+      </w:r>
+      <w:proofErr w:type="spellEnd"/>
+      <w:r>
+        <w:t xml:space="preserve"> </w:t>
+      </w:r>
+      <w:proofErr w:type="spellStart"/>
+      <w:r>
+        <w:t>proizvod</w:t>
+      </w:r>
+      <w:proofErr w:type="spellEnd"/>
+      <w:r>
+        <w:t xml:space="preserve"> u </w:t>
+      </w:r>
+      <w:proofErr w:type="spellStart"/>
+      <w:r>
+        <w:t>bazu</w:t>
+      </w:r>
+      <w:proofErr w:type="spellEnd"/>
+      <w:r>
+        <w:t xml:space="preserve"> </w:t>
+      </w:r>
+      <w:proofErr w:type="spellStart"/>
+      <w:r>
+        <w:t>podataka</w:t>
+      </w:r>
+      <w:proofErr w:type="spellEnd"/>
     </w:p>
     <w:p>
       <w:pPr>
@@ -6866,7 +8575,31 @@
         <w:jc w:val="center"/>
       </w:pPr>
       <w:r>
-        <w:t>(Slika 20) Dijagram sekvenci SK9</w:t>
+        <w:t>(</w:t>
+      </w:r>
+      <w:proofErr w:type="spellStart"/>
+      <w:r>
+        <w:t>Slika</w:t>
+      </w:r>
+      <w:proofErr w:type="spellEnd"/>
+      <w:r>
+        <w:t xml:space="preserve"> 20) </w:t>
+      </w:r>
+      <w:proofErr w:type="spellStart"/>
+      <w:r>
+        <w:t>Dijagram</w:t>
+      </w:r>
+      <w:proofErr w:type="spellEnd"/>
+      <w:r>
+        <w:t xml:space="preserve"> </w:t>
+      </w:r>
+      <w:proofErr w:type="spellStart"/>
+      <w:r>
+        <w:t>sekvenci</w:t>
+      </w:r>
+      <w:proofErr w:type="spellEnd"/>
+      <w:r>
+        <w:t xml:space="preserve"> SK9</w:t>
       </w:r>
     </w:p>
     <w:p>
@@ -6932,7 +8665,39 @@
         <w:jc w:val="center"/>
       </w:pPr>
       <w:r>
-        <w:t>(Slika 21) Dijagram sekvenci SK9 alternativni scenario</w:t>
+        <w:t>(</w:t>
+      </w:r>
+      <w:proofErr w:type="spellStart"/>
+      <w:r>
+        <w:t>Slika</w:t>
+      </w:r>
+      <w:proofErr w:type="spellEnd"/>
+      <w:r>
+        <w:t xml:space="preserve"> 21) </w:t>
+      </w:r>
+      <w:proofErr w:type="spellStart"/>
+      <w:r>
+        <w:t>Dijagram</w:t>
+      </w:r>
+      <w:proofErr w:type="spellEnd"/>
+      <w:r>
+        <w:t xml:space="preserve"> </w:t>
+      </w:r>
+      <w:proofErr w:type="spellStart"/>
+      <w:r>
+        <w:t>sekvenci</w:t>
+      </w:r>
+      <w:proofErr w:type="spellEnd"/>
+      <w:r>
+        <w:t xml:space="preserve"> SK9 </w:t>
+      </w:r>
+      <w:proofErr w:type="spellStart"/>
+      <w:r>
+        <w:t>alternativni</w:t>
+      </w:r>
+      <w:proofErr w:type="spellEnd"/>
+      <w:r>
+        <w:t xml:space="preserve"> scenario</w:t>
       </w:r>
     </w:p>
     <w:p>
@@ -6942,38 +8707,213 @@
           <w:bCs/>
         </w:rPr>
       </w:pPr>
+      <w:proofErr w:type="spellStart"/>
       <w:r>
         <w:rPr>
           <w:b/>
           <w:bCs/>
         </w:rPr>
-        <w:t xml:space="preserve">Ugovor UG10: </w:t>
-      </w:r>
-    </w:p>
-    <w:p>
-      <w:r>
-        <w:t xml:space="preserve">Operacija: </w:t>
-      </w:r>
-      <w:r>
-        <w:t>izmeniProizvod(naziv, cenaPoGramu, slika, opis, kategorija, program) : void</w:t>
-      </w:r>
-    </w:p>
-    <w:p>
-      <w:r>
-        <w:t xml:space="preserve">Veza sa SK: </w:t>
+        <w:t>Ugovor</w:t>
+      </w:r>
+      <w:proofErr w:type="spellEnd"/>
+      <w:r>
+        <w:rPr>
+          <w:b/>
+          <w:bCs/>
+        </w:rPr>
+        <w:t xml:space="preserve"> UG10: </w:t>
+      </w:r>
+    </w:p>
+    <w:p>
+      <w:proofErr w:type="spellStart"/>
+      <w:r>
+        <w:t>Operacija</w:t>
+      </w:r>
+      <w:proofErr w:type="spellEnd"/>
+      <w:r>
+        <w:t xml:space="preserve">: </w:t>
+      </w:r>
+      <w:proofErr w:type="spellStart"/>
+      <w:r>
+        <w:t>izmeniProizvod</w:t>
+      </w:r>
+      <w:proofErr w:type="spellEnd"/>
+      <w:r>
+        <w:t>(</w:t>
+      </w:r>
+      <w:proofErr w:type="spellStart"/>
+      <w:r>
+        <w:t>naziv</w:t>
+      </w:r>
+      <w:proofErr w:type="spellEnd"/>
+      <w:r>
+        <w:t xml:space="preserve">, </w:t>
+      </w:r>
+      <w:proofErr w:type="spellStart"/>
+      <w:r>
+        <w:t>cenaPoGramu</w:t>
+      </w:r>
+      <w:proofErr w:type="spellEnd"/>
+      <w:r>
+        <w:t xml:space="preserve">, </w:t>
+      </w:r>
+      <w:proofErr w:type="spellStart"/>
+      <w:r>
+        <w:t>slika</w:t>
+      </w:r>
+      <w:proofErr w:type="spellEnd"/>
+      <w:r>
+        <w:t xml:space="preserve">, </w:t>
+      </w:r>
+      <w:proofErr w:type="spellStart"/>
+      <w:r>
+        <w:t>opis</w:t>
+      </w:r>
+      <w:proofErr w:type="spellEnd"/>
+      <w:r>
+        <w:t xml:space="preserve">, </w:t>
+      </w:r>
+      <w:proofErr w:type="spellStart"/>
+      <w:r>
+        <w:t>kategorija</w:t>
+      </w:r>
+      <w:proofErr w:type="spellEnd"/>
+      <w:r>
+        <w:t>, program) : void</w:t>
+      </w:r>
+    </w:p>
+    <w:p>
+      <w:proofErr w:type="spellStart"/>
+      <w:r>
+        <w:t>Veza</w:t>
+      </w:r>
+      <w:proofErr w:type="spellEnd"/>
+      <w:r>
+        <w:t xml:space="preserve"> </w:t>
+      </w:r>
+      <w:proofErr w:type="spellStart"/>
+      <w:r>
+        <w:t>sa</w:t>
+      </w:r>
+      <w:proofErr w:type="spellEnd"/>
+      <w:r>
+        <w:t xml:space="preserve"> SK: </w:t>
       </w:r>
       <w:r>
         <w:t>SK9</w:t>
       </w:r>
     </w:p>
     <w:p>
-      <w:r>
-        <w:t>Preduslov: Korisnik je uneo validne podatke na formi za nov proizvod</w:t>
-      </w:r>
-    </w:p>
-    <w:p>
-      <w:r>
-        <w:t>Postuslov:  Izmenjen je proizvod u bazi podataka.</w:t>
+      <w:proofErr w:type="spellStart"/>
+      <w:r>
+        <w:t>Preduslov</w:t>
+      </w:r>
+      <w:proofErr w:type="spellEnd"/>
+      <w:r>
+        <w:t xml:space="preserve">: </w:t>
+      </w:r>
+      <w:proofErr w:type="spellStart"/>
+      <w:r>
+        <w:t>Korisnik</w:t>
+      </w:r>
+      <w:proofErr w:type="spellEnd"/>
+      <w:r>
+        <w:t xml:space="preserve"> je </w:t>
+      </w:r>
+      <w:proofErr w:type="spellStart"/>
+      <w:r>
+        <w:t>uneo</w:t>
+      </w:r>
+      <w:proofErr w:type="spellEnd"/>
+      <w:r>
+        <w:t xml:space="preserve"> </w:t>
+      </w:r>
+      <w:proofErr w:type="spellStart"/>
+      <w:r>
+        <w:t>validne</w:t>
+      </w:r>
+      <w:proofErr w:type="spellEnd"/>
+      <w:r>
+        <w:t xml:space="preserve"> </w:t>
+      </w:r>
+      <w:proofErr w:type="spellStart"/>
+      <w:r>
+        <w:t>podatke</w:t>
+      </w:r>
+      <w:proofErr w:type="spellEnd"/>
+      <w:r>
+        <w:t xml:space="preserve"> </w:t>
+      </w:r>
+      <w:proofErr w:type="spellStart"/>
+      <w:r>
+        <w:t>na</w:t>
+      </w:r>
+      <w:proofErr w:type="spellEnd"/>
+      <w:r>
+        <w:t xml:space="preserve"> </w:t>
+      </w:r>
+      <w:proofErr w:type="spellStart"/>
+      <w:r>
+        <w:t>formi</w:t>
+      </w:r>
+      <w:proofErr w:type="spellEnd"/>
+      <w:r>
+        <w:t xml:space="preserve"> za </w:t>
+      </w:r>
+      <w:proofErr w:type="spellStart"/>
+      <w:r>
+        <w:t>nov</w:t>
+      </w:r>
+      <w:proofErr w:type="spellEnd"/>
+      <w:r>
+        <w:t xml:space="preserve"> </w:t>
+      </w:r>
+      <w:proofErr w:type="spellStart"/>
+      <w:r>
+        <w:t>proizvod</w:t>
+      </w:r>
+      <w:proofErr w:type="spellEnd"/>
+    </w:p>
+    <w:p>
+      <w:proofErr w:type="spellStart"/>
+      <w:r>
+        <w:t>Postuslov</w:t>
+      </w:r>
+      <w:proofErr w:type="spellEnd"/>
+      <w:r>
+        <w:t xml:space="preserve">:  </w:t>
+      </w:r>
+      <w:proofErr w:type="spellStart"/>
+      <w:r>
+        <w:t>Izmenjen</w:t>
+      </w:r>
+      <w:proofErr w:type="spellEnd"/>
+      <w:r>
+        <w:t xml:space="preserve"> je </w:t>
+      </w:r>
+      <w:proofErr w:type="spellStart"/>
+      <w:r>
+        <w:t>proizvod</w:t>
+      </w:r>
+      <w:proofErr w:type="spellEnd"/>
+      <w:r>
+        <w:t xml:space="preserve"> u </w:t>
+      </w:r>
+      <w:proofErr w:type="spellStart"/>
+      <w:r>
+        <w:t>bazi</w:t>
+      </w:r>
+      <w:proofErr w:type="spellEnd"/>
+      <w:r>
+        <w:t xml:space="preserve"> </w:t>
+      </w:r>
+      <w:proofErr w:type="spellStart"/>
+      <w:r>
+        <w:t>podataka</w:t>
+      </w:r>
+      <w:proofErr w:type="spellEnd"/>
+      <w:r>
+        <w:t>.</w:t>
       </w:r>
     </w:p>
     <w:p>
@@ -7040,7 +8980,31 @@
         <w:jc w:val="center"/>
       </w:pPr>
       <w:r>
-        <w:t>(Slika 22) Dijagram sekvenci SK10</w:t>
+        <w:t>(</w:t>
+      </w:r>
+      <w:proofErr w:type="spellStart"/>
+      <w:r>
+        <w:t>Slika</w:t>
+      </w:r>
+      <w:proofErr w:type="spellEnd"/>
+      <w:r>
+        <w:t xml:space="preserve"> 22) </w:t>
+      </w:r>
+      <w:proofErr w:type="spellStart"/>
+      <w:r>
+        <w:t>Dijagram</w:t>
+      </w:r>
+      <w:proofErr w:type="spellEnd"/>
+      <w:r>
+        <w:t xml:space="preserve"> </w:t>
+      </w:r>
+      <w:proofErr w:type="spellStart"/>
+      <w:r>
+        <w:t>sekvenci</w:t>
+      </w:r>
+      <w:proofErr w:type="spellEnd"/>
+      <w:r>
+        <w:t xml:space="preserve"> SK10</w:t>
       </w:r>
     </w:p>
     <w:p>
@@ -7055,45 +9019,158 @@
           <w:bCs/>
         </w:rPr>
       </w:pPr>
+      <w:proofErr w:type="spellStart"/>
       <w:r>
         <w:rPr>
           <w:b/>
           <w:bCs/>
         </w:rPr>
-        <w:t xml:space="preserve">Ugovor UG11: </w:t>
-      </w:r>
-    </w:p>
-    <w:p>
-      <w:r>
-        <w:t xml:space="preserve">Operacija: </w:t>
-      </w:r>
-      <w:r>
-        <w:t>ostvariNarudzbu(narudzba) : void</w:t>
-      </w:r>
-    </w:p>
-    <w:p>
-      <w:r>
-        <w:t xml:space="preserve">Veza sa SK: </w:t>
+        <w:t>Ugovor</w:t>
+      </w:r>
+      <w:proofErr w:type="spellEnd"/>
+      <w:r>
+        <w:rPr>
+          <w:b/>
+          <w:bCs/>
+        </w:rPr>
+        <w:t xml:space="preserve"> UG11: </w:t>
+      </w:r>
+    </w:p>
+    <w:p>
+      <w:proofErr w:type="spellStart"/>
+      <w:r>
+        <w:t>Operacija</w:t>
+      </w:r>
+      <w:proofErr w:type="spellEnd"/>
+      <w:r>
+        <w:t xml:space="preserve">: </w:t>
+      </w:r>
+      <w:proofErr w:type="spellStart"/>
+      <w:r>
+        <w:t>ostvariNarudzbu</w:t>
+      </w:r>
+      <w:proofErr w:type="spellEnd"/>
+      <w:r>
+        <w:t>(</w:t>
+      </w:r>
+      <w:proofErr w:type="spellStart"/>
+      <w:r>
+        <w:t>narudzba</w:t>
+      </w:r>
+      <w:proofErr w:type="spellEnd"/>
+      <w:r>
+        <w:t>) : void</w:t>
+      </w:r>
+    </w:p>
+    <w:p>
+      <w:proofErr w:type="spellStart"/>
+      <w:r>
+        <w:t>Veza</w:t>
+      </w:r>
+      <w:proofErr w:type="spellEnd"/>
+      <w:r>
+        <w:t xml:space="preserve"> </w:t>
+      </w:r>
+      <w:proofErr w:type="spellStart"/>
+      <w:r>
+        <w:t>sa</w:t>
+      </w:r>
+      <w:proofErr w:type="spellEnd"/>
+      <w:r>
+        <w:t xml:space="preserve"> SK: </w:t>
       </w:r>
       <w:r>
         <w:t>SK10</w:t>
       </w:r>
     </w:p>
     <w:p>
-      <w:r>
-        <w:t>Preduslov:</w:t>
-      </w:r>
-      <w:r>
-        <w:t xml:space="preserve"> narudžba postoji</w:t>
-      </w:r>
-    </w:p>
-    <w:p>
-      <w:r>
-        <w:t xml:space="preserve">Postuslov: </w:t>
-      </w:r>
-      <w:r>
-        <w:t>menja se vrednost ostvarena zadate narudžbine u bazi podataka</w:t>
-      </w:r>
+      <w:proofErr w:type="spellStart"/>
+      <w:r>
+        <w:t>Preduslov</w:t>
+      </w:r>
+      <w:proofErr w:type="spellEnd"/>
+      <w:r>
+        <w:t>:</w:t>
+      </w:r>
+      <w:r>
+        <w:t xml:space="preserve"> </w:t>
+      </w:r>
+      <w:proofErr w:type="spellStart"/>
+      <w:r>
+        <w:t>narudžba</w:t>
+      </w:r>
+      <w:proofErr w:type="spellEnd"/>
+      <w:r>
+        <w:t xml:space="preserve"> </w:t>
+      </w:r>
+      <w:proofErr w:type="spellStart"/>
+      <w:r>
+        <w:t>postoji</w:t>
+      </w:r>
+      <w:proofErr w:type="spellEnd"/>
+    </w:p>
+    <w:p>
+      <w:proofErr w:type="spellStart"/>
+      <w:r>
+        <w:t>Postuslov</w:t>
+      </w:r>
+      <w:proofErr w:type="spellEnd"/>
+      <w:r>
+        <w:t xml:space="preserve">: </w:t>
+      </w:r>
+      <w:proofErr w:type="spellStart"/>
+      <w:r>
+        <w:t>menja</w:t>
+      </w:r>
+      <w:proofErr w:type="spellEnd"/>
+      <w:r>
+        <w:t xml:space="preserve"> se </w:t>
+      </w:r>
+      <w:proofErr w:type="spellStart"/>
+      <w:r>
+        <w:t>vrednost</w:t>
+      </w:r>
+      <w:proofErr w:type="spellEnd"/>
+      <w:r>
+        <w:t xml:space="preserve"> </w:t>
+      </w:r>
+      <w:proofErr w:type="spellStart"/>
+      <w:r>
+        <w:t>ostvarena</w:t>
+      </w:r>
+      <w:proofErr w:type="spellEnd"/>
+      <w:r>
+        <w:t xml:space="preserve"> </w:t>
+      </w:r>
+      <w:proofErr w:type="spellStart"/>
+      <w:r>
+        <w:t>zadate</w:t>
+      </w:r>
+      <w:proofErr w:type="spellEnd"/>
+      <w:r>
+        <w:t xml:space="preserve"> </w:t>
+      </w:r>
+      <w:proofErr w:type="spellStart"/>
+      <w:r>
+        <w:t>narudžbine</w:t>
+      </w:r>
+      <w:proofErr w:type="spellEnd"/>
+      <w:r>
+        <w:t xml:space="preserve"> u </w:t>
+      </w:r>
+      <w:proofErr w:type="spellStart"/>
+      <w:r>
+        <w:t>bazi</w:t>
+      </w:r>
+      <w:proofErr w:type="spellEnd"/>
+      <w:r>
+        <w:t xml:space="preserve"> </w:t>
+      </w:r>
+      <w:proofErr w:type="spellStart"/>
+      <w:r>
+        <w:t>podataka</w:t>
+      </w:r>
+      <w:proofErr w:type="spellEnd"/>
     </w:p>
     <w:p>
       <w:pPr>
@@ -7153,7 +9230,31 @@
         <w:jc w:val="center"/>
       </w:pPr>
       <w:r>
-        <w:t>(Slika 23) Dijagram sekvenci SK11</w:t>
+        <w:t>(</w:t>
+      </w:r>
+      <w:proofErr w:type="spellStart"/>
+      <w:r>
+        <w:t>Slika</w:t>
+      </w:r>
+      <w:proofErr w:type="spellEnd"/>
+      <w:r>
+        <w:t xml:space="preserve"> 23) </w:t>
+      </w:r>
+      <w:proofErr w:type="spellStart"/>
+      <w:r>
+        <w:t>Dijagram</w:t>
+      </w:r>
+      <w:proofErr w:type="spellEnd"/>
+      <w:r>
+        <w:t xml:space="preserve"> </w:t>
+      </w:r>
+      <w:proofErr w:type="spellStart"/>
+      <w:r>
+        <w:t>sekvenci</w:t>
+      </w:r>
+      <w:proofErr w:type="spellEnd"/>
+      <w:r>
+        <w:t xml:space="preserve"> SK11</w:t>
       </w:r>
     </w:p>
     <w:p>
@@ -7168,51 +9269,150 @@
           <w:bCs/>
         </w:rPr>
       </w:pPr>
+      <w:proofErr w:type="spellStart"/>
       <w:r>
         <w:rPr>
           <w:b/>
           <w:bCs/>
         </w:rPr>
-        <w:t xml:space="preserve">Ugovor UG12: </w:t>
-      </w:r>
-    </w:p>
-    <w:p>
-      <w:r>
-        <w:t xml:space="preserve">Operacija: </w:t>
-      </w:r>
-      <w:r>
-        <w:t>novaKategorija(naziv</w:t>
-      </w:r>
-      <w:r>
-        <w:t>, opis</w:t>
-      </w:r>
+        <w:t>Ugovor</w:t>
+      </w:r>
+      <w:proofErr w:type="spellEnd"/>
+      <w:r>
+        <w:rPr>
+          <w:b/>
+          <w:bCs/>
+        </w:rPr>
+        <w:t xml:space="preserve"> UG12: </w:t>
+      </w:r>
+    </w:p>
+    <w:p>
+      <w:proofErr w:type="spellStart"/>
+      <w:r>
+        <w:t>Operacija</w:t>
+      </w:r>
+      <w:proofErr w:type="spellEnd"/>
+      <w:r>
+        <w:t xml:space="preserve">: </w:t>
+      </w:r>
+      <w:proofErr w:type="spellStart"/>
+      <w:r>
+        <w:t>novaKategorija</w:t>
+      </w:r>
+      <w:proofErr w:type="spellEnd"/>
+      <w:r>
+        <w:t>(</w:t>
+      </w:r>
+      <w:proofErr w:type="spellStart"/>
+      <w:r>
+        <w:t>naziv</w:t>
+      </w:r>
+      <w:proofErr w:type="spellEnd"/>
+      <w:r>
+        <w:t xml:space="preserve">, </w:t>
+      </w:r>
+      <w:proofErr w:type="spellStart"/>
+      <w:r>
+        <w:t>opis</w:t>
+      </w:r>
+      <w:proofErr w:type="spellEnd"/>
       <w:r>
         <w:t>) : void</w:t>
       </w:r>
     </w:p>
     <w:p>
-      <w:r>
-        <w:t xml:space="preserve">Veza sa SK: </w:t>
+      <w:proofErr w:type="spellStart"/>
+      <w:r>
+        <w:t>Veza</w:t>
+      </w:r>
+      <w:proofErr w:type="spellEnd"/>
+      <w:r>
+        <w:t xml:space="preserve"> </w:t>
+      </w:r>
+      <w:proofErr w:type="spellStart"/>
+      <w:r>
+        <w:t>sa</w:t>
+      </w:r>
+      <w:proofErr w:type="spellEnd"/>
+      <w:r>
+        <w:t xml:space="preserve"> SK: </w:t>
       </w:r>
       <w:r>
         <w:t>SK11</w:t>
       </w:r>
     </w:p>
     <w:p>
+      <w:proofErr w:type="spellStart"/>
       <w:r>
         <w:t>Preduslov:</w:t>
       </w:r>
       <w:r>
-        <w:t>Ne postoji kategorija sa istim nazivom</w:t>
-      </w:r>
-    </w:p>
-    <w:p>
-      <w:r>
-        <w:t xml:space="preserve">Postuslov: </w:t>
-      </w:r>
-      <w:r>
-        <w:t>Dodata je nova kategorija</w:t>
-      </w:r>
+        <w:t>Ne</w:t>
+      </w:r>
+      <w:proofErr w:type="spellEnd"/>
+      <w:r>
+        <w:t xml:space="preserve"> </w:t>
+      </w:r>
+      <w:proofErr w:type="spellStart"/>
+      <w:r>
+        <w:t>postoji</w:t>
+      </w:r>
+      <w:proofErr w:type="spellEnd"/>
+      <w:r>
+        <w:t xml:space="preserve"> </w:t>
+      </w:r>
+      <w:proofErr w:type="spellStart"/>
+      <w:r>
+        <w:t>kategorija</w:t>
+      </w:r>
+      <w:proofErr w:type="spellEnd"/>
+      <w:r>
+        <w:t xml:space="preserve"> </w:t>
+      </w:r>
+      <w:proofErr w:type="spellStart"/>
+      <w:r>
+        <w:t>sa</w:t>
+      </w:r>
+      <w:proofErr w:type="spellEnd"/>
+      <w:r>
+        <w:t xml:space="preserve"> </w:t>
+      </w:r>
+      <w:proofErr w:type="spellStart"/>
+      <w:r>
+        <w:t>istim</w:t>
+      </w:r>
+      <w:proofErr w:type="spellEnd"/>
+      <w:r>
+        <w:t xml:space="preserve"> </w:t>
+      </w:r>
+      <w:proofErr w:type="spellStart"/>
+      <w:r>
+        <w:t>nazivom</w:t>
+      </w:r>
+      <w:proofErr w:type="spellEnd"/>
+    </w:p>
+    <w:p>
+      <w:proofErr w:type="spellStart"/>
+      <w:r>
+        <w:t>Postuslov</w:t>
+      </w:r>
+      <w:proofErr w:type="spellEnd"/>
+      <w:r>
+        <w:t xml:space="preserve">: </w:t>
+      </w:r>
+      <w:proofErr w:type="spellStart"/>
+      <w:r>
+        <w:t>Dodata</w:t>
+      </w:r>
+      <w:proofErr w:type="spellEnd"/>
+      <w:r>
+        <w:t xml:space="preserve"> je nova </w:t>
+      </w:r>
+      <w:proofErr w:type="spellStart"/>
+      <w:r>
+        <w:t>kategorija</w:t>
+      </w:r>
+      <w:proofErr w:type="spellEnd"/>
     </w:p>
     <w:p>
       <w:pPr>
@@ -7273,7 +9473,31 @@
         <w:jc w:val="center"/>
       </w:pPr>
       <w:r>
-        <w:t>(Slika 24) Dijagram sekvenci SK12</w:t>
+        <w:t>(</w:t>
+      </w:r>
+      <w:proofErr w:type="spellStart"/>
+      <w:r>
+        <w:t>Slika</w:t>
+      </w:r>
+      <w:proofErr w:type="spellEnd"/>
+      <w:r>
+        <w:t xml:space="preserve"> 24) </w:t>
+      </w:r>
+      <w:proofErr w:type="spellStart"/>
+      <w:r>
+        <w:t>Dijagram</w:t>
+      </w:r>
+      <w:proofErr w:type="spellEnd"/>
+      <w:r>
+        <w:t xml:space="preserve"> </w:t>
+      </w:r>
+      <w:proofErr w:type="spellStart"/>
+      <w:r>
+        <w:t>sekvenci</w:t>
+      </w:r>
+      <w:proofErr w:type="spellEnd"/>
+      <w:r>
+        <w:t xml:space="preserve"> SK12</w:t>
       </w:r>
     </w:p>
     <w:p>
@@ -7288,44 +9512,152 @@
           <w:bCs/>
         </w:rPr>
       </w:pPr>
+      <w:proofErr w:type="spellStart"/>
       <w:r>
         <w:rPr>
           <w:b/>
           <w:bCs/>
         </w:rPr>
-        <w:t xml:space="preserve">Ugovor UG13: </w:t>
-      </w:r>
-    </w:p>
-    <w:p>
-      <w:r>
-        <w:t xml:space="preserve">Operacija: </w:t>
-      </w:r>
-      <w:r>
-        <w:t>brisiKategoriju(kategorija) : void</w:t>
-      </w:r>
-    </w:p>
-    <w:p>
-      <w:r>
-        <w:t xml:space="preserve">Veza sa SK: </w:t>
+        <w:t>Ugovor</w:t>
+      </w:r>
+      <w:proofErr w:type="spellEnd"/>
+      <w:r>
+        <w:rPr>
+          <w:b/>
+          <w:bCs/>
+        </w:rPr>
+        <w:t xml:space="preserve"> UG13: </w:t>
+      </w:r>
+    </w:p>
+    <w:p>
+      <w:proofErr w:type="spellStart"/>
+      <w:r>
+        <w:t>Operacija</w:t>
+      </w:r>
+      <w:proofErr w:type="spellEnd"/>
+      <w:r>
+        <w:t xml:space="preserve">: </w:t>
+      </w:r>
+      <w:proofErr w:type="spellStart"/>
+      <w:r>
+        <w:t>brisiKategoriju</w:t>
+      </w:r>
+      <w:proofErr w:type="spellEnd"/>
+      <w:r>
+        <w:t>(</w:t>
+      </w:r>
+      <w:proofErr w:type="spellStart"/>
+      <w:r>
+        <w:t>kategorija</w:t>
+      </w:r>
+      <w:proofErr w:type="spellEnd"/>
+      <w:r>
+        <w:t>) : void</w:t>
+      </w:r>
+    </w:p>
+    <w:p>
+      <w:proofErr w:type="spellStart"/>
+      <w:r>
+        <w:t>Veza</w:t>
+      </w:r>
+      <w:proofErr w:type="spellEnd"/>
+      <w:r>
+        <w:t xml:space="preserve"> </w:t>
+      </w:r>
+      <w:proofErr w:type="spellStart"/>
+      <w:r>
+        <w:t>sa</w:t>
+      </w:r>
+      <w:proofErr w:type="spellEnd"/>
+      <w:r>
+        <w:t xml:space="preserve"> SK: </w:t>
       </w:r>
       <w:r>
         <w:t>SK12</w:t>
       </w:r>
     </w:p>
     <w:p>
-      <w:r>
-        <w:t>Preduslov:</w:t>
-      </w:r>
-      <w:r>
-        <w:t xml:space="preserve"> kategorija postoji</w:t>
-      </w:r>
-    </w:p>
-    <w:p>
-      <w:r>
-        <w:t xml:space="preserve">Postuslov: </w:t>
-      </w:r>
-      <w:r>
-        <w:t xml:space="preserve">Zadata kategorija izbrisana je iz baze podataka </w:t>
+      <w:proofErr w:type="spellStart"/>
+      <w:r>
+        <w:t>Preduslov</w:t>
+      </w:r>
+      <w:proofErr w:type="spellEnd"/>
+      <w:r>
+        <w:t>:</w:t>
+      </w:r>
+      <w:r>
+        <w:t xml:space="preserve"> </w:t>
+      </w:r>
+      <w:proofErr w:type="spellStart"/>
+      <w:r>
+        <w:t>kategorija</w:t>
+      </w:r>
+      <w:proofErr w:type="spellEnd"/>
+      <w:r>
+        <w:t xml:space="preserve"> </w:t>
+      </w:r>
+      <w:proofErr w:type="spellStart"/>
+      <w:r>
+        <w:t>postoji</w:t>
+      </w:r>
+      <w:proofErr w:type="spellEnd"/>
+    </w:p>
+    <w:p>
+      <w:proofErr w:type="spellStart"/>
+      <w:r>
+        <w:t>Postuslov</w:t>
+      </w:r>
+      <w:proofErr w:type="spellEnd"/>
+      <w:r>
+        <w:t xml:space="preserve">: </w:t>
+      </w:r>
+      <w:proofErr w:type="spellStart"/>
+      <w:r>
+        <w:t>Zadata</w:t>
+      </w:r>
+      <w:proofErr w:type="spellEnd"/>
+      <w:r>
+        <w:t xml:space="preserve"> </w:t>
+      </w:r>
+      <w:proofErr w:type="spellStart"/>
+      <w:r>
+        <w:t>kategorija</w:t>
+      </w:r>
+      <w:proofErr w:type="spellEnd"/>
+      <w:r>
+        <w:t xml:space="preserve"> </w:t>
+      </w:r>
+      <w:proofErr w:type="spellStart"/>
+      <w:r>
+        <w:t>izbrisana</w:t>
+      </w:r>
+      <w:proofErr w:type="spellEnd"/>
+      <w:r>
+        <w:t xml:space="preserve"> je </w:t>
+      </w:r>
+      <w:proofErr w:type="spellStart"/>
+      <w:r>
+        <w:t>iz</w:t>
+      </w:r>
+      <w:proofErr w:type="spellEnd"/>
+      <w:r>
+        <w:t xml:space="preserve"> </w:t>
+      </w:r>
+      <w:proofErr w:type="spellStart"/>
+      <w:r>
+        <w:t>baze</w:t>
+      </w:r>
+      <w:proofErr w:type="spellEnd"/>
+      <w:r>
+        <w:t xml:space="preserve"> </w:t>
+      </w:r>
+      <w:proofErr w:type="spellStart"/>
+      <w:r>
+        <w:t>podataka</w:t>
+      </w:r>
+      <w:proofErr w:type="spellEnd"/>
+      <w:r>
+        <w:t xml:space="preserve"> </w:t>
       </w:r>
     </w:p>
     <w:p>
@@ -7386,7 +9718,31 @@
         <w:jc w:val="center"/>
       </w:pPr>
       <w:r>
-        <w:t>(Slika 25) Dijagram sekvenci SK13</w:t>
+        <w:t>(</w:t>
+      </w:r>
+      <w:proofErr w:type="spellStart"/>
+      <w:r>
+        <w:t>Slika</w:t>
+      </w:r>
+      <w:proofErr w:type="spellEnd"/>
+      <w:r>
+        <w:t xml:space="preserve"> 25) </w:t>
+      </w:r>
+      <w:proofErr w:type="spellStart"/>
+      <w:r>
+        <w:t>Dijagram</w:t>
+      </w:r>
+      <w:proofErr w:type="spellEnd"/>
+      <w:r>
+        <w:t xml:space="preserve"> </w:t>
+      </w:r>
+      <w:proofErr w:type="spellStart"/>
+      <w:r>
+        <w:t>sekvenci</w:t>
+      </w:r>
+      <w:proofErr w:type="spellEnd"/>
+      <w:r>
+        <w:t xml:space="preserve"> SK13</w:t>
       </w:r>
     </w:p>
     <w:p>
@@ -7396,44 +9752,120 @@
           <w:bCs/>
         </w:rPr>
       </w:pPr>
+      <w:proofErr w:type="spellStart"/>
       <w:r>
         <w:rPr>
           <w:b/>
           <w:bCs/>
         </w:rPr>
-        <w:t xml:space="preserve">Ugovor UG14: </w:t>
-      </w:r>
-    </w:p>
-    <w:p>
-      <w:r>
-        <w:t xml:space="preserve">Operacija: </w:t>
-      </w:r>
-      <w:r>
-        <w:t>kreirajIzvestaj(tekstIzveštaja) : void</w:t>
-      </w:r>
-    </w:p>
-    <w:p>
-      <w:r>
-        <w:t xml:space="preserve">Veza sa SK: </w:t>
+        <w:t>Ugovor</w:t>
+      </w:r>
+      <w:proofErr w:type="spellEnd"/>
+      <w:r>
+        <w:rPr>
+          <w:b/>
+          <w:bCs/>
+        </w:rPr>
+        <w:t xml:space="preserve"> UG14: </w:t>
+      </w:r>
+    </w:p>
+    <w:p>
+      <w:proofErr w:type="spellStart"/>
+      <w:r>
+        <w:t>Operacija</w:t>
+      </w:r>
+      <w:proofErr w:type="spellEnd"/>
+      <w:r>
+        <w:t xml:space="preserve">: </w:t>
+      </w:r>
+      <w:proofErr w:type="spellStart"/>
+      <w:r>
+        <w:t>kreirajIzvestaj</w:t>
+      </w:r>
+      <w:proofErr w:type="spellEnd"/>
+      <w:r>
+        <w:t>(</w:t>
+      </w:r>
+      <w:proofErr w:type="spellStart"/>
+      <w:r>
+        <w:t>tekstIzveštaja</w:t>
+      </w:r>
+      <w:proofErr w:type="spellEnd"/>
+      <w:r>
+        <w:t>) : void</w:t>
+      </w:r>
+    </w:p>
+    <w:p>
+      <w:proofErr w:type="spellStart"/>
+      <w:r>
+        <w:t>Veza</w:t>
+      </w:r>
+      <w:proofErr w:type="spellEnd"/>
+      <w:r>
+        <w:t xml:space="preserve"> </w:t>
+      </w:r>
+      <w:proofErr w:type="spellStart"/>
+      <w:r>
+        <w:t>sa</w:t>
+      </w:r>
+      <w:proofErr w:type="spellEnd"/>
+      <w:r>
+        <w:t xml:space="preserve"> SK: </w:t>
       </w:r>
       <w:r>
         <w:t>SK13</w:t>
       </w:r>
     </w:p>
     <w:p>
-      <w:r>
-        <w:t>Preduslov:</w:t>
-      </w:r>
-      <w:r>
-        <w:t xml:space="preserve"> nema</w:t>
-      </w:r>
-    </w:p>
-    <w:p>
-      <w:r>
-        <w:t xml:space="preserve">Postuslov: </w:t>
-      </w:r>
-      <w:r>
-        <w:t>Prikazana je strana za štampanje.</w:t>
+      <w:proofErr w:type="spellStart"/>
+      <w:r>
+        <w:t>Preduslov</w:t>
+      </w:r>
+      <w:proofErr w:type="spellEnd"/>
+      <w:r>
+        <w:t>:</w:t>
+      </w:r>
+      <w:r>
+        <w:t xml:space="preserve"> </w:t>
+      </w:r>
+      <w:proofErr w:type="spellStart"/>
+      <w:r>
+        <w:t>nema</w:t>
+      </w:r>
+      <w:proofErr w:type="spellEnd"/>
+    </w:p>
+    <w:p>
+      <w:proofErr w:type="spellStart"/>
+      <w:r>
+        <w:t>Postuslov</w:t>
+      </w:r>
+      <w:proofErr w:type="spellEnd"/>
+      <w:r>
+        <w:t xml:space="preserve">: </w:t>
+      </w:r>
+      <w:proofErr w:type="spellStart"/>
+      <w:r>
+        <w:t>Prikazana</w:t>
+      </w:r>
+      <w:proofErr w:type="spellEnd"/>
+      <w:r>
+        <w:t xml:space="preserve"> je </w:t>
+      </w:r>
+      <w:proofErr w:type="spellStart"/>
+      <w:r>
+        <w:t>strana</w:t>
+      </w:r>
+      <w:proofErr w:type="spellEnd"/>
+      <w:r>
+        <w:t xml:space="preserve"> za </w:t>
+      </w:r>
+      <w:proofErr w:type="spellStart"/>
+      <w:r>
+        <w:t>štampanje</w:t>
+      </w:r>
+      <w:proofErr w:type="spellEnd"/>
+      <w:r>
+        <w:t>.</w:t>
       </w:r>
     </w:p>
     <w:p>
@@ -7500,7 +9932,31 @@
         <w:jc w:val="center"/>
       </w:pPr>
       <w:r>
-        <w:t>(Slika 26) Dijagram sekvenci SK14</w:t>
+        <w:t>(</w:t>
+      </w:r>
+      <w:proofErr w:type="spellStart"/>
+      <w:r>
+        <w:t>Slika</w:t>
+      </w:r>
+      <w:proofErr w:type="spellEnd"/>
+      <w:r>
+        <w:t xml:space="preserve"> 26) </w:t>
+      </w:r>
+      <w:proofErr w:type="spellStart"/>
+      <w:r>
+        <w:t>Dijagram</w:t>
+      </w:r>
+      <w:proofErr w:type="spellEnd"/>
+      <w:r>
+        <w:t xml:space="preserve"> </w:t>
+      </w:r>
+      <w:proofErr w:type="spellStart"/>
+      <w:r>
+        <w:t>sekvenci</w:t>
+      </w:r>
+      <w:proofErr w:type="spellEnd"/>
+      <w:r>
+        <w:t xml:space="preserve"> SK14</w:t>
       </w:r>
     </w:p>
     <w:p>
@@ -7566,7 +10022,39 @@
         <w:jc w:val="center"/>
       </w:pPr>
       <w:r>
-        <w:t>(Slika 27) Dijagram sekvenci SK14 alternativni scenario</w:t>
+        <w:t>(</w:t>
+      </w:r>
+      <w:proofErr w:type="spellStart"/>
+      <w:r>
+        <w:t>Slika</w:t>
+      </w:r>
+      <w:proofErr w:type="spellEnd"/>
+      <w:r>
+        <w:t xml:space="preserve"> 27) </w:t>
+      </w:r>
+      <w:proofErr w:type="spellStart"/>
+      <w:r>
+        <w:t>Dijagram</w:t>
+      </w:r>
+      <w:proofErr w:type="spellEnd"/>
+      <w:r>
+        <w:t xml:space="preserve"> </w:t>
+      </w:r>
+      <w:proofErr w:type="spellStart"/>
+      <w:r>
+        <w:t>sekvenci</w:t>
+      </w:r>
+      <w:proofErr w:type="spellEnd"/>
+      <w:r>
+        <w:t xml:space="preserve"> SK14 </w:t>
+      </w:r>
+      <w:proofErr w:type="spellStart"/>
+      <w:r>
+        <w:t>alternativni</w:t>
+      </w:r>
+      <w:proofErr w:type="spellEnd"/>
+      <w:r>
+        <w:t xml:space="preserve"> scenario</w:t>
       </w:r>
     </w:p>
     <w:p>
@@ -7581,21 +10069,77 @@
           <w:bCs/>
         </w:rPr>
       </w:pPr>
+      <w:proofErr w:type="spellStart"/>
       <w:r>
         <w:rPr>
           <w:b/>
           <w:bCs/>
         </w:rPr>
-        <w:t xml:space="preserve">Ugovor UG15: </w:t>
-      </w:r>
-    </w:p>
-    <w:p>
-      <w:r>
-        <w:t xml:space="preserve">Operacija: </w:t>
-      </w:r>
-      <w:r>
-        <w:t>novKorisnik(korisnickoIme, ime, prezime, adresa, rola</w:t>
-      </w:r>
+        <w:t>Ugovor</w:t>
+      </w:r>
+      <w:proofErr w:type="spellEnd"/>
+      <w:r>
+        <w:rPr>
+          <w:b/>
+          <w:bCs/>
+        </w:rPr>
+        <w:t xml:space="preserve"> UG15: </w:t>
+      </w:r>
+    </w:p>
+    <w:p>
+      <w:proofErr w:type="spellStart"/>
+      <w:r>
+        <w:t>Operacija</w:t>
+      </w:r>
+      <w:proofErr w:type="spellEnd"/>
+      <w:r>
+        <w:t xml:space="preserve">: </w:t>
+      </w:r>
+      <w:proofErr w:type="spellStart"/>
+      <w:r>
+        <w:t>novKorisnik</w:t>
+      </w:r>
+      <w:proofErr w:type="spellEnd"/>
+      <w:r>
+        <w:t>(</w:t>
+      </w:r>
+      <w:proofErr w:type="spellStart"/>
+      <w:r>
+        <w:t>korisnickoIme</w:t>
+      </w:r>
+      <w:proofErr w:type="spellEnd"/>
+      <w:r>
+        <w:t xml:space="preserve">, </w:t>
+      </w:r>
+      <w:proofErr w:type="spellStart"/>
+      <w:r>
+        <w:t>ime</w:t>
+      </w:r>
+      <w:proofErr w:type="spellEnd"/>
+      <w:r>
+        <w:t xml:space="preserve">, </w:t>
+      </w:r>
+      <w:proofErr w:type="spellStart"/>
+      <w:r>
+        <w:t>prezime</w:t>
+      </w:r>
+      <w:proofErr w:type="spellEnd"/>
+      <w:r>
+        <w:t xml:space="preserve">, </w:t>
+      </w:r>
+      <w:proofErr w:type="spellStart"/>
+      <w:r>
+        <w:t>adresa</w:t>
+      </w:r>
+      <w:proofErr w:type="spellEnd"/>
+      <w:r>
+        <w:t xml:space="preserve">, </w:t>
+      </w:r>
+      <w:proofErr w:type="spellStart"/>
+      <w:r>
+        <w:t>rola</w:t>
+      </w:r>
+      <w:proofErr w:type="spellEnd"/>
       <w:r>
         <w:t>, password</w:t>
       </w:r>
@@ -7604,28 +10148,130 @@
       </w:r>
     </w:p>
     <w:p>
-      <w:r>
-        <w:t xml:space="preserve">Veza sa SK: </w:t>
+      <w:proofErr w:type="spellStart"/>
+      <w:r>
+        <w:t>Veza</w:t>
+      </w:r>
+      <w:proofErr w:type="spellEnd"/>
+      <w:r>
+        <w:t xml:space="preserve"> </w:t>
+      </w:r>
+      <w:proofErr w:type="spellStart"/>
+      <w:r>
+        <w:t>sa</w:t>
+      </w:r>
+      <w:proofErr w:type="spellEnd"/>
+      <w:r>
+        <w:t xml:space="preserve"> SK: </w:t>
       </w:r>
       <w:r>
         <w:t>SK14</w:t>
       </w:r>
     </w:p>
     <w:p>
-      <w:r>
-        <w:t>Preduslov:</w:t>
-      </w:r>
-      <w:r>
-        <w:t xml:space="preserve"> Korisnik je uneo validne podatke u formu za novog korisnika</w:t>
-      </w:r>
-    </w:p>
-    <w:p>
-      <w:r>
-        <w:t xml:space="preserve">Postuslov: </w:t>
-      </w:r>
-      <w:r>
-        <w:t>dodat je nov korisnik u bazi</w:t>
-      </w:r>
+      <w:proofErr w:type="spellStart"/>
+      <w:r>
+        <w:t>Preduslov</w:t>
+      </w:r>
+      <w:proofErr w:type="spellEnd"/>
+      <w:r>
+        <w:t>:</w:t>
+      </w:r>
+      <w:r>
+        <w:t xml:space="preserve"> </w:t>
+      </w:r>
+      <w:proofErr w:type="spellStart"/>
+      <w:r>
+        <w:t>Korisnik</w:t>
+      </w:r>
+      <w:proofErr w:type="spellEnd"/>
+      <w:r>
+        <w:t xml:space="preserve"> je </w:t>
+      </w:r>
+      <w:proofErr w:type="spellStart"/>
+      <w:r>
+        <w:t>uneo</w:t>
+      </w:r>
+      <w:proofErr w:type="spellEnd"/>
+      <w:r>
+        <w:t xml:space="preserve"> </w:t>
+      </w:r>
+      <w:proofErr w:type="spellStart"/>
+      <w:r>
+        <w:t>validne</w:t>
+      </w:r>
+      <w:proofErr w:type="spellEnd"/>
+      <w:r>
+        <w:t xml:space="preserve"> </w:t>
+      </w:r>
+      <w:proofErr w:type="spellStart"/>
+      <w:r>
+        <w:t>podatke</w:t>
+      </w:r>
+      <w:proofErr w:type="spellEnd"/>
+      <w:r>
+        <w:t xml:space="preserve"> u </w:t>
+      </w:r>
+      <w:proofErr w:type="spellStart"/>
+      <w:r>
+        <w:t>formu</w:t>
+      </w:r>
+      <w:proofErr w:type="spellEnd"/>
+      <w:r>
+        <w:t xml:space="preserve"> za </w:t>
+      </w:r>
+      <w:proofErr w:type="spellStart"/>
+      <w:r>
+        <w:t>novog</w:t>
+      </w:r>
+      <w:proofErr w:type="spellEnd"/>
+      <w:r>
+        <w:t xml:space="preserve"> </w:t>
+      </w:r>
+      <w:proofErr w:type="spellStart"/>
+      <w:r>
+        <w:t>korisnika</w:t>
+      </w:r>
+      <w:proofErr w:type="spellEnd"/>
+    </w:p>
+    <w:p>
+      <w:proofErr w:type="spellStart"/>
+      <w:r>
+        <w:t>Postuslov</w:t>
+      </w:r>
+      <w:proofErr w:type="spellEnd"/>
+      <w:r>
+        <w:t xml:space="preserve">: </w:t>
+      </w:r>
+      <w:proofErr w:type="spellStart"/>
+      <w:r>
+        <w:t>dodat</w:t>
+      </w:r>
+      <w:proofErr w:type="spellEnd"/>
+      <w:r>
+        <w:t xml:space="preserve"> je </w:t>
+      </w:r>
+      <w:proofErr w:type="spellStart"/>
+      <w:r>
+        <w:t>nov</w:t>
+      </w:r>
+      <w:proofErr w:type="spellEnd"/>
+      <w:r>
+        <w:t xml:space="preserve"> </w:t>
+      </w:r>
+      <w:proofErr w:type="spellStart"/>
+      <w:r>
+        <w:t>korisnik</w:t>
+      </w:r>
+      <w:proofErr w:type="spellEnd"/>
+      <w:r>
+        <w:t xml:space="preserve"> u </w:t>
+      </w:r>
+      <w:proofErr w:type="spellStart"/>
+      <w:r>
+        <w:t>bazi</w:t>
+      </w:r>
+      <w:proofErr w:type="spellEnd"/>
     </w:p>
     <w:p>
       <w:pPr>
@@ -7686,7 +10332,31 @@
         <w:jc w:val="center"/>
       </w:pPr>
       <w:r>
-        <w:t>(Slika 28) Dijagram sekvenci SK15</w:t>
+        <w:t>(</w:t>
+      </w:r>
+      <w:proofErr w:type="spellStart"/>
+      <w:r>
+        <w:t>Slika</w:t>
+      </w:r>
+      <w:proofErr w:type="spellEnd"/>
+      <w:r>
+        <w:t xml:space="preserve"> 28) </w:t>
+      </w:r>
+      <w:proofErr w:type="spellStart"/>
+      <w:r>
+        <w:t>Dijagram</w:t>
+      </w:r>
+      <w:proofErr w:type="spellEnd"/>
+      <w:r>
+        <w:t xml:space="preserve"> </w:t>
+      </w:r>
+      <w:proofErr w:type="spellStart"/>
+      <w:r>
+        <w:t>sekvenci</w:t>
+      </w:r>
+      <w:proofErr w:type="spellEnd"/>
+      <w:r>
+        <w:t xml:space="preserve"> SK15</w:t>
       </w:r>
     </w:p>
     <w:p>
@@ -7747,7 +10417,39 @@
         <w:jc w:val="center"/>
       </w:pPr>
       <w:r>
-        <w:t>(Slika 29) Dijagram sekvenci SK15 alternativni scenario</w:t>
+        <w:t>(</w:t>
+      </w:r>
+      <w:proofErr w:type="spellStart"/>
+      <w:r>
+        <w:t>Slika</w:t>
+      </w:r>
+      <w:proofErr w:type="spellEnd"/>
+      <w:r>
+        <w:t xml:space="preserve"> 29) </w:t>
+      </w:r>
+      <w:proofErr w:type="spellStart"/>
+      <w:r>
+        <w:t>Dijagram</w:t>
+      </w:r>
+      <w:proofErr w:type="spellEnd"/>
+      <w:r>
+        <w:t xml:space="preserve"> </w:t>
+      </w:r>
+      <w:proofErr w:type="spellStart"/>
+      <w:r>
+        <w:t>sekvenci</w:t>
+      </w:r>
+      <w:proofErr w:type="spellEnd"/>
+      <w:r>
+        <w:t xml:space="preserve"> SK15 </w:t>
+      </w:r>
+      <w:proofErr w:type="spellStart"/>
+      <w:r>
+        <w:t>alternativni</w:t>
+      </w:r>
+      <w:proofErr w:type="spellEnd"/>
+      <w:r>
+        <w:t xml:space="preserve"> scenario</w:t>
       </w:r>
     </w:p>
     <w:p>
@@ -7762,45 +10464,254 @@
           <w:bCs/>
         </w:rPr>
       </w:pPr>
+      <w:proofErr w:type="spellStart"/>
       <w:r>
         <w:rPr>
           <w:b/>
           <w:bCs/>
         </w:rPr>
-        <w:t xml:space="preserve">Ugovor UG16: </w:t>
-      </w:r>
-    </w:p>
-    <w:p>
-      <w:r>
-        <w:t xml:space="preserve">Operacija: </w:t>
-      </w:r>
-      <w:r>
-        <w:t>izmeniKorisnika(korisnickoIme, ime, prezime, adresa, rola) : void</w:t>
-      </w:r>
-    </w:p>
-    <w:p>
-      <w:r>
-        <w:t xml:space="preserve">Veza sa SK: </w:t>
+        <w:t>Ugovor</w:t>
+      </w:r>
+      <w:proofErr w:type="spellEnd"/>
+      <w:r>
+        <w:rPr>
+          <w:b/>
+          <w:bCs/>
+        </w:rPr>
+        <w:t xml:space="preserve"> UG16: </w:t>
+      </w:r>
+    </w:p>
+    <w:p>
+      <w:proofErr w:type="spellStart"/>
+      <w:r>
+        <w:t>Operacija</w:t>
+      </w:r>
+      <w:proofErr w:type="spellEnd"/>
+      <w:r>
+        <w:t xml:space="preserve">: </w:t>
+      </w:r>
+      <w:proofErr w:type="spellStart"/>
+      <w:r>
+        <w:t>izmeniKorisnika</w:t>
+      </w:r>
+      <w:proofErr w:type="spellEnd"/>
+      <w:r>
+        <w:t>(</w:t>
+      </w:r>
+      <w:proofErr w:type="spellStart"/>
+      <w:r>
+        <w:t>korisnickoIme</w:t>
+      </w:r>
+      <w:proofErr w:type="spellEnd"/>
+      <w:r>
+        <w:t xml:space="preserve">, </w:t>
+      </w:r>
+      <w:proofErr w:type="spellStart"/>
+      <w:r>
+        <w:t>ime</w:t>
+      </w:r>
+      <w:proofErr w:type="spellEnd"/>
+      <w:r>
+        <w:t xml:space="preserve">, </w:t>
+      </w:r>
+      <w:proofErr w:type="spellStart"/>
+      <w:r>
+        <w:t>prezime</w:t>
+      </w:r>
+      <w:proofErr w:type="spellEnd"/>
+      <w:r>
+        <w:t xml:space="preserve">, </w:t>
+      </w:r>
+      <w:proofErr w:type="spellStart"/>
+      <w:r>
+        <w:t>adresa</w:t>
+      </w:r>
+      <w:proofErr w:type="spellEnd"/>
+      <w:r>
+        <w:t xml:space="preserve">, </w:t>
+      </w:r>
+      <w:proofErr w:type="spellStart"/>
+      <w:r>
+        <w:t>rola</w:t>
+      </w:r>
+      <w:proofErr w:type="spellEnd"/>
+      <w:r>
+        <w:t>) : void</w:t>
+      </w:r>
+    </w:p>
+    <w:p>
+      <w:proofErr w:type="spellStart"/>
+      <w:r>
+        <w:t>Veza</w:t>
+      </w:r>
+      <w:proofErr w:type="spellEnd"/>
+      <w:r>
+        <w:t xml:space="preserve"> </w:t>
+      </w:r>
+      <w:proofErr w:type="spellStart"/>
+      <w:r>
+        <w:t>sa</w:t>
+      </w:r>
+      <w:proofErr w:type="spellEnd"/>
+      <w:r>
+        <w:t xml:space="preserve"> SK: </w:t>
       </w:r>
       <w:r>
         <w:t>SK15</w:t>
       </w:r>
     </w:p>
     <w:p>
+      <w:proofErr w:type="spellStart"/>
       <w:r>
         <w:t>Preduslov:</w:t>
       </w:r>
       <w:r>
-        <w:t>postoji korisnik sa zadatim korisnickim imenom i administrator je uneo validne podatke za izmenu</w:t>
-      </w:r>
-    </w:p>
-    <w:p>
-      <w:r>
-        <w:t xml:space="preserve">Postuslov: </w:t>
-      </w:r>
-      <w:r>
-        <w:t>Izmenjeni su podaci zadatog korisnika u bazi podataka</w:t>
-      </w:r>
+        <w:t>postoji</w:t>
+      </w:r>
+      <w:proofErr w:type="spellEnd"/>
+      <w:r>
+        <w:t xml:space="preserve"> </w:t>
+      </w:r>
+      <w:proofErr w:type="spellStart"/>
+      <w:r>
+        <w:t>korisnik</w:t>
+      </w:r>
+      <w:proofErr w:type="spellEnd"/>
+      <w:r>
+        <w:t xml:space="preserve"> </w:t>
+      </w:r>
+      <w:proofErr w:type="spellStart"/>
+      <w:r>
+        <w:t>sa</w:t>
+      </w:r>
+      <w:proofErr w:type="spellEnd"/>
+      <w:r>
+        <w:t xml:space="preserve"> </w:t>
+      </w:r>
+      <w:proofErr w:type="spellStart"/>
+      <w:r>
+        <w:t>zadatim</w:t>
+      </w:r>
+      <w:proofErr w:type="spellEnd"/>
+      <w:r>
+        <w:t xml:space="preserve"> </w:t>
+      </w:r>
+      <w:proofErr w:type="spellStart"/>
+      <w:r>
+        <w:t>korisnickim</w:t>
+      </w:r>
+      <w:proofErr w:type="spellEnd"/>
+      <w:r>
+        <w:t xml:space="preserve"> </w:t>
+      </w:r>
+      <w:proofErr w:type="spellStart"/>
+      <w:r>
+        <w:t>imenom</w:t>
+      </w:r>
+      <w:proofErr w:type="spellEnd"/>
+      <w:r>
+        <w:t xml:space="preserve"> </w:t>
+      </w:r>
+      <w:proofErr w:type="spellStart"/>
+      <w:r>
+        <w:t>i</w:t>
+      </w:r>
+      <w:proofErr w:type="spellEnd"/>
+      <w:r>
+        <w:t xml:space="preserve"> administrator je </w:t>
+      </w:r>
+      <w:proofErr w:type="spellStart"/>
+      <w:r>
+        <w:t>uneo</w:t>
+      </w:r>
+      <w:proofErr w:type="spellEnd"/>
+      <w:r>
+        <w:t xml:space="preserve"> </w:t>
+      </w:r>
+      <w:proofErr w:type="spellStart"/>
+      <w:r>
+        <w:t>validne</w:t>
+      </w:r>
+      <w:proofErr w:type="spellEnd"/>
+      <w:r>
+        <w:t xml:space="preserve"> </w:t>
+      </w:r>
+      <w:proofErr w:type="spellStart"/>
+      <w:r>
+        <w:t>podatke</w:t>
+      </w:r>
+      <w:proofErr w:type="spellEnd"/>
+      <w:r>
+        <w:t xml:space="preserve"> za </w:t>
+      </w:r>
+      <w:proofErr w:type="spellStart"/>
+      <w:r>
+        <w:t>izmenu</w:t>
+      </w:r>
+      <w:proofErr w:type="spellEnd"/>
+    </w:p>
+    <w:p>
+      <w:proofErr w:type="spellStart"/>
+      <w:r>
+        <w:t>Postuslov</w:t>
+      </w:r>
+      <w:proofErr w:type="spellEnd"/>
+      <w:r>
+        <w:t xml:space="preserve">: </w:t>
+      </w:r>
+      <w:proofErr w:type="spellStart"/>
+      <w:r>
+        <w:t>Izmenjeni</w:t>
+      </w:r>
+      <w:proofErr w:type="spellEnd"/>
+      <w:r>
+        <w:t xml:space="preserve"> </w:t>
+      </w:r>
+      <w:proofErr w:type="spellStart"/>
+      <w:r>
+        <w:t>su</w:t>
+      </w:r>
+      <w:proofErr w:type="spellEnd"/>
+      <w:r>
+        <w:t xml:space="preserve"> </w:t>
+      </w:r>
+      <w:proofErr w:type="spellStart"/>
+      <w:r>
+        <w:t>podaci</w:t>
+      </w:r>
+      <w:proofErr w:type="spellEnd"/>
+      <w:r>
+        <w:t xml:space="preserve"> </w:t>
+      </w:r>
+      <w:proofErr w:type="spellStart"/>
+      <w:r>
+        <w:t>zadatog</w:t>
+      </w:r>
+      <w:proofErr w:type="spellEnd"/>
+      <w:r>
+        <w:t xml:space="preserve"> </w:t>
+      </w:r>
+      <w:proofErr w:type="spellStart"/>
+      <w:r>
+        <w:t>korisnika</w:t>
+      </w:r>
+      <w:proofErr w:type="spellEnd"/>
+      <w:r>
+        <w:t xml:space="preserve"> u </w:t>
+      </w:r>
+      <w:proofErr w:type="spellStart"/>
+      <w:r>
+        <w:t>bazi</w:t>
+      </w:r>
+      <w:proofErr w:type="spellEnd"/>
+      <w:r>
+        <w:t xml:space="preserve"> </w:t>
+      </w:r>
+      <w:proofErr w:type="spellStart"/>
+      <w:r>
+        <w:t>podataka</w:t>
+      </w:r>
+      <w:proofErr w:type="spellEnd"/>
     </w:p>
     <w:p>
       <w:pPr>
@@ -7861,7 +10772,31 @@
         <w:jc w:val="center"/>
       </w:pPr>
       <w:r>
-        <w:t>(Slika 30) Dijagram sekvenci SK16</w:t>
+        <w:t>(</w:t>
+      </w:r>
+      <w:proofErr w:type="spellStart"/>
+      <w:r>
+        <w:t>Slika</w:t>
+      </w:r>
+      <w:proofErr w:type="spellEnd"/>
+      <w:r>
+        <w:t xml:space="preserve"> 30) </w:t>
+      </w:r>
+      <w:proofErr w:type="spellStart"/>
+      <w:r>
+        <w:t>Dijagram</w:t>
+      </w:r>
+      <w:proofErr w:type="spellEnd"/>
+      <w:r>
+        <w:t xml:space="preserve"> </w:t>
+      </w:r>
+      <w:proofErr w:type="spellStart"/>
+      <w:r>
+        <w:t>sekvenci</w:t>
+      </w:r>
+      <w:proofErr w:type="spellEnd"/>
+      <w:r>
+        <w:t xml:space="preserve"> SK16</w:t>
       </w:r>
     </w:p>
     <w:p>
@@ -7876,44 +10811,152 @@
           <w:bCs/>
         </w:rPr>
       </w:pPr>
+      <w:proofErr w:type="spellStart"/>
       <w:r>
         <w:rPr>
           <w:b/>
           <w:bCs/>
         </w:rPr>
-        <w:t xml:space="preserve">Ugovor UG17: </w:t>
-      </w:r>
-    </w:p>
-    <w:p>
-      <w:r>
-        <w:t xml:space="preserve">Operacija: </w:t>
-      </w:r>
-      <w:r>
-        <w:t>brisiKorisnika(korisnik) : void</w:t>
-      </w:r>
-    </w:p>
-    <w:p>
-      <w:r>
-        <w:t xml:space="preserve">Veza sa SK: </w:t>
+        <w:t>Ugovor</w:t>
+      </w:r>
+      <w:proofErr w:type="spellEnd"/>
+      <w:r>
+        <w:rPr>
+          <w:b/>
+          <w:bCs/>
+        </w:rPr>
+        <w:t xml:space="preserve"> UG17: </w:t>
+      </w:r>
+    </w:p>
+    <w:p>
+      <w:proofErr w:type="spellStart"/>
+      <w:r>
+        <w:t>Operacija</w:t>
+      </w:r>
+      <w:proofErr w:type="spellEnd"/>
+      <w:r>
+        <w:t xml:space="preserve">: </w:t>
+      </w:r>
+      <w:proofErr w:type="spellStart"/>
+      <w:r>
+        <w:t>brisiKorisnika</w:t>
+      </w:r>
+      <w:proofErr w:type="spellEnd"/>
+      <w:r>
+        <w:t>(</w:t>
+      </w:r>
+      <w:proofErr w:type="spellStart"/>
+      <w:r>
+        <w:t>korisnik</w:t>
+      </w:r>
+      <w:proofErr w:type="spellEnd"/>
+      <w:r>
+        <w:t>) : void</w:t>
+      </w:r>
+    </w:p>
+    <w:p>
+      <w:proofErr w:type="spellStart"/>
+      <w:r>
+        <w:t>Veza</w:t>
+      </w:r>
+      <w:proofErr w:type="spellEnd"/>
+      <w:r>
+        <w:t xml:space="preserve"> </w:t>
+      </w:r>
+      <w:proofErr w:type="spellStart"/>
+      <w:r>
+        <w:t>sa</w:t>
+      </w:r>
+      <w:proofErr w:type="spellEnd"/>
+      <w:r>
+        <w:t xml:space="preserve"> SK: </w:t>
       </w:r>
       <w:r>
         <w:t>SK16</w:t>
       </w:r>
     </w:p>
     <w:p>
-      <w:r>
-        <w:t>Preduslov:</w:t>
-      </w:r>
-      <w:r>
-        <w:t xml:space="preserve"> korisnik postoji</w:t>
-      </w:r>
-    </w:p>
-    <w:p>
-      <w:r>
-        <w:t xml:space="preserve">Postuslov: </w:t>
-      </w:r>
-      <w:r>
-        <w:t>zadati korisnik je izbrisan iz baze podataka.</w:t>
+      <w:proofErr w:type="spellStart"/>
+      <w:r>
+        <w:t>Preduslov</w:t>
+      </w:r>
+      <w:proofErr w:type="spellEnd"/>
+      <w:r>
+        <w:t>:</w:t>
+      </w:r>
+      <w:r>
+        <w:t xml:space="preserve"> </w:t>
+      </w:r>
+      <w:proofErr w:type="spellStart"/>
+      <w:r>
+        <w:t>korisnik</w:t>
+      </w:r>
+      <w:proofErr w:type="spellEnd"/>
+      <w:r>
+        <w:t xml:space="preserve"> </w:t>
+      </w:r>
+      <w:proofErr w:type="spellStart"/>
+      <w:r>
+        <w:t>postoji</w:t>
+      </w:r>
+      <w:proofErr w:type="spellEnd"/>
+    </w:p>
+    <w:p>
+      <w:proofErr w:type="spellStart"/>
+      <w:r>
+        <w:t>Postuslov</w:t>
+      </w:r>
+      <w:proofErr w:type="spellEnd"/>
+      <w:r>
+        <w:t xml:space="preserve">: </w:t>
+      </w:r>
+      <w:proofErr w:type="spellStart"/>
+      <w:r>
+        <w:t>zadati</w:t>
+      </w:r>
+      <w:proofErr w:type="spellEnd"/>
+      <w:r>
+        <w:t xml:space="preserve"> </w:t>
+      </w:r>
+      <w:proofErr w:type="spellStart"/>
+      <w:r>
+        <w:t>korisnik</w:t>
+      </w:r>
+      <w:proofErr w:type="spellEnd"/>
+      <w:r>
+        <w:t xml:space="preserve"> je </w:t>
+      </w:r>
+      <w:proofErr w:type="spellStart"/>
+      <w:r>
+        <w:t>izbrisan</w:t>
+      </w:r>
+      <w:proofErr w:type="spellEnd"/>
+      <w:r>
+        <w:t xml:space="preserve"> </w:t>
+      </w:r>
+      <w:proofErr w:type="spellStart"/>
+      <w:r>
+        <w:t>iz</w:t>
+      </w:r>
+      <w:proofErr w:type="spellEnd"/>
+      <w:r>
+        <w:t xml:space="preserve"> </w:t>
+      </w:r>
+      <w:proofErr w:type="spellStart"/>
+      <w:r>
+        <w:t>baze</w:t>
+      </w:r>
+      <w:proofErr w:type="spellEnd"/>
+      <w:r>
+        <w:t xml:space="preserve"> </w:t>
+      </w:r>
+      <w:proofErr w:type="spellStart"/>
+      <w:r>
+        <w:t>podataka</w:t>
+      </w:r>
+      <w:proofErr w:type="spellEnd"/>
+      <w:r>
+        <w:t>.</w:t>
       </w:r>
     </w:p>
     <w:p/>
@@ -8039,8 +11082,29 @@
         </w:rPr>
       </w:pPr>
       <w:r>
-        <w:t>(Slika 31) Dijagram klasa</w:t>
-      </w:r>
+        <w:t>(</w:t>
+      </w:r>
+      <w:proofErr w:type="spellStart"/>
+      <w:r>
+        <w:t>Slika</w:t>
+      </w:r>
+      <w:proofErr w:type="spellEnd"/>
+      <w:r>
+        <w:t xml:space="preserve"> 31) </w:t>
+      </w:r>
+      <w:proofErr w:type="spellStart"/>
+      <w:r>
+        <w:t>Dijagram</w:t>
+      </w:r>
+      <w:proofErr w:type="spellEnd"/>
+      <w:r>
+        <w:t xml:space="preserve"> </w:t>
+      </w:r>
+      <w:proofErr w:type="spellStart"/>
+      <w:r>
+        <w:t>klasa</w:t>
+      </w:r>
+      <w:proofErr w:type="spellEnd"/>
     </w:p>
     <w:p>
       <w:pPr>
@@ -8145,7 +11209,19 @@
         <w:rPr>
           <w:lang w:val="sr-Latn-BA"/>
         </w:rPr>
-        <w:t>, NazivProizvoda, Opis, Slika, CenaPoPorciji, KategorijaID</w:t>
+        <w:t>, NazivProizvoda, Opis, Slika, CenaPoPorciji,</w:t>
+      </w:r>
+      <w:r>
+        <w:rPr>
+          <w:lang w:val="sr-Latn-BA"/>
+        </w:rPr>
+        <w:t xml:space="preserve">Program, </w:t>
+      </w:r>
+      <w:r>
+        <w:rPr>
+          <w:lang w:val="sr-Latn-BA"/>
+        </w:rPr>
+        <w:t>KategorijaID</w:t>
       </w:r>
       <w:r>
         <w:rPr>
@@ -8448,7 +11524,7 @@
           <w:lang w:val="sr-Latn-BA"/>
         </w:rPr>
         <w:drawing>
-          <wp:inline distT="0" distB="0" distL="0" distR="0" wp14:anchorId="12E4F7FD" wp14:editId="081D8053">
+          <wp:inline distT="0" distB="0" distL="0" distR="0" wp14:anchorId="12E4F7FD" wp14:editId="45C03A8B">
             <wp:extent cx="6119495" cy="6119495"/>
             <wp:effectExtent l="0" t="0" r="0" b="0"/>
             <wp:docPr id="9" name="Picture 9"/>
@@ -8499,7 +11575,15 @@
         </w:rPr>
       </w:pPr>
       <w:r>
-        <w:t>(Slika 32) IDEF1X model</w:t>
+        <w:t>(</w:t>
+      </w:r>
+      <w:proofErr w:type="spellStart"/>
+      <w:r>
+        <w:t>Slika</w:t>
+      </w:r>
+      <w:proofErr w:type="spellEnd"/>
+      <w:r>
+        <w:t xml:space="preserve"> 32) IDEF1X model</w:t>
       </w:r>
     </w:p>
     <w:p>
@@ -8822,8 +11906,53 @@
     <w:pPr>
       <w:pStyle w:val="Header"/>
     </w:pPr>
+    <w:proofErr w:type="spellStart"/>
     <w:r>
-      <w:t>Projektovanje I razvoj Java Web aplikacije za ketering službu                   David Gudović 11/18</w:t>
+      <w:t>Projektovanje</w:t>
+    </w:r>
+    <w:proofErr w:type="spellEnd"/>
+    <w:r>
+      <w:t xml:space="preserve"> I </w:t>
+    </w:r>
+    <w:proofErr w:type="spellStart"/>
+    <w:r>
+      <w:t>razvoj</w:t>
+    </w:r>
+    <w:proofErr w:type="spellEnd"/>
+    <w:r>
+      <w:t xml:space="preserve"> Java Web </w:t>
+    </w:r>
+    <w:proofErr w:type="spellStart"/>
+    <w:r>
+      <w:t>aplikacije</w:t>
+    </w:r>
+    <w:proofErr w:type="spellEnd"/>
+    <w:r>
+      <w:t xml:space="preserve"> za </w:t>
+    </w:r>
+    <w:proofErr w:type="spellStart"/>
+    <w:r>
+      <w:t>ketering</w:t>
+    </w:r>
+    <w:proofErr w:type="spellEnd"/>
+    <w:r>
+      <w:t xml:space="preserve"> </w:t>
+    </w:r>
+    <w:proofErr w:type="spellStart"/>
+    <w:r>
+      <w:t>službu</w:t>
+    </w:r>
+    <w:proofErr w:type="spellEnd"/>
+    <w:r>
+      <w:t xml:space="preserve">                   David </w:t>
+    </w:r>
+    <w:proofErr w:type="spellStart"/>
+    <w:r>
+      <w:t>Gudović</w:t>
+    </w:r>
+    <w:proofErr w:type="spellEnd"/>
+    <w:r>
+      <w:t xml:space="preserve"> 11/18</w:t>
     </w:r>
   </w:p>
   <w:p>

</xml_diff>

<commit_message>
added documentation for filter use case
</commit_message>
<xml_diff>
--- a/InternetProgramerskiAlatiProjekatDavid1118.docx
+++ b/InternetProgramerskiAlatiProjekatDavid1118.docx
@@ -9282,6 +9282,92 @@
         <w:t>// Tekst</w:t>
       </w:r>
     </w:p>
+    <w:p/>
+    <w:p/>
+    <w:p/>
+    <w:p/>
+    <w:p/>
+    <w:p/>
+    <w:p/>
+    <w:p/>
+    <w:p/>
+    <w:p/>
+    <w:p/>
+    <w:p/>
+    <w:p>
+      <w:pPr>
+        <w:pStyle w:val="Heading2"/>
+      </w:pPr>
+      <w:r>
+        <w:lastRenderedPageBreak/>
+        <w:t>6.3 Filter</w:t>
+      </w:r>
+    </w:p>
+    <w:p>
+      <w:r>
+        <w:t xml:space="preserve">Lista proizvoda koju controller Prikaz predaje Proizvodu kao argument metoda filtrirajPonudu Controller posjeduje jer poziva Repository getSve() u procesu koji nije modelovan ovim dijagramom. </w:t>
+      </w:r>
+    </w:p>
+    <w:p>
+      <w:pPr>
+        <w:keepNext/>
+      </w:pPr>
+      <w:r>
+        <w:rPr>
+          <w:noProof/>
+        </w:rPr>
+        <w:drawing>
+          <wp:inline distT="0" distB="0" distL="0" distR="0" wp14:anchorId="75785BA4" wp14:editId="5E10E16F">
+            <wp:extent cx="6119495" cy="3526790"/>
+            <wp:effectExtent l="0" t="0" r="0" b="0"/>
+            <wp:docPr id="12" name="Picture 12"/>
+            <wp:cNvGraphicFramePr>
+              <a:graphicFrameLocks xmlns:a="http://schemas.openxmlformats.org/drawingml/2006/main" noChangeAspect="1"/>
+            </wp:cNvGraphicFramePr>
+            <a:graphic xmlns:a="http://schemas.openxmlformats.org/drawingml/2006/main">
+              <a:graphicData uri="http://schemas.openxmlformats.org/drawingml/2006/picture">
+                <pic:pic xmlns:pic="http://schemas.openxmlformats.org/drawingml/2006/picture">
+                  <pic:nvPicPr>
+                    <pic:cNvPr id="12" name="Picture 12"/>
+                    <pic:cNvPicPr/>
+                  </pic:nvPicPr>
+                  <pic:blipFill>
+                    <a:blip r:embed="rId44">
+                      <a:extLst>
+                        <a:ext uri="{28A0092B-C50C-407E-A947-70E740481C1C}">
+                          <a14:useLocalDpi xmlns:a14="http://schemas.microsoft.com/office/drawing/2010/main" val="0"/>
+                        </a:ext>
+                      </a:extLst>
+                    </a:blip>
+                    <a:stretch>
+                      <a:fillRect/>
+                    </a:stretch>
+                  </pic:blipFill>
+                  <pic:spPr>
+                    <a:xfrm>
+                      <a:off x="0" y="0"/>
+                      <a:ext cx="6119495" cy="3526790"/>
+                    </a:xfrm>
+                    <a:prstGeom prst="rect">
+                      <a:avLst/>
+                    </a:prstGeom>
+                  </pic:spPr>
+                </pic:pic>
+              </a:graphicData>
+            </a:graphic>
+          </wp:inline>
+        </w:drawing>
+      </w:r>
+    </w:p>
+    <w:p>
+      <w:pPr>
+        <w:pStyle w:val="Caption"/>
+        <w:jc w:val="center"/>
+      </w:pPr>
+      <w:r>
+        <w:t>(Slika 36) Dijagram sekvenci use case-a filtriranja</w:t>
+      </w:r>
+    </w:p>
     <w:p>
       <w:pPr>
         <w:pStyle w:val="Heading1"/>
@@ -9414,14 +9500,13 @@
         <w:rPr>
           <w:lang w:val="sr-Latn-BA"/>
         </w:rPr>
-        <w:lastRenderedPageBreak/>
         <w:t>REFERENCE</w:t>
       </w:r>
       <w:bookmarkEnd w:id="17"/>
     </w:p>
     <w:sectPr>
-      <w:headerReference w:type="default" r:id="rId44"/>
-      <w:footerReference w:type="default" r:id="rId45"/>
+      <w:headerReference w:type="default" r:id="rId45"/>
+      <w:footerReference w:type="default" r:id="rId46"/>
       <w:pgSz w:w="11906" w:h="16838" w:code="9"/>
       <w:pgMar w:top="1418" w:right="851" w:bottom="1418" w:left="1418" w:header="720" w:footer="720" w:gutter="0"/>
       <w:cols w:space="720"/>

</xml_diff>

<commit_message>
added documentation of user info change
</commit_message>
<xml_diff>
--- a/InternetProgramerskiAlatiProjekatDavid1118.docx
+++ b/InternetProgramerskiAlatiProjekatDavid1118.docx
@@ -6239,10 +6239,7 @@
         <w:t>login(</w:t>
       </w:r>
       <w:r>
-        <w:t>Korisnik(password,korisnickoIme)</w:t>
-      </w:r>
-      <w:r>
-        <w:t xml:space="preserve">): </w:t>
+        <w:t>):</w:t>
       </w:r>
       <w:r>
         <w:t>boolean</w:t>
@@ -6290,7 +6287,7 @@
         <w:t xml:space="preserve">*Napomena: </w:t>
       </w:r>
       <w:r>
-        <w:t xml:space="preserve">Parametar login-a je objekat klase Korisnik kreiran konstruktorom sa samo passwordom i korisničkim imenom. </w:t>
+        <w:t>metoda login poziva se nad instancom Korisnika sa zadatim passwordom i korisničkim imenom, a sama metoda nema parametara.</w:t>
       </w:r>
     </w:p>
     <w:p>
@@ -7228,10 +7225,22 @@
         <w:t xml:space="preserve">Operacija: </w:t>
       </w:r>
       <w:r>
-        <w:t>izmeniInformacije(korisnickoIme, ime, prezime, adresa, password)</w:t>
-      </w:r>
-      <w:r>
-        <w:t xml:space="preserve"> : void</w:t>
+        <w:t>izmeniInformacije(</w:t>
+      </w:r>
+      <w:r>
+        <w:t>Korisnik(</w:t>
+      </w:r>
+      <w:r>
+        <w:t>korisnickoIme, ime, prezime, adresa, password)</w:t>
+      </w:r>
+      <w:r>
+        <w:t>)</w:t>
+      </w:r>
+      <w:r>
+        <w:t xml:space="preserve"> : </w:t>
+      </w:r>
+      <w:r>
+        <w:t>bool</w:t>
       </w:r>
     </w:p>
     <w:p>
@@ -7256,6 +7265,27 @@
       </w:r>
       <w:r>
         <w:t>Korisnikovi podaci su izmenjeni u bazi podataka</w:t>
+      </w:r>
+    </w:p>
+    <w:p>
+      <w:r>
+        <w:rPr>
+          <w:b/>
+          <w:bCs/>
+        </w:rPr>
+        <w:t xml:space="preserve">*Napomena: </w:t>
+      </w:r>
+      <w:r>
+        <w:t>Parametar</w:t>
+      </w:r>
+      <w:r>
+        <w:t xml:space="preserve"> metode</w:t>
+      </w:r>
+      <w:r>
+        <w:t xml:space="preserve"> je objekat klase Korisnik </w:t>
+      </w:r>
+      <w:r>
+        <w:t>koji sadrzi potrebne informacije prikazane na dijagramu.</w:t>
       </w:r>
     </w:p>
     <w:p>
@@ -8626,9 +8656,9 @@
           <w:lang w:val="sr-Latn-BA"/>
         </w:rPr>
         <w:drawing>
-          <wp:inline distT="0" distB="0" distL="0" distR="0" wp14:anchorId="7913AAA2" wp14:editId="4C91DB19">
-            <wp:extent cx="6086928" cy="3472543"/>
-            <wp:effectExtent l="0" t="0" r="0" b="0"/>
+          <wp:inline distT="0" distB="0" distL="0" distR="0" wp14:anchorId="7913AAA2" wp14:editId="635AD21F">
+            <wp:extent cx="6088644" cy="3558540"/>
+            <wp:effectExtent l="0" t="0" r="7620" b="3810"/>
             <wp:docPr id="7" name="Picture 7"/>
             <wp:cNvGraphicFramePr>
               <a:graphicFrameLocks xmlns:a="http://schemas.openxmlformats.org/drawingml/2006/main" noChangeAspect="1"/>
@@ -8655,7 +8685,7 @@
                   <pic:spPr>
                     <a:xfrm>
                       <a:off x="0" y="0"/>
-                      <a:ext cx="6089808" cy="3474186"/>
+                      <a:ext cx="6090336" cy="3559529"/>
                     </a:xfrm>
                     <a:prstGeom prst="rect">
                       <a:avLst/>
@@ -9595,6 +9625,112 @@
       </w:r>
     </w:p>
     <w:p/>
+    <w:p/>
+    <w:p/>
+    <w:p/>
+    <w:p/>
+    <w:p>
+      <w:pPr>
+        <w:pStyle w:val="Heading2"/>
+      </w:pPr>
+      <w:r>
+        <w:lastRenderedPageBreak/>
+        <w:t>6.8 Izmena informacija</w:t>
+      </w:r>
+    </w:p>
+    <w:p/>
+    <w:p>
+      <w:pPr>
+        <w:keepNext/>
+      </w:pPr>
+      <w:r>
+        <w:rPr>
+          <w:noProof/>
+        </w:rPr>
+        <w:drawing>
+          <wp:inline distT="0" distB="0" distL="0" distR="0" wp14:anchorId="2E627039" wp14:editId="45105422">
+            <wp:extent cx="6094953" cy="4287520"/>
+            <wp:effectExtent l="0" t="0" r="1270" b="0"/>
+            <wp:docPr id="13" name="Picture 13"/>
+            <wp:cNvGraphicFramePr>
+              <a:graphicFrameLocks xmlns:a="http://schemas.openxmlformats.org/drawingml/2006/main" noChangeAspect="1"/>
+            </wp:cNvGraphicFramePr>
+            <a:graphic xmlns:a="http://schemas.openxmlformats.org/drawingml/2006/main">
+              <a:graphicData uri="http://schemas.openxmlformats.org/drawingml/2006/picture">
+                <pic:pic xmlns:pic="http://schemas.openxmlformats.org/drawingml/2006/picture">
+                  <pic:nvPicPr>
+                    <pic:cNvPr id="13" name="Picture 13"/>
+                    <pic:cNvPicPr/>
+                  </pic:nvPicPr>
+                  <pic:blipFill>
+                    <a:blip r:embed="rId45">
+                      <a:extLst>
+                        <a:ext uri="{28A0092B-C50C-407E-A947-70E740481C1C}">
+                          <a14:useLocalDpi xmlns:a14="http://schemas.microsoft.com/office/drawing/2010/main" val="0"/>
+                        </a:ext>
+                      </a:extLst>
+                    </a:blip>
+                    <a:stretch>
+                      <a:fillRect/>
+                    </a:stretch>
+                  </pic:blipFill>
+                  <pic:spPr>
+                    <a:xfrm>
+                      <a:off x="0" y="0"/>
+                      <a:ext cx="6094953" cy="4287520"/>
+                    </a:xfrm>
+                    <a:prstGeom prst="rect">
+                      <a:avLst/>
+                    </a:prstGeom>
+                  </pic:spPr>
+                </pic:pic>
+              </a:graphicData>
+            </a:graphic>
+          </wp:inline>
+        </w:drawing>
+      </w:r>
+    </w:p>
+    <w:p>
+      <w:pPr>
+        <w:pStyle w:val="Caption"/>
+        <w:jc w:val="center"/>
+      </w:pPr>
+      <w:r>
+        <w:t>(Slika 41)Dijagram sekvenci use case-a Izmene informacija</w:t>
+      </w:r>
+    </w:p>
+    <w:p>
+      <w:r>
+        <w:t>Proces izmena informacija predstavlja planiranu implementaciju UG8 iliti use case-a Izmene Informacija.</w:t>
+      </w:r>
+    </w:p>
+    <w:p>
+      <w:r>
+        <w:t>Korisnik menja podatke koje želi da izmeni u formi za prikaz profila. Profil.jsp šalje post request Profil Controller-u u koji su spakovani podaci sa forme. Controller kreira dve instance klase Korisnik, jednu sa username</w:t>
+      </w:r>
+      <w:r>
+        <w:t xml:space="preserve">om ulogovanog korisnika( iz sesije ), a jednu sa podacima iz forme za izmenu (request parametara), zatim predaje te dve instance Modelu na obradu pozivom metode izmeniInformacije nad instancom iz sesije. </w:t>
+      </w:r>
+    </w:p>
+    <w:p>
+      <w:r>
+        <w:t xml:space="preserve">Instanca korisnika iz sesije poziva Repository metodu getJedan i kao parametar predaje sebe, da bi dobili password hash i ostale informacije vezane za korisnika iz baze. Zatim se password hash poredi sa hashom passworda koji je korisnik uneo u formi za izmenu. </w:t>
+      </w:r>
+    </w:p>
+    <w:p>
+      <w:r>
+        <w:t xml:space="preserve">Ukolliko se hash-ovi ne poklapaju interakcija se prekida i korisniku se prikazuje greška, takođe se greška prikazuje ukoliko dodje do SQLException-a u interakciji sa repositorijem. Ovo ponašanje na slici 41 nije modelovano, već je modelovan samo uspešna interakcija, radi </w:t>
+      </w:r>
+      <w:r>
+        <w:t xml:space="preserve">čitljivosti dijagrama. </w:t>
+      </w:r>
+    </w:p>
+    <w:p>
+      <w:r>
+        <w:t>Ako se hash-ovi poklapaju instanca Korisnika dobijena iz baze puni se izmenjenim podacima I predaje repositoriju koji vrši updejt baze. Ukoliko ne dodje do exceptiona neke vrste, Model Controlleru vraća true. Profil controller zatim poziva svoju get metodu sendRedirect-om da bi prikazao formu profila sa izmenjenim podacima, takođe šalje i poruku o uspehu koja se prikazuje ispod forme.</w:t>
+      </w:r>
+    </w:p>
+    <w:p/>
     <w:p>
       <w:pPr>
         <w:pStyle w:val="Heading1"/>
@@ -9758,8 +9894,8 @@
       </w:r>
     </w:p>
     <w:sectPr>
-      <w:headerReference w:type="default" r:id="rId45"/>
-      <w:footerReference w:type="default" r:id="rId46"/>
+      <w:headerReference w:type="default" r:id="rId46"/>
+      <w:footerReference w:type="default" r:id="rId47"/>
       <w:pgSz w:w="11906" w:h="16838" w:code="9"/>
       <w:pgMar w:top="1418" w:right="851" w:bottom="1418" w:left="1418" w:header="720" w:footer="720" w:gutter="0"/>
       <w:cols w:space="720"/>

</xml_diff>

<commit_message>
modified signatures of some methods in docs
</commit_message>
<xml_diff>
--- a/InternetProgramerskiAlatiProjekatDavid1118.docx
+++ b/InternetProgramerskiAlatiProjekatDavid1118.docx
@@ -6634,7 +6634,16 @@
         <w:t xml:space="preserve">Operacija: </w:t>
       </w:r>
       <w:r>
-        <w:t>prikazNarudzbiKorisnika() : void</w:t>
+        <w:t>prikazNarudzbiKorisnika(</w:t>
+      </w:r>
+      <w:r>
+        <w:t>Korisnik</w:t>
+      </w:r>
+      <w:r>
+        <w:t xml:space="preserve">) : </w:t>
+      </w:r>
+      <w:r>
+        <w:t xml:space="preserve">List&lt;Narudzbina&gt; </w:t>
       </w:r>
     </w:p>
     <w:p>

</xml_diff>